<commit_message>
added Systemdesign -> Struktur in documentation
</commit_message>
<xml_diff>
--- a/doc/3_1_Realisierungsbericht_Variante_AS.docx
+++ b/doc/3_1_Realisierungsbericht_Variante_AS.docx
@@ -1,6 +1,6 @@
 
 <file path=word/document.xml><?xml version="1.0" encoding="utf-8"?>
-<w:document xmlns:wpc="http://schemas.microsoft.com/office/word/2010/wordprocessingCanvas" xmlns:mc="http://schemas.openxmlformats.org/markup-compatibility/2006" xmlns:o="urn:schemas-microsoft-com:office:office" xmlns:r="http://schemas.openxmlformats.org/officeDocument/2006/relationships" xmlns:m="http://schemas.openxmlformats.org/officeDocument/2006/math" xmlns:v="urn:schemas-microsoft-com:vml" xmlns:wp14="http://schemas.microsoft.com/office/word/2010/wordprocessingDrawing" xmlns:wp="http://schemas.openxmlformats.org/drawingml/2006/wordprocessingDrawing" xmlns:w10="urn:schemas-microsoft-com:office:word" xmlns:w="http://schemas.openxmlformats.org/wordprocessingml/2006/main" xmlns:w14="http://schemas.microsoft.com/office/word/2010/wordml" xmlns:w15="http://schemas.microsoft.com/office/word/2012/wordml" xmlns:wpg="http://schemas.microsoft.com/office/word/2010/wordprocessingGroup" xmlns:wpi="http://schemas.microsoft.com/office/word/2010/wordprocessingInk" xmlns:wne="http://schemas.microsoft.com/office/word/2006/wordml" xmlns:wps="http://schemas.microsoft.com/office/word/2010/wordprocessingShape" mc:Ignorable="w14 w15 wp14">
+<w:document xmlns:wpc="http://schemas.microsoft.com/office/word/2010/wordprocessingCanvas" xmlns:mc="http://schemas.openxmlformats.org/markup-compatibility/2006" xmlns:o="urn:schemas-microsoft-com:office:office" xmlns:r="http://schemas.openxmlformats.org/officeDocument/2006/relationships" xmlns:m="http://schemas.openxmlformats.org/officeDocument/2006/math" xmlns:v="urn:schemas-microsoft-com:vml" xmlns:wp14="http://schemas.microsoft.com/office/word/2010/wordprocessingDrawing" xmlns:wp="http://schemas.openxmlformats.org/drawingml/2006/wordprocessingDrawing" xmlns:w10="urn:schemas-microsoft-com:office:word" xmlns:w="http://schemas.openxmlformats.org/wordprocessingml/2006/main" xmlns:w14="http://schemas.microsoft.com/office/word/2010/wordml" xmlns:wpg="http://schemas.microsoft.com/office/word/2010/wordprocessingGroup" xmlns:wpi="http://schemas.microsoft.com/office/word/2010/wordprocessingInk" xmlns:wne="http://schemas.microsoft.com/office/word/2006/wordml" xmlns:wps="http://schemas.microsoft.com/office/word/2010/wordprocessingShape" mc:Ignorable="w14 wp14">
   <w:body>
     <w:p>
       <w:pPr>
@@ -4092,7 +4092,7 @@
                     </pic:cNvPicPr>
                   </pic:nvPicPr>
                   <pic:blipFill>
-                    <a:blip r:embed="rId7">
+                    <a:blip r:embed="rId8">
                       <a:extLst>
                         <a:ext uri="{28A0092B-C50C-407E-A947-70E740481C1C}">
                           <a14:useLocalDpi xmlns:a14="http://schemas.microsoft.com/office/drawing/2010/main" val="0"/>
@@ -4356,7 +4356,7 @@
                     </pic:cNvPicPr>
                   </pic:nvPicPr>
                   <pic:blipFill>
-                    <a:blip r:embed="rId8">
+                    <a:blip r:embed="rId9">
                       <a:extLst>
                         <a:ext uri="{28A0092B-C50C-407E-A947-70E740481C1C}">
                           <a14:useLocalDpi xmlns:a14="http://schemas.microsoft.com/office/drawing/2010/main" val="0"/>
@@ -4415,7 +4415,15 @@
       </w:r>
       <w:proofErr w:type="spellEnd"/>
       <w:r>
-        <w:t xml:space="preserve">-Way-Databindings </w:t>
+        <w:t>-Way-</w:t>
+      </w:r>
+      <w:proofErr w:type="spellStart"/>
+      <w:r>
+        <w:t>Databindings</w:t>
+      </w:r>
+      <w:proofErr w:type="spellEnd"/>
+      <w:r>
+        <w:t xml:space="preserve"> </w:t>
       </w:r>
       <w:r>
         <w:t xml:space="preserve">verknüpft sind. Heisst, wenn auf dem UI ein Wert verändert wird, kann der neue Wert im Controller unmittelbar verwendet werden. Das gleiche gilt umgekehrt: Wenn im Controller der Wert verändert wird, wurde die Änderung auch direkt im UI übernommen. Dieses </w:t>
@@ -4452,8 +4460,8 @@
             <wp:positionV relativeFrom="paragraph">
               <wp:posOffset>190500</wp:posOffset>
             </wp:positionV>
-            <wp:extent cx="2600325" cy="3362325"/>
-            <wp:effectExtent l="0" t="0" r="9525" b="9525"/>
+            <wp:extent cx="2562860" cy="3314700"/>
+            <wp:effectExtent l="0" t="0" r="8890" b="0"/>
             <wp:wrapTopAndBottom/>
             <wp:docPr id="8" name="Grafik 8" descr="D:\GitHub\Unsustainable\doc\res\two-way-binding.png"/>
             <wp:cNvGraphicFramePr>
@@ -4469,7 +4477,7 @@
                     </pic:cNvPicPr>
                   </pic:nvPicPr>
                   <pic:blipFill>
-                    <a:blip r:embed="rId9">
+                    <a:blip r:embed="rId10">
                       <a:extLst>
                         <a:ext uri="{28A0092B-C50C-407E-A947-70E740481C1C}">
                           <a14:useLocalDpi xmlns:a14="http://schemas.microsoft.com/office/drawing/2010/main" val="0"/>
@@ -4484,7 +4492,7 @@
                   <pic:spPr bwMode="auto">
                     <a:xfrm>
                       <a:off x="0" y="0"/>
-                      <a:ext cx="2600325" cy="3362325"/>
+                      <a:ext cx="2562860" cy="3314700"/>
                     </a:xfrm>
                     <a:prstGeom prst="rect">
                       <a:avLst/>
@@ -4657,12 +4665,1423 @@
       <w:r>
         <w:t xml:space="preserve"> steht.</w:t>
       </w:r>
-      <w:bookmarkStart w:id="17" w:name="_GoBack"/>
-      <w:bookmarkEnd w:id="17"/>
     </w:p>
     <w:p/>
     <w:p>
       <w:pPr>
+        <w:suppressAutoHyphens w:val="0"/>
+        <w:rPr>
+          <w:b/>
+        </w:rPr>
+      </w:pPr>
+      <w:r>
+        <w:rPr>
+          <w:b/>
+        </w:rPr>
+        <w:br w:type="page"/>
+      </w:r>
+    </w:p>
+    <w:p>
+      <w:pPr>
+        <w:rPr>
+          <w:b/>
+        </w:rPr>
+      </w:pPr>
+      <w:r>
+        <w:rPr>
+          <w:b/>
+        </w:rPr>
+        <w:lastRenderedPageBreak/>
+        <w:t>Controller</w:t>
+      </w:r>
+    </w:p>
+    <w:p>
+      <w:r>
+        <w:t xml:space="preserve">Der Controller bereitet die Daten aus den Services für die Anzeige auf der View auf. Der Controller schreibt die Daten auf das </w:t>
+      </w:r>
+      <w:proofErr w:type="spellStart"/>
+      <w:r>
+        <w:t>ViewModel</w:t>
+      </w:r>
+      <w:proofErr w:type="spellEnd"/>
+      <w:r>
+        <w:t xml:space="preserve">. Das </w:t>
+      </w:r>
+      <w:proofErr w:type="spellStart"/>
+      <w:r>
+        <w:t>ViewModel</w:t>
+      </w:r>
+      <w:proofErr w:type="spellEnd"/>
+      <w:r>
+        <w:t xml:space="preserve"> ist via Data-Binding an die View gebunden.</w:t>
+      </w:r>
+    </w:p>
+    <w:p>
+      <w:pPr>
+        <w:rPr>
+          <w:noProof/>
+          <w:lang w:eastAsia="de-CH"/>
+        </w:rPr>
+      </w:pPr>
+      <w:r>
+        <w:t xml:space="preserve">Der Controller kann auf verschiedene Services zugreifen. Die Services werden via </w:t>
+      </w:r>
+      <w:proofErr w:type="spellStart"/>
+      <w:r>
+        <w:t>Dependency</w:t>
+      </w:r>
+      <w:proofErr w:type="spellEnd"/>
+      <w:r>
+        <w:t xml:space="preserve"> </w:t>
+      </w:r>
+      <w:proofErr w:type="spellStart"/>
+      <w:r>
+        <w:t>Injection</w:t>
+      </w:r>
+      <w:proofErr w:type="spellEnd"/>
+      <w:r>
+        <w:t xml:space="preserve"> eingebunden. </w:t>
+      </w:r>
+      <w:r>
+        <w:t>Für jede View wurde auch ein Controller erstellt.</w:t>
+      </w:r>
+    </w:p>
+    <w:p>
+      <w:pPr>
+        <w:rPr>
+          <w:noProof/>
+          <w:lang w:eastAsia="de-CH"/>
+        </w:rPr>
+      </w:pPr>
+    </w:p>
+    <w:p>
+      <w:pPr>
+        <w:rPr>
+          <w:noProof/>
+          <w:lang w:eastAsia="de-CH"/>
+        </w:rPr>
+      </w:pPr>
+      <w:r>
+        <w:rPr>
+          <w:noProof/>
+          <w:lang w:eastAsia="de-CH"/>
+        </w:rPr>
+        <w:t xml:space="preserve">Für jede View existiert ein korrespondierender Controller. </w:t>
+      </w:r>
+      <w:r>
+        <w:rPr>
+          <w:noProof/>
+          <w:lang w:eastAsia="de-CH"/>
+        </w:rPr>
+        <w:t>In folgender Abbildung ist ersichtlich, welche Services von welchen Controllern verwendet werden.</w:t>
+      </w:r>
+    </w:p>
+    <w:p>
+      <w:pPr>
+        <w:rPr>
+          <w:noProof/>
+          <w:lang w:eastAsia="de-CH"/>
+        </w:rPr>
+      </w:pPr>
+    </w:p>
+    <w:p>
+      <w:r>
+        <w:rPr>
+          <w:noProof/>
+          <w:lang w:eastAsia="de-CH"/>
+        </w:rPr>
+        <w:drawing>
+          <wp:inline distT="0" distB="0" distL="0" distR="0" wp14:anchorId="4EB81F4A" wp14:editId="08954C01">
+            <wp:extent cx="6115050" cy="2324100"/>
+            <wp:effectExtent l="0" t="0" r="0" b="0"/>
+            <wp:docPr id="4" name="Grafik 4" descr="\\10.2.7.212\Unsustainable\doc\res\ControllerDiagrammBlock.png"/>
+            <wp:cNvGraphicFramePr>
+              <a:graphicFrameLocks xmlns:a="http://schemas.openxmlformats.org/drawingml/2006/main" noChangeAspect="1"/>
+            </wp:cNvGraphicFramePr>
+            <a:graphic xmlns:a="http://schemas.openxmlformats.org/drawingml/2006/main">
+              <a:graphicData uri="http://schemas.openxmlformats.org/drawingml/2006/picture">
+                <pic:pic xmlns:pic="http://schemas.openxmlformats.org/drawingml/2006/picture">
+                  <pic:nvPicPr>
+                    <pic:cNvPr id="0" name="Picture 2" descr="\\10.2.7.212\Unsustainable\doc\res\ControllerDiagrammBlock.png"/>
+                    <pic:cNvPicPr>
+                      <a:picLocks noChangeAspect="1" noChangeArrowheads="1"/>
+                    </pic:cNvPicPr>
+                  </pic:nvPicPr>
+                  <pic:blipFill>
+                    <a:blip r:embed="rId11">
+                      <a:extLst>
+                        <a:ext uri="{28A0092B-C50C-407E-A947-70E740481C1C}">
+                          <a14:useLocalDpi xmlns:a14="http://schemas.microsoft.com/office/drawing/2010/main" val="0"/>
+                        </a:ext>
+                      </a:extLst>
+                    </a:blip>
+                    <a:srcRect/>
+                    <a:stretch>
+                      <a:fillRect/>
+                    </a:stretch>
+                  </pic:blipFill>
+                  <pic:spPr bwMode="auto">
+                    <a:xfrm>
+                      <a:off x="0" y="0"/>
+                      <a:ext cx="6115050" cy="2324100"/>
+                    </a:xfrm>
+                    <a:prstGeom prst="rect">
+                      <a:avLst/>
+                    </a:prstGeom>
+                    <a:noFill/>
+                    <a:ln>
+                      <a:noFill/>
+                    </a:ln>
+                  </pic:spPr>
+                </pic:pic>
+              </a:graphicData>
+            </a:graphic>
+          </wp:inline>
+        </w:drawing>
+      </w:r>
+    </w:p>
+    <w:p/>
+    <w:p>
+      <w:r>
+        <w:t xml:space="preserve">Die </w:t>
+      </w:r>
+      <w:r>
+        <w:t>spezifischen</w:t>
+      </w:r>
+      <w:r>
+        <w:t xml:space="preserve"> Aufgaben der Services </w:t>
+      </w:r>
+      <w:r>
+        <w:t>werden später in diesem Dokument beschrieben</w:t>
+      </w:r>
+      <w:r>
+        <w:t>.</w:t>
+      </w:r>
+    </w:p>
+    <w:p/>
+    <w:p>
+      <w:pPr>
+        <w:suppressAutoHyphens w:val="0"/>
+        <w:rPr>
+          <w:b/>
+        </w:rPr>
+      </w:pPr>
+      <w:r>
+        <w:rPr>
+          <w:b/>
+        </w:rPr>
+        <w:t>Service</w:t>
+      </w:r>
+      <w:r>
+        <w:rPr>
+          <w:b/>
+        </w:rPr>
+        <w:t xml:space="preserve"> </w:t>
+      </w:r>
+    </w:p>
+    <w:p>
+      <w:r>
+        <w:t xml:space="preserve">Der Service beinhaltet die Business Logik des Programmes. Hier wird auf die </w:t>
+      </w:r>
+      <w:r>
+        <w:t>Persistenz Schicht</w:t>
+      </w:r>
+      <w:r>
+        <w:t xml:space="preserve"> zugegriffen, Daten aufbereitet und eingaben von den Controllern bearbeitet.</w:t>
+      </w:r>
+    </w:p>
+    <w:p/>
+    <w:p>
+      <w:r>
+        <w:t xml:space="preserve">Wir haben grundsätzlich den </w:t>
+      </w:r>
+      <w:proofErr w:type="spellStart"/>
+      <w:r>
+        <w:t>SQLite</w:t>
+      </w:r>
+      <w:proofErr w:type="spellEnd"/>
+      <w:r>
+        <w:t xml:space="preserve"> Service  welcher den zugriff auf die Datenbank sicherstellt. </w:t>
+      </w:r>
+      <w:r>
+        <w:t xml:space="preserve">Der </w:t>
+      </w:r>
+      <w:proofErr w:type="spellStart"/>
+      <w:r>
+        <w:t>SQLite</w:t>
+      </w:r>
+      <w:proofErr w:type="spellEnd"/>
+      <w:r>
+        <w:t xml:space="preserve"> Service baut eine Datenbankverbindung zum Datenbankprovider auf. Dieser ist auf den mobilen Endgeräten der lokale SQLite3 Dienst. Wenn die Applikation im Browser gestartet wird, wird, falls vorhanden </w:t>
+      </w:r>
+      <w:proofErr w:type="spellStart"/>
+      <w:r>
+        <w:t>WebSQL</w:t>
+      </w:r>
+      <w:proofErr w:type="spellEnd"/>
+      <w:r>
+        <w:t xml:space="preserve"> verwendet.</w:t>
+      </w:r>
+    </w:p>
+    <w:p>
+      <w:r>
+        <w:t xml:space="preserve">Der </w:t>
+      </w:r>
+      <w:proofErr w:type="spellStart"/>
+      <w:r>
+        <w:t>SQLite</w:t>
+      </w:r>
+      <w:proofErr w:type="spellEnd"/>
+      <w:r>
+        <w:t xml:space="preserve"> Service bietet eine Query Methode an. Diese kann ein </w:t>
+      </w:r>
+      <w:proofErr w:type="spellStart"/>
+      <w:r>
+        <w:t>prepared</w:t>
+      </w:r>
+      <w:proofErr w:type="spellEnd"/>
+      <w:r>
+        <w:t xml:space="preserve"> SQL-Query auf der Datenbank ausführen. Zusätzlich gibt es eine Chain Methode, die mehrere </w:t>
+      </w:r>
+      <w:proofErr w:type="spellStart"/>
+      <w:r>
+        <w:t>Queries</w:t>
+      </w:r>
+      <w:proofErr w:type="spellEnd"/>
+      <w:r>
+        <w:t xml:space="preserve"> nacheinander in der richtigen Reihenfolge ausführt.</w:t>
+      </w:r>
+    </w:p>
+    <w:p/>
+    <w:p>
+      <w:r>
+        <w:t xml:space="preserve">Darauf bauen einige Services wie zum </w:t>
+      </w:r>
+      <w:r>
+        <w:t>Beispiel</w:t>
+      </w:r>
+      <w:r>
+        <w:t xml:space="preserve"> der </w:t>
+      </w:r>
+      <w:proofErr w:type="spellStart"/>
+      <w:r>
+        <w:t>DbP</w:t>
+      </w:r>
+      <w:r>
+        <w:t>opulate</w:t>
+      </w:r>
+      <w:proofErr w:type="spellEnd"/>
+      <w:r>
+        <w:t xml:space="preserve"> Service dieser b</w:t>
+      </w:r>
+      <w:r>
+        <w:t xml:space="preserve">efüllt die </w:t>
+      </w:r>
+      <w:r>
+        <w:t>Datenbank</w:t>
+      </w:r>
+      <w:r>
+        <w:t xml:space="preserve"> mit </w:t>
+      </w:r>
+      <w:r>
+        <w:t>Stammdaten</w:t>
+      </w:r>
+      <w:r>
+        <w:t>.</w:t>
+      </w:r>
+      <w:r>
+        <w:t xml:space="preserve"> </w:t>
+      </w:r>
+      <w:r>
+        <w:t xml:space="preserve">Er ist aufgeteilt in die Erstellung des Datenbankschemas und andererseits in das befüllen der Datenbank mit Stammdaten. Der </w:t>
+      </w:r>
+      <w:proofErr w:type="spellStart"/>
+      <w:r>
+        <w:t>DbPopulate</w:t>
+      </w:r>
+      <w:proofErr w:type="spellEnd"/>
+      <w:r>
+        <w:t xml:space="preserve"> Service wird nur aufgerufen, wenn die App das erste </w:t>
+      </w:r>
+      <w:proofErr w:type="gramStart"/>
+      <w:r>
+        <w:t>mal</w:t>
+      </w:r>
+      <w:proofErr w:type="gramEnd"/>
+      <w:r>
+        <w:t xml:space="preserve"> gestartet wird.</w:t>
+      </w:r>
+    </w:p>
+    <w:p/>
+    <w:p>
+      <w:r>
+        <w:t>Der Dataservice e</w:t>
+      </w:r>
+      <w:r>
+        <w:t>rstellt anhand von SQL Abfragen Business Entitäten (JSON Objects).</w:t>
+      </w:r>
+      <w:r>
+        <w:t xml:space="preserve"> </w:t>
+      </w:r>
+    </w:p>
+    <w:p>
+      <w:r>
+        <w:t xml:space="preserve">In diesem Service sind die SQL-Statements abgelegt. Der Dataservice verwendet den </w:t>
+      </w:r>
+      <w:proofErr w:type="spellStart"/>
+      <w:r>
+        <w:t>SQLite</w:t>
+      </w:r>
+      <w:proofErr w:type="spellEnd"/>
+      <w:r>
+        <w:t xml:space="preserve"> Service um die abgelegten </w:t>
+      </w:r>
+      <w:proofErr w:type="spellStart"/>
+      <w:r>
+        <w:t>Queries</w:t>
+      </w:r>
+      <w:proofErr w:type="spellEnd"/>
+      <w:r>
+        <w:t xml:space="preserve"> auf der Datenbank auszuführen. </w:t>
+      </w:r>
+    </w:p>
+    <w:p>
+      <w:pPr>
+        <w:suppressAutoHyphens w:val="0"/>
+      </w:pPr>
+      <w:r>
+        <w:br w:type="page"/>
+      </w:r>
+    </w:p>
+    <w:p>
+      <w:r>
+        <w:lastRenderedPageBreak/>
+        <w:t>Zu den Methoden des Dataservice gehören folgende:</w:t>
+      </w:r>
+    </w:p>
+    <w:p>
+      <w:pPr>
+        <w:pStyle w:val="Listenabsatz"/>
+        <w:numPr>
+          <w:ilvl w:val="0"/>
+          <w:numId w:val="37"/>
+        </w:numPr>
+      </w:pPr>
+      <w:proofErr w:type="spellStart"/>
+      <w:r>
+        <w:t>getCurrentElements</w:t>
+      </w:r>
+      <w:proofErr w:type="spellEnd"/>
+      <w:r>
+        <w:t xml:space="preserve">, holt alle Elemente, die sich aktuell auf dem </w:t>
+      </w:r>
+      <w:proofErr w:type="spellStart"/>
+      <w:r>
+        <w:t>Alchemytable</w:t>
+      </w:r>
+      <w:proofErr w:type="spellEnd"/>
+      <w:r>
+        <w:t xml:space="preserve"> befinden</w:t>
+      </w:r>
+    </w:p>
+    <w:p>
+      <w:pPr>
+        <w:pStyle w:val="Listenabsatz"/>
+        <w:numPr>
+          <w:ilvl w:val="0"/>
+          <w:numId w:val="37"/>
+        </w:numPr>
+      </w:pPr>
+      <w:proofErr w:type="spellStart"/>
+      <w:r>
+        <w:t>getAllElements</w:t>
+      </w:r>
+      <w:proofErr w:type="spellEnd"/>
+      <w:r>
+        <w:t>, holt alle Elemente</w:t>
+      </w:r>
+    </w:p>
+    <w:p>
+      <w:pPr>
+        <w:pStyle w:val="Listenabsatz"/>
+        <w:numPr>
+          <w:ilvl w:val="0"/>
+          <w:numId w:val="37"/>
+        </w:numPr>
+      </w:pPr>
+      <w:proofErr w:type="spellStart"/>
+      <w:r>
+        <w:t>getCombinedElement</w:t>
+      </w:r>
+      <w:proofErr w:type="spellEnd"/>
+      <w:r>
+        <w:t>, holt anhand von zwei Elementen das kombinierte Element</w:t>
+      </w:r>
+    </w:p>
+    <w:p>
+      <w:pPr>
+        <w:pStyle w:val="Listenabsatz"/>
+        <w:numPr>
+          <w:ilvl w:val="0"/>
+          <w:numId w:val="37"/>
+        </w:numPr>
+      </w:pPr>
+      <w:proofErr w:type="spellStart"/>
+      <w:r>
+        <w:t>getElementParts</w:t>
+      </w:r>
+      <w:proofErr w:type="spellEnd"/>
+      <w:r>
+        <w:t>, holt anhand des kombinierten Elements die beiden Element Teile</w:t>
+      </w:r>
+    </w:p>
+    <w:p>
+      <w:pPr>
+        <w:pStyle w:val="Listenabsatz"/>
+        <w:numPr>
+          <w:ilvl w:val="0"/>
+          <w:numId w:val="37"/>
+        </w:numPr>
+      </w:pPr>
+      <w:proofErr w:type="spellStart"/>
+      <w:r>
+        <w:t>getBaseElements</w:t>
+      </w:r>
+      <w:proofErr w:type="spellEnd"/>
+      <w:r>
+        <w:t>, holt alle Elemente ohne Rezept</w:t>
+      </w:r>
+    </w:p>
+    <w:p>
+      <w:pPr>
+        <w:pStyle w:val="Listenabsatz"/>
+        <w:numPr>
+          <w:ilvl w:val="0"/>
+          <w:numId w:val="37"/>
+        </w:numPr>
+      </w:pPr>
+      <w:proofErr w:type="spellStart"/>
+      <w:r>
+        <w:t>getBaseElementsExcept</w:t>
+      </w:r>
+      <w:proofErr w:type="spellEnd"/>
+      <w:r>
+        <w:t>, holt alle Elemente ohne Rezept, ausser ein definiertes Element</w:t>
+      </w:r>
+    </w:p>
+    <w:p>
+      <w:pPr>
+        <w:pStyle w:val="Listenabsatz"/>
+        <w:numPr>
+          <w:ilvl w:val="0"/>
+          <w:numId w:val="37"/>
+        </w:numPr>
+      </w:pPr>
+      <w:proofErr w:type="spellStart"/>
+      <w:r>
+        <w:t>isBaseElement</w:t>
+      </w:r>
+      <w:proofErr w:type="spellEnd"/>
+      <w:r>
+        <w:t xml:space="preserve">, gibt </w:t>
+      </w:r>
+      <w:proofErr w:type="spellStart"/>
+      <w:r>
+        <w:t>true</w:t>
+      </w:r>
+      <w:proofErr w:type="spellEnd"/>
+      <w:r>
+        <w:t xml:space="preserve"> zurück wenn das Element ein Basis-Element ist</w:t>
+      </w:r>
+    </w:p>
+    <w:p>
+      <w:pPr>
+        <w:pStyle w:val="Listenabsatz"/>
+        <w:numPr>
+          <w:ilvl w:val="0"/>
+          <w:numId w:val="37"/>
+        </w:numPr>
+      </w:pPr>
+      <w:proofErr w:type="spellStart"/>
+      <w:r>
+        <w:t>restoreBaseElements</w:t>
+      </w:r>
+      <w:proofErr w:type="spellEnd"/>
+      <w:r>
+        <w:t xml:space="preserve">, setzt die aktuellen Elemente auf dem </w:t>
+      </w:r>
+      <w:proofErr w:type="spellStart"/>
+      <w:r>
+        <w:t>Alchemy</w:t>
+      </w:r>
+      <w:proofErr w:type="spellEnd"/>
+      <w:r>
+        <w:t xml:space="preserve"> Table zurück auf die Basis-Elemente</w:t>
+      </w:r>
+    </w:p>
+    <w:p>
+      <w:pPr>
+        <w:pStyle w:val="Listenabsatz"/>
+        <w:numPr>
+          <w:ilvl w:val="0"/>
+          <w:numId w:val="37"/>
+        </w:numPr>
+      </w:pPr>
+      <w:proofErr w:type="spellStart"/>
+      <w:r>
+        <w:t>updateCurrentElement</w:t>
+      </w:r>
+      <w:proofErr w:type="spellEnd"/>
+      <w:r>
+        <w:t xml:space="preserve">, </w:t>
+      </w:r>
+      <w:r>
+        <w:t>setzt die Position des übergebenen Elements</w:t>
+      </w:r>
+    </w:p>
+    <w:p>
+      <w:pPr>
+        <w:pStyle w:val="Listenabsatz"/>
+        <w:numPr>
+          <w:ilvl w:val="0"/>
+          <w:numId w:val="37"/>
+        </w:numPr>
+      </w:pPr>
+      <w:proofErr w:type="spellStart"/>
+      <w:r>
+        <w:t>updateCurrentEnergy</w:t>
+      </w:r>
+      <w:proofErr w:type="spellEnd"/>
+      <w:r>
+        <w:t>, setzt die übrige Energie des Spielers</w:t>
+      </w:r>
+    </w:p>
+    <w:p>
+      <w:pPr>
+        <w:pStyle w:val="Listenabsatz"/>
+        <w:numPr>
+          <w:ilvl w:val="0"/>
+          <w:numId w:val="37"/>
+        </w:numPr>
+      </w:pPr>
+      <w:proofErr w:type="spellStart"/>
+      <w:r>
+        <w:t>getUnlockedRecipes</w:t>
+      </w:r>
+      <w:proofErr w:type="spellEnd"/>
+      <w:r>
+        <w:t xml:space="preserve">, holt alle </w:t>
+      </w:r>
+      <w:proofErr w:type="spellStart"/>
+      <w:r>
+        <w:t>freigeschaltenen</w:t>
+      </w:r>
+      <w:proofErr w:type="spellEnd"/>
+      <w:r>
+        <w:t xml:space="preserve"> Rezepte und die zugehörigen Elemente</w:t>
+      </w:r>
+    </w:p>
+    <w:p>
+      <w:pPr>
+        <w:pStyle w:val="Listenabsatz"/>
+        <w:numPr>
+          <w:ilvl w:val="0"/>
+          <w:numId w:val="37"/>
+        </w:numPr>
+      </w:pPr>
+      <w:proofErr w:type="spellStart"/>
+      <w:r>
+        <w:t>unlockRecipe</w:t>
+      </w:r>
+      <w:proofErr w:type="spellEnd"/>
+      <w:r>
+        <w:t>, schaltet ein Rezept frei</w:t>
+      </w:r>
+    </w:p>
+    <w:p/>
+    <w:p>
+      <w:r>
+        <w:t xml:space="preserve">Dieser Dataservice wird vom Element und </w:t>
+      </w:r>
+      <w:proofErr w:type="spellStart"/>
+      <w:r>
+        <w:t>Recipe</w:t>
+      </w:r>
+      <w:proofErr w:type="spellEnd"/>
+      <w:r>
+        <w:t xml:space="preserve"> Service verwendet. Diese bieten eine Schnittstelle zwischen dem Datenservice und den Controllern.</w:t>
+      </w:r>
+    </w:p>
+    <w:p>
+      <w:r>
+        <w:t>Im Element Service befindet sich die Logik zum Kombinieren, Teilen und Zurücksetzen von Elementen. Ansonsten ist er eine pure Schnittstelle zum Dataservice.</w:t>
+      </w:r>
+      <w:r>
+        <w:t xml:space="preserve"> </w:t>
+      </w:r>
+    </w:p>
+    <w:p/>
+    <w:p>
+      <w:r>
+        <w:t>Ausse</w:t>
+      </w:r>
+      <w:r>
+        <w:t xml:space="preserve">rdem besteht noch der </w:t>
+      </w:r>
+      <w:proofErr w:type="spellStart"/>
+      <w:r>
+        <w:t>Intersect</w:t>
+      </w:r>
+      <w:proofErr w:type="spellEnd"/>
+      <w:r>
+        <w:t xml:space="preserve"> S</w:t>
+      </w:r>
+      <w:r>
+        <w:t>ervice dieser macht keine Zugriffe auf die Datenbank, er überprüft lediglich ob zwei Elemente sich überschneiden.</w:t>
+      </w:r>
+      <w:r>
+        <w:t xml:space="preserve"> </w:t>
+      </w:r>
+    </w:p>
+    <w:p>
+      <w:r>
+        <w:t xml:space="preserve">Dabei </w:t>
+      </w:r>
+      <w:r>
+        <w:t>existieren</w:t>
+      </w:r>
+      <w:r>
+        <w:t xml:space="preserve"> die Überprüfung zur Überschneidung von zwei Elementen, sowie eine Überprüfung für zwei Positionen.</w:t>
+      </w:r>
+    </w:p>
+    <w:p/>
+    <w:p>
+      <w:r>
+        <w:rPr>
+          <w:noProof/>
+          <w:lang w:eastAsia="de-CH"/>
+        </w:rPr>
+        <w:drawing>
+          <wp:inline distT="0" distB="0" distL="0" distR="0">
+            <wp:extent cx="5840083" cy="4884930"/>
+            <wp:effectExtent l="0" t="0" r="8890" b="0"/>
+            <wp:docPr id="3" name="Grafik 3" descr="\\10.2.7.212\Unsustainable\doc\res\ServiceDiagrammBlock.png"/>
+            <wp:cNvGraphicFramePr>
+              <a:graphicFrameLocks xmlns:a="http://schemas.openxmlformats.org/drawingml/2006/main" noChangeAspect="1"/>
+            </wp:cNvGraphicFramePr>
+            <a:graphic xmlns:a="http://schemas.openxmlformats.org/drawingml/2006/main">
+              <a:graphicData uri="http://schemas.openxmlformats.org/drawingml/2006/picture">
+                <pic:pic xmlns:pic="http://schemas.openxmlformats.org/drawingml/2006/picture">
+                  <pic:nvPicPr>
+                    <pic:cNvPr id="0" name="Picture 1" descr="\\10.2.7.212\Unsustainable\doc\res\ServiceDiagrammBlock.png"/>
+                    <pic:cNvPicPr>
+                      <a:picLocks noChangeAspect="1" noChangeArrowheads="1"/>
+                    </pic:cNvPicPr>
+                  </pic:nvPicPr>
+                  <pic:blipFill>
+                    <a:blip r:embed="rId12">
+                      <a:extLst>
+                        <a:ext uri="{28A0092B-C50C-407E-A947-70E740481C1C}">
+                          <a14:useLocalDpi xmlns:a14="http://schemas.microsoft.com/office/drawing/2010/main" val="0"/>
+                        </a:ext>
+                      </a:extLst>
+                    </a:blip>
+                    <a:srcRect/>
+                    <a:stretch>
+                      <a:fillRect/>
+                    </a:stretch>
+                  </pic:blipFill>
+                  <pic:spPr bwMode="auto">
+                    <a:xfrm>
+                      <a:off x="0" y="0"/>
+                      <a:ext cx="5839468" cy="4884415"/>
+                    </a:xfrm>
+                    <a:prstGeom prst="rect">
+                      <a:avLst/>
+                    </a:prstGeom>
+                    <a:noFill/>
+                    <a:ln>
+                      <a:noFill/>
+                    </a:ln>
+                  </pic:spPr>
+                </pic:pic>
+              </a:graphicData>
+            </a:graphic>
+          </wp:inline>
+        </w:drawing>
+      </w:r>
+    </w:p>
+    <w:p>
+      <w:pPr>
+        <w:suppressAutoHyphens w:val="0"/>
+        <w:rPr>
+          <w:b/>
+        </w:rPr>
+      </w:pPr>
+      <w:r>
+        <w:rPr>
+          <w:b/>
+        </w:rPr>
+        <w:br w:type="page"/>
+      </w:r>
+    </w:p>
+    <w:p>
+      <w:pPr>
+        <w:rPr>
+          <w:b/>
+        </w:rPr>
+      </w:pPr>
+      <w:proofErr w:type="spellStart"/>
+      <w:r>
+        <w:rPr>
+          <w:b/>
+        </w:rPr>
+        <w:lastRenderedPageBreak/>
+        <w:t>Directive</w:t>
+      </w:r>
+      <w:proofErr w:type="spellEnd"/>
+    </w:p>
+    <w:p>
+      <w:r>
+        <w:t>Direktiven sind zusammengefasste UI-Komponenten. Für dieses Projekt haben wir insgesamt drei verschiedene Direktiven erstellt.</w:t>
+      </w:r>
+    </w:p>
+    <w:p/>
+    <w:p>
+      <w:r>
+        <w:t xml:space="preserve">Die Logik der </w:t>
+      </w:r>
+      <w:proofErr w:type="spellStart"/>
+      <w:r>
+        <w:t>Directives</w:t>
+      </w:r>
+      <w:proofErr w:type="spellEnd"/>
+      <w:r>
+        <w:t xml:space="preserve"> befindet sich in den einzelnen JavaScript Dateien. Die HTML Datei nennen</w:t>
+      </w:r>
+      <w:r>
+        <w:t xml:space="preserve"> wir Template. Das Template wird vom </w:t>
+      </w:r>
+      <w:proofErr w:type="spellStart"/>
+      <w:r>
+        <w:t>Directive</w:t>
+      </w:r>
+      <w:proofErr w:type="spellEnd"/>
+      <w:r>
+        <w:t xml:space="preserve"> referenziert. Einem </w:t>
+      </w:r>
+      <w:proofErr w:type="spellStart"/>
+      <w:r>
+        <w:t>Directive</w:t>
+      </w:r>
+      <w:proofErr w:type="spellEnd"/>
+      <w:r>
+        <w:t xml:space="preserve"> können verschiedene Parameter übergeben werden. Dies erfolgt direkt auf der View, wo das </w:t>
+      </w:r>
+      <w:proofErr w:type="spellStart"/>
+      <w:r>
+        <w:t>Directive</w:t>
+      </w:r>
+      <w:proofErr w:type="spellEnd"/>
+      <w:r>
+        <w:t xml:space="preserve"> eingebunden wurde. Diese sind meist dynamisch an das </w:t>
+      </w:r>
+      <w:proofErr w:type="spellStart"/>
+      <w:r>
+        <w:t>ViewModel</w:t>
+      </w:r>
+      <w:proofErr w:type="spellEnd"/>
+      <w:r>
+        <w:t xml:space="preserve"> des Controllers gebunden, und Änderungen des Wertes in der </w:t>
+      </w:r>
+      <w:proofErr w:type="spellStart"/>
+      <w:r>
+        <w:t>Directive</w:t>
+      </w:r>
+      <w:proofErr w:type="spellEnd"/>
+      <w:r>
+        <w:t xml:space="preserve"> werden unmittelbar auf das </w:t>
+      </w:r>
+      <w:proofErr w:type="spellStart"/>
+      <w:r>
+        <w:t>ViewModel</w:t>
+      </w:r>
+      <w:proofErr w:type="spellEnd"/>
+      <w:r>
+        <w:t xml:space="preserve"> des Controllers zurückreflektiert.</w:t>
+      </w:r>
+    </w:p>
+    <w:p/>
+    <w:p>
+      <w:r>
+        <w:t xml:space="preserve">Alle </w:t>
+      </w:r>
+      <w:proofErr w:type="spellStart"/>
+      <w:r>
+        <w:t>Directives</w:t>
+      </w:r>
+      <w:proofErr w:type="spellEnd"/>
+      <w:r>
+        <w:t xml:space="preserve"> werden auf dem </w:t>
+      </w:r>
+      <w:proofErr w:type="spellStart"/>
+      <w:r>
+        <w:t>Alchemy</w:t>
+      </w:r>
+      <w:proofErr w:type="spellEnd"/>
+      <w:r>
+        <w:t xml:space="preserve"> Table verwendet.</w:t>
+      </w:r>
+    </w:p>
+    <w:p/>
+    <w:p>
+      <w:pPr>
+        <w:rPr>
+          <w:i/>
+        </w:rPr>
+      </w:pPr>
+      <w:r>
+        <w:rPr>
+          <w:i/>
+        </w:rPr>
+        <w:t xml:space="preserve">Element </w:t>
+      </w:r>
+      <w:proofErr w:type="spellStart"/>
+      <w:r>
+        <w:rPr>
+          <w:i/>
+        </w:rPr>
+        <w:t>Directive</w:t>
+      </w:r>
+      <w:proofErr w:type="spellEnd"/>
+    </w:p>
+    <w:p>
+      <w:pPr>
+        <w:rPr>
+          <w:i/>
+        </w:rPr>
+      </w:pPr>
+    </w:p>
+    <w:p>
+      <w:r>
+        <w:rPr>
+          <w:i/>
+          <w:noProof/>
+          <w:lang w:eastAsia="de-CH"/>
+        </w:rPr>
+        <w:drawing>
+          <wp:anchor distT="0" distB="0" distL="114300" distR="114300" simplePos="0" relativeHeight="251660288" behindDoc="0" locked="0" layoutInCell="1" allowOverlap="1" wp14:anchorId="2D1A7540" wp14:editId="6B10D0D2">
+            <wp:simplePos x="0" y="0"/>
+            <wp:positionH relativeFrom="column">
+              <wp:posOffset>-4445</wp:posOffset>
+            </wp:positionH>
+            <wp:positionV relativeFrom="paragraph">
+              <wp:posOffset>12065</wp:posOffset>
+            </wp:positionV>
+            <wp:extent cx="543560" cy="810895"/>
+            <wp:effectExtent l="0" t="0" r="8890" b="8255"/>
+            <wp:wrapSquare wrapText="bothSides"/>
+            <wp:docPr id="7" name="Grafik 7" descr="\\10.2.7.212\Unsustainable\doc\res\fireelementImage.png"/>
+            <wp:cNvGraphicFramePr>
+              <a:graphicFrameLocks xmlns:a="http://schemas.openxmlformats.org/drawingml/2006/main" noChangeAspect="1"/>
+            </wp:cNvGraphicFramePr>
+            <a:graphic xmlns:a="http://schemas.openxmlformats.org/drawingml/2006/main">
+              <a:graphicData uri="http://schemas.openxmlformats.org/drawingml/2006/picture">
+                <pic:pic xmlns:pic="http://schemas.openxmlformats.org/drawingml/2006/picture">
+                  <pic:nvPicPr>
+                    <pic:cNvPr id="0" name="Picture 3" descr="\\10.2.7.212\Unsustainable\doc\res\fireelementImage.png"/>
+                    <pic:cNvPicPr>
+                      <a:picLocks noChangeAspect="1" noChangeArrowheads="1"/>
+                    </pic:cNvPicPr>
+                  </pic:nvPicPr>
+                  <pic:blipFill>
+                    <a:blip r:embed="rId13">
+                      <a:extLst>
+                        <a:ext uri="{28A0092B-C50C-407E-A947-70E740481C1C}">
+                          <a14:useLocalDpi xmlns:a14="http://schemas.microsoft.com/office/drawing/2010/main" val="0"/>
+                        </a:ext>
+                      </a:extLst>
+                    </a:blip>
+                    <a:srcRect/>
+                    <a:stretch>
+                      <a:fillRect/>
+                    </a:stretch>
+                  </pic:blipFill>
+                  <pic:spPr bwMode="auto">
+                    <a:xfrm>
+                      <a:off x="0" y="0"/>
+                      <a:ext cx="543560" cy="810895"/>
+                    </a:xfrm>
+                    <a:prstGeom prst="rect">
+                      <a:avLst/>
+                    </a:prstGeom>
+                    <a:noFill/>
+                    <a:ln>
+                      <a:noFill/>
+                    </a:ln>
+                  </pic:spPr>
+                </pic:pic>
+              </a:graphicData>
+            </a:graphic>
+            <wp14:sizeRelH relativeFrom="page">
+              <wp14:pctWidth>0</wp14:pctWidth>
+            </wp14:sizeRelH>
+            <wp14:sizeRelV relativeFrom="page">
+              <wp14:pctHeight>0</wp14:pctHeight>
+            </wp14:sizeRelV>
+          </wp:anchor>
+        </w:drawing>
+      </w:r>
+      <w:r>
+        <w:t>Für die Darstellung und die Interaktion mit Elementen haben wir eine Element Direktive erstellt.</w:t>
+      </w:r>
+    </w:p>
+    <w:p>
+      <w:r>
+        <w:t xml:space="preserve">Die Logik für das Verschieben von Elementen, sowie der Aufruf für das Kombinieren und Splitten </w:t>
+      </w:r>
+    </w:p>
+    <w:p>
+      <w:r>
+        <w:t>von Elementen wird in dieser Direktive implementiert.</w:t>
+      </w:r>
+    </w:p>
+    <w:p/>
+    <w:p>
+      <w:r>
+        <w:t xml:space="preserve">Die Abbildung zeigt das Aussehen der Direktive auf dem </w:t>
+      </w:r>
+      <w:proofErr w:type="spellStart"/>
+      <w:r>
+        <w:t>Alchemy</w:t>
+      </w:r>
+      <w:proofErr w:type="spellEnd"/>
+      <w:r>
+        <w:t xml:space="preserve"> Table.</w:t>
+      </w:r>
+    </w:p>
+    <w:p/>
+    <w:p/>
+    <w:p>
+      <w:pPr>
+        <w:rPr>
+          <w:i/>
+        </w:rPr>
+      </w:pPr>
+      <w:r>
+        <w:rPr>
+          <w:i/>
+        </w:rPr>
+        <w:t xml:space="preserve">Flupp </w:t>
+      </w:r>
+      <w:proofErr w:type="spellStart"/>
+      <w:r>
+        <w:rPr>
+          <w:i/>
+        </w:rPr>
+        <w:t>Directive</w:t>
+      </w:r>
+      <w:proofErr w:type="spellEnd"/>
+    </w:p>
+    <w:p>
+      <w:pPr>
+        <w:rPr>
+          <w:i/>
+        </w:rPr>
+      </w:pPr>
+    </w:p>
+    <w:p>
+      <w:r>
+        <w:rPr>
+          <w:noProof/>
+          <w:lang w:eastAsia="de-CH"/>
+        </w:rPr>
+        <w:drawing>
+          <wp:anchor distT="0" distB="0" distL="114300" distR="114300" simplePos="0" relativeHeight="251661312" behindDoc="0" locked="0" layoutInCell="1" allowOverlap="1" wp14:anchorId="0D40A41E" wp14:editId="03E4D357">
+            <wp:simplePos x="0" y="0"/>
+            <wp:positionH relativeFrom="column">
+              <wp:posOffset>-4445</wp:posOffset>
+            </wp:positionH>
+            <wp:positionV relativeFrom="paragraph">
+              <wp:posOffset>34925</wp:posOffset>
+            </wp:positionV>
+            <wp:extent cx="2855595" cy="1466215"/>
+            <wp:effectExtent l="0" t="0" r="1905" b="635"/>
+            <wp:wrapSquare wrapText="bothSides"/>
+            <wp:docPr id="9" name="Grafik 9" descr="\\10.2.7.212\Unsustainable\doc\res\fluppImage.png"/>
+            <wp:cNvGraphicFramePr>
+              <a:graphicFrameLocks xmlns:a="http://schemas.openxmlformats.org/drawingml/2006/main" noChangeAspect="1"/>
+            </wp:cNvGraphicFramePr>
+            <a:graphic xmlns:a="http://schemas.openxmlformats.org/drawingml/2006/main">
+              <a:graphicData uri="http://schemas.openxmlformats.org/drawingml/2006/picture">
+                <pic:pic xmlns:pic="http://schemas.openxmlformats.org/drawingml/2006/picture">
+                  <pic:nvPicPr>
+                    <pic:cNvPr id="0" name="Picture 4" descr="\\10.2.7.212\Unsustainable\doc\res\fluppImage.png"/>
+                    <pic:cNvPicPr>
+                      <a:picLocks noChangeAspect="1" noChangeArrowheads="1"/>
+                    </pic:cNvPicPr>
+                  </pic:nvPicPr>
+                  <pic:blipFill>
+                    <a:blip r:embed="rId14">
+                      <a:extLst>
+                        <a:ext uri="{28A0092B-C50C-407E-A947-70E740481C1C}">
+                          <a14:useLocalDpi xmlns:a14="http://schemas.microsoft.com/office/drawing/2010/main" val="0"/>
+                        </a:ext>
+                      </a:extLst>
+                    </a:blip>
+                    <a:srcRect/>
+                    <a:stretch>
+                      <a:fillRect/>
+                    </a:stretch>
+                  </pic:blipFill>
+                  <pic:spPr bwMode="auto">
+                    <a:xfrm>
+                      <a:off x="0" y="0"/>
+                      <a:ext cx="2855595" cy="1466215"/>
+                    </a:xfrm>
+                    <a:prstGeom prst="rect">
+                      <a:avLst/>
+                    </a:prstGeom>
+                    <a:noFill/>
+                    <a:ln>
+                      <a:noFill/>
+                    </a:ln>
+                  </pic:spPr>
+                </pic:pic>
+              </a:graphicData>
+            </a:graphic>
+            <wp14:sizeRelH relativeFrom="page">
+              <wp14:pctWidth>0</wp14:pctWidth>
+            </wp14:sizeRelH>
+            <wp14:sizeRelV relativeFrom="page">
+              <wp14:pctHeight>0</wp14:pctHeight>
+            </wp14:sizeRelV>
+          </wp:anchor>
+        </w:drawing>
+      </w:r>
+      <w:r>
+        <w:t xml:space="preserve">Für die Darstellung detaillierter Informationen haben wir ein Flupp </w:t>
+      </w:r>
+      <w:proofErr w:type="spellStart"/>
+      <w:r>
+        <w:t>Directive</w:t>
+      </w:r>
+      <w:proofErr w:type="spellEnd"/>
+      <w:r>
+        <w:t xml:space="preserve"> erstellt. Das Flupp </w:t>
+      </w:r>
+      <w:proofErr w:type="spellStart"/>
+      <w:r>
+        <w:t>Directive</w:t>
+      </w:r>
+      <w:proofErr w:type="spellEnd"/>
+      <w:r>
+        <w:t xml:space="preserve"> ist eine Art </w:t>
+      </w:r>
+      <w:proofErr w:type="spellStart"/>
+      <w:r>
+        <w:t>Popout</w:t>
+      </w:r>
+      <w:proofErr w:type="spellEnd"/>
+      <w:r>
+        <w:t xml:space="preserve"> oder </w:t>
+      </w:r>
+      <w:proofErr w:type="spellStart"/>
+      <w:r>
+        <w:t>Popover</w:t>
+      </w:r>
+      <w:proofErr w:type="spellEnd"/>
+      <w:r>
+        <w:t xml:space="preserve">, welches erscheint </w:t>
+      </w:r>
+      <w:r>
+        <w:t>wenn kurz auf das Element getippt wird.</w:t>
+      </w:r>
+    </w:p>
+    <w:p>
+      <w:r>
+        <w:t xml:space="preserve">In dem </w:t>
+      </w:r>
+      <w:proofErr w:type="spellStart"/>
+      <w:r>
+        <w:t>Directive</w:t>
+      </w:r>
+      <w:proofErr w:type="spellEnd"/>
+      <w:r>
+        <w:t xml:space="preserve"> ist Logik für das Öffnen und Schliessen des </w:t>
+      </w:r>
+      <w:proofErr w:type="spellStart"/>
+      <w:r>
+        <w:t>Flupps</w:t>
+      </w:r>
+      <w:proofErr w:type="spellEnd"/>
+      <w:r>
+        <w:t>, aber auch für die Darstellung der Daten vorhanden.</w:t>
+      </w:r>
+    </w:p>
+    <w:p/>
+    <w:p>
+      <w:r>
+        <w:t>Die Abbildung zeigt das Aussehen der Direktive nachdem das Element angetippt wurde.</w:t>
+      </w:r>
+    </w:p>
+    <w:p/>
+    <w:p>
+      <w:pPr>
+        <w:rPr>
+          <w:i/>
+        </w:rPr>
+      </w:pPr>
+      <w:proofErr w:type="spellStart"/>
+      <w:r>
+        <w:rPr>
+          <w:i/>
+        </w:rPr>
+        <w:t>Energybar</w:t>
+      </w:r>
+      <w:proofErr w:type="spellEnd"/>
+      <w:r>
+        <w:rPr>
+          <w:i/>
+        </w:rPr>
+        <w:t xml:space="preserve"> </w:t>
+      </w:r>
+      <w:proofErr w:type="spellStart"/>
+      <w:r>
+        <w:rPr>
+          <w:i/>
+        </w:rPr>
+        <w:t>Directive</w:t>
+      </w:r>
+      <w:proofErr w:type="spellEnd"/>
+    </w:p>
+    <w:p>
+      <w:pPr>
+        <w:rPr>
+          <w:i/>
+        </w:rPr>
+      </w:pPr>
+    </w:p>
+    <w:p>
+      <w:pPr>
+        <w:rPr>
+          <w:i/>
+        </w:rPr>
+      </w:pPr>
+      <w:r>
+        <w:rPr>
+          <w:i/>
+          <w:noProof/>
+          <w:lang w:eastAsia="de-CH"/>
+        </w:rPr>
+        <w:drawing>
+          <wp:inline distT="0" distB="0" distL="0" distR="0">
+            <wp:extent cx="4184015" cy="655320"/>
+            <wp:effectExtent l="0" t="0" r="6985" b="0"/>
+            <wp:docPr id="10" name="Grafik 10" descr="\\10.2.7.212\Unsustainable\doc\res\energieBarImage.png"/>
+            <wp:cNvGraphicFramePr>
+              <a:graphicFrameLocks xmlns:a="http://schemas.openxmlformats.org/drawingml/2006/main" noChangeAspect="1"/>
+            </wp:cNvGraphicFramePr>
+            <a:graphic xmlns:a="http://schemas.openxmlformats.org/drawingml/2006/main">
+              <a:graphicData uri="http://schemas.openxmlformats.org/drawingml/2006/picture">
+                <pic:pic xmlns:pic="http://schemas.openxmlformats.org/drawingml/2006/picture">
+                  <pic:nvPicPr>
+                    <pic:cNvPr id="0" name="Picture 5" descr="\\10.2.7.212\Unsustainable\doc\res\energieBarImage.png"/>
+                    <pic:cNvPicPr>
+                      <a:picLocks noChangeAspect="1" noChangeArrowheads="1"/>
+                    </pic:cNvPicPr>
+                  </pic:nvPicPr>
+                  <pic:blipFill>
+                    <a:blip r:embed="rId15">
+                      <a:extLst>
+                        <a:ext uri="{28A0092B-C50C-407E-A947-70E740481C1C}">
+                          <a14:useLocalDpi xmlns:a14="http://schemas.microsoft.com/office/drawing/2010/main" val="0"/>
+                        </a:ext>
+                      </a:extLst>
+                    </a:blip>
+                    <a:srcRect/>
+                    <a:stretch>
+                      <a:fillRect/>
+                    </a:stretch>
+                  </pic:blipFill>
+                  <pic:spPr bwMode="auto">
+                    <a:xfrm>
+                      <a:off x="0" y="0"/>
+                      <a:ext cx="4184015" cy="655320"/>
+                    </a:xfrm>
+                    <a:prstGeom prst="rect">
+                      <a:avLst/>
+                    </a:prstGeom>
+                    <a:noFill/>
+                    <a:ln>
+                      <a:noFill/>
+                    </a:ln>
+                  </pic:spPr>
+                </pic:pic>
+              </a:graphicData>
+            </a:graphic>
+          </wp:inline>
+        </w:drawing>
+      </w:r>
+    </w:p>
+    <w:p>
+      <w:r>
+        <w:t xml:space="preserve">Für die Darstellung der Energie Leiste haben wir eine Direktive erstellt. Das </w:t>
+      </w:r>
+      <w:proofErr w:type="spellStart"/>
+      <w:r>
+        <w:t>Directive</w:t>
+      </w:r>
+      <w:proofErr w:type="spellEnd"/>
+      <w:r>
+        <w:t xml:space="preserve"> dient nur dazu, die Bar richtig darzustellen und konstant zu aktualisieren. Die Abbildung zeigt die Energie Leiste, die auf dem </w:t>
+      </w:r>
+      <w:proofErr w:type="spellStart"/>
+      <w:r>
+        <w:t>Alchemy</w:t>
+      </w:r>
+      <w:proofErr w:type="spellEnd"/>
+      <w:r>
+        <w:t xml:space="preserve"> Table dargestellt wird.</w:t>
+      </w:r>
+    </w:p>
+    <w:p>
+      <w:pPr>
+        <w:suppressAutoHyphens w:val="0"/>
+      </w:pPr>
+      <w:r>
+        <w:br w:type="page"/>
+      </w:r>
+    </w:p>
+    <w:p>
+      <w:pPr>
+        <w:rPr>
+          <w:b/>
+        </w:rPr>
+      </w:pPr>
+      <w:r>
+        <w:rPr>
+          <w:b/>
+        </w:rPr>
+        <w:lastRenderedPageBreak/>
+        <w:t>App</w:t>
+      </w:r>
+    </w:p>
+    <w:p>
+      <w:r>
+        <w:t>Im App-Modul werden globale Konfigurationen vorgenommen. Darunter fallen die Konfiguration für die Datenbank, die Routen und der App Start.</w:t>
+      </w:r>
+    </w:p>
+    <w:p/>
+    <w:p>
+      <w:pPr>
+        <w:rPr>
+          <w:i/>
+        </w:rPr>
+      </w:pPr>
+      <w:r>
+        <w:rPr>
+          <w:i/>
+        </w:rPr>
+        <w:t>Routen</w:t>
+      </w:r>
+    </w:p>
+    <w:p>
+      <w:r>
+        <w:t>Die Routen befinden sich im routes.js und definieren für jede View einen Controller und unter welchem State diese erreichbar sind.</w:t>
+      </w:r>
+    </w:p>
+    <w:p/>
+    <w:p>
+      <w:pPr>
+        <w:rPr>
+          <w:i/>
+        </w:rPr>
+      </w:pPr>
+      <w:r>
+        <w:rPr>
+          <w:i/>
+        </w:rPr>
+        <w:t>App Start</w:t>
+      </w:r>
+    </w:p>
+    <w:p>
+      <w:r>
+        <w:t xml:space="preserve">Beim </w:t>
+      </w:r>
+      <w:proofErr w:type="spellStart"/>
+      <w:r>
+        <w:t>Appstart</w:t>
+      </w:r>
+      <w:proofErr w:type="spellEnd"/>
+      <w:r>
+        <w:t xml:space="preserve"> wird das Device </w:t>
+      </w:r>
+      <w:proofErr w:type="spellStart"/>
+      <w:r>
+        <w:t>Ready</w:t>
+      </w:r>
+      <w:proofErr w:type="spellEnd"/>
+      <w:r>
+        <w:t xml:space="preserve"> von </w:t>
+      </w:r>
+      <w:proofErr w:type="spellStart"/>
+      <w:r>
+        <w:t>Cordova</w:t>
+      </w:r>
+      <w:proofErr w:type="spellEnd"/>
+      <w:r>
+        <w:t xml:space="preserve"> abgewartet, falls die App auf einem mobilen Endgerät ausgeführt wird. Dies ist notwendig, da ansonsten der Datenbankzugriff über das </w:t>
+      </w:r>
+      <w:proofErr w:type="spellStart"/>
+      <w:r>
+        <w:t>Plugin</w:t>
+      </w:r>
+      <w:proofErr w:type="spellEnd"/>
+      <w:r>
+        <w:t xml:space="preserve"> nicht gewährleistet ist. Anschliessend wird die App gestartet.</w:t>
+      </w:r>
+    </w:p>
+    <w:p/>
+    <w:p>
+      <w:r>
+        <w:t xml:space="preserve">Das Index-HTML ist das erste Dokument, das von </w:t>
+      </w:r>
+      <w:proofErr w:type="spellStart"/>
+      <w:r>
+        <w:t>Cordova</w:t>
+      </w:r>
+      <w:proofErr w:type="spellEnd"/>
+      <w:r>
+        <w:t xml:space="preserve"> aufgerufen wird. Hier wird grundsätzlich der Bereich definiert, in dem später die Views eingebunden werden. Ausserdem werden die Styles (CSS) eingebunden. Wichtige Einstellungen für den </w:t>
+      </w:r>
+      <w:proofErr w:type="spellStart"/>
+      <w:r>
+        <w:t>Viewport</w:t>
+      </w:r>
+      <w:proofErr w:type="spellEnd"/>
+      <w:r>
+        <w:t xml:space="preserve"> werden auch hier vorgenommen. Die Scripts werden eingebunden. Dabei ist zu beachten, dass wir lediglich das main.js einbinden, welches vorher </w:t>
+      </w:r>
+      <w:proofErr w:type="spellStart"/>
+      <w:r>
+        <w:t>gebundelt</w:t>
+      </w:r>
+      <w:proofErr w:type="spellEnd"/>
+      <w:r>
+        <w:t xml:space="preserve"> wurde. Zusätzlich muss cordova.js eingebunden werden, um die Funktionalität von </w:t>
+      </w:r>
+      <w:proofErr w:type="spellStart"/>
+      <w:r>
+        <w:t>Cordova</w:t>
+      </w:r>
+      <w:proofErr w:type="spellEnd"/>
+      <w:r>
+        <w:t xml:space="preserve"> sicherzustellen. Diese Datei existiert nur auf dem mobilen Endgerät und ist im Source-Code nicht ersichtlich.</w:t>
+      </w:r>
+    </w:p>
+    <w:p>
+      <w:pPr>
         <w:rPr>
           <w:color w:val="4F81BD"/>
         </w:rPr>
@@ -4780,7 +6199,6 @@
           <w:b/>
           <w:color w:val="4F81BD"/>
         </w:rPr>
-        <w:lastRenderedPageBreak/>
         <w:t>Wichtig</w:t>
       </w:r>
       <w:r>
@@ -4792,11 +6210,20 @@
     </w:p>
     <w:p>
       <w:pPr>
-        <w:rPr>
-          <w:color w:val="4F81BD"/>
-        </w:rPr>
-      </w:pPr>
-      <w:bookmarkStart w:id="18" w:name="_Toc288232298"/>
+        <w:suppressAutoHyphens w:val="0"/>
+        <w:rPr>
+          <w:color w:val="4F81BD"/>
+        </w:rPr>
+      </w:pPr>
+      <w:r>
+        <w:rPr>
+          <w:color w:val="4F81BD"/>
+        </w:rPr>
+        <w:br w:type="page"/>
+      </w:r>
+      <w:bookmarkStart w:id="17" w:name="_Toc288232298"/>
+      <w:bookmarkStart w:id="18" w:name="_GoBack"/>
+      <w:bookmarkEnd w:id="18"/>
     </w:p>
     <w:p>
       <w:pPr>
@@ -4805,9 +6232,10 @@
       <w:bookmarkStart w:id="19" w:name="_Toc383415391"/>
       <w:bookmarkStart w:id="20" w:name="_Toc414299001"/>
       <w:r>
+        <w:lastRenderedPageBreak/>
         <w:t>Dynamik</w:t>
       </w:r>
-      <w:bookmarkEnd w:id="18"/>
+      <w:bookmarkEnd w:id="17"/>
       <w:bookmarkEnd w:id="19"/>
       <w:bookmarkEnd w:id="20"/>
     </w:p>
@@ -5210,7 +6638,21 @@
         <w:rPr>
           <w:color w:val="4F81BD"/>
         </w:rPr>
-        <w:t xml:space="preserve"> oder ADO.Net Entity-Framework) verwenden, können Sie auch ein Klassendiagramm mit den Entitätsklassen einfügen. Auch hier beschreiben Sie die einzelnen Klassen, wo nötig, kurz.</w:t>
+        <w:t xml:space="preserve"> oder ADO.Net </w:t>
+      </w:r>
+      <w:proofErr w:type="spellStart"/>
+      <w:r>
+        <w:rPr>
+          <w:color w:val="4F81BD"/>
+        </w:rPr>
+        <w:t>Entity</w:t>
+      </w:r>
+      <w:proofErr w:type="spellEnd"/>
+      <w:r>
+        <w:rPr>
+          <w:color w:val="4F81BD"/>
+        </w:rPr>
+        <w:t>-Framework) verwenden, können Sie auch ein Klassendiagramm mit den Entitätsklassen einfügen. Auch hier beschreiben Sie die einzelnen Klassen, wo nötig, kurz.</w:t>
       </w:r>
     </w:p>
     <w:p>
@@ -5797,7 +7239,6 @@
       <w:bookmarkStart w:id="54" w:name="_Toc383415403"/>
       <w:bookmarkStart w:id="55" w:name="_Toc414299015"/>
       <w:r>
-        <w:lastRenderedPageBreak/>
         <w:t>Systemtest</w:t>
       </w:r>
       <w:bookmarkEnd w:id="53"/>
@@ -5834,6 +7275,7 @@
         <w:rPr>
           <w:color w:val="4F81BD"/>
         </w:rPr>
+        <w:lastRenderedPageBreak/>
         <w:t>Anmerkung: Die folgenden Ausführungen gehen von einem von Hand durchgeführten Systemtest aus. Sollten Sie automatisierte Tests durchführen müssen Sie die Testspezifikation sinngemäss anpassen.</w:t>
       </w:r>
     </w:p>
@@ -6293,7 +7735,7 @@
               </w:rPr>
               <w:t xml:space="preserve">Auf dem Testclient im Browser die URL </w:t>
             </w:r>
-            <w:hyperlink r:id="rId10" w:history="1">
+            <w:hyperlink r:id="rId16" w:history="1">
               <w:r>
                 <w:rPr>
                   <w:rStyle w:val="Hyperlink"/>
@@ -7106,7 +8548,7 @@
               </w:rPr>
               <w:t xml:space="preserve">Auf dem Testclient im Browser die URL </w:t>
             </w:r>
-            <w:hyperlink r:id="rId11" w:history="1">
+            <w:hyperlink r:id="rId17" w:history="1">
               <w:r>
                 <w:rPr>
                   <w:rStyle w:val="Hyperlink"/>
@@ -8734,10 +10176,10 @@
       </w:pPr>
     </w:p>
     <w:sectPr>
-      <w:headerReference w:type="default" r:id="rId12"/>
-      <w:footerReference w:type="default" r:id="rId13"/>
-      <w:headerReference w:type="first" r:id="rId14"/>
-      <w:footerReference w:type="first" r:id="rId15"/>
+      <w:headerReference w:type="default" r:id="rId18"/>
+      <w:footerReference w:type="default" r:id="rId19"/>
+      <w:headerReference w:type="first" r:id="rId20"/>
+      <w:footerReference w:type="first" r:id="rId21"/>
       <w:footnotePr>
         <w:pos w:val="beneathText"/>
       </w:footnotePr>
@@ -8752,7 +10194,7 @@
 </file>
 
 <file path=word/endnotes.xml><?xml version="1.0" encoding="utf-8"?>
-<w:endnotes xmlns:wpc="http://schemas.microsoft.com/office/word/2010/wordprocessingCanvas" xmlns:mc="http://schemas.openxmlformats.org/markup-compatibility/2006" xmlns:o="urn:schemas-microsoft-com:office:office" xmlns:r="http://schemas.openxmlformats.org/officeDocument/2006/relationships" xmlns:m="http://schemas.openxmlformats.org/officeDocument/2006/math" xmlns:v="urn:schemas-microsoft-com:vml" xmlns:wp14="http://schemas.microsoft.com/office/word/2010/wordprocessingDrawing" xmlns:wp="http://schemas.openxmlformats.org/drawingml/2006/wordprocessingDrawing" xmlns:w10="urn:schemas-microsoft-com:office:word" xmlns:w="http://schemas.openxmlformats.org/wordprocessingml/2006/main" xmlns:w14="http://schemas.microsoft.com/office/word/2010/wordml" xmlns:w15="http://schemas.microsoft.com/office/word/2012/wordml" xmlns:wpg="http://schemas.microsoft.com/office/word/2010/wordprocessingGroup" xmlns:wpi="http://schemas.microsoft.com/office/word/2010/wordprocessingInk" xmlns:wne="http://schemas.microsoft.com/office/word/2006/wordml" xmlns:wps="http://schemas.microsoft.com/office/word/2010/wordprocessingShape" mc:Ignorable="w14 w15 wp14">
+<w:endnotes xmlns:wpc="http://schemas.microsoft.com/office/word/2010/wordprocessingCanvas" xmlns:mc="http://schemas.openxmlformats.org/markup-compatibility/2006" xmlns:o="urn:schemas-microsoft-com:office:office" xmlns:r="http://schemas.openxmlformats.org/officeDocument/2006/relationships" xmlns:m="http://schemas.openxmlformats.org/officeDocument/2006/math" xmlns:v="urn:schemas-microsoft-com:vml" xmlns:wp14="http://schemas.microsoft.com/office/word/2010/wordprocessingDrawing" xmlns:wp="http://schemas.openxmlformats.org/drawingml/2006/wordprocessingDrawing" xmlns:w10="urn:schemas-microsoft-com:office:word" xmlns:w="http://schemas.openxmlformats.org/wordprocessingml/2006/main" xmlns:w14="http://schemas.microsoft.com/office/word/2010/wordml" xmlns:wpg="http://schemas.microsoft.com/office/word/2010/wordprocessingGroup" xmlns:wpi="http://schemas.microsoft.com/office/word/2010/wordprocessingInk" xmlns:wne="http://schemas.microsoft.com/office/word/2006/wordml" xmlns:wps="http://schemas.microsoft.com/office/word/2010/wordprocessingShape" mc:Ignorable="w14 wp14">
   <w:endnote w:type="separator" w:id="-1">
     <w:p>
       <w:r>
@@ -8771,7 +10213,7 @@
 </file>
 
 <file path=word/footer1.xml><?xml version="1.0" encoding="utf-8"?>
-<w:ftr xmlns:wpc="http://schemas.microsoft.com/office/word/2010/wordprocessingCanvas" xmlns:mc="http://schemas.openxmlformats.org/markup-compatibility/2006" xmlns:o="urn:schemas-microsoft-com:office:office" xmlns:r="http://schemas.openxmlformats.org/officeDocument/2006/relationships" xmlns:m="http://schemas.openxmlformats.org/officeDocument/2006/math" xmlns:v="urn:schemas-microsoft-com:vml" xmlns:wp14="http://schemas.microsoft.com/office/word/2010/wordprocessingDrawing" xmlns:wp="http://schemas.openxmlformats.org/drawingml/2006/wordprocessingDrawing" xmlns:w10="urn:schemas-microsoft-com:office:word" xmlns:w="http://schemas.openxmlformats.org/wordprocessingml/2006/main" xmlns:w14="http://schemas.microsoft.com/office/word/2010/wordml" xmlns:w15="http://schemas.microsoft.com/office/word/2012/wordml" xmlns:wpg="http://schemas.microsoft.com/office/word/2010/wordprocessingGroup" xmlns:wpi="http://schemas.microsoft.com/office/word/2010/wordprocessingInk" xmlns:wne="http://schemas.microsoft.com/office/word/2006/wordml" xmlns:wps="http://schemas.microsoft.com/office/word/2010/wordprocessingShape" mc:Ignorable="w14 w15 wp14">
+<w:ftr xmlns:wpc="http://schemas.microsoft.com/office/word/2010/wordprocessingCanvas" xmlns:mc="http://schemas.openxmlformats.org/markup-compatibility/2006" xmlns:o="urn:schemas-microsoft-com:office:office" xmlns:r="http://schemas.openxmlformats.org/officeDocument/2006/relationships" xmlns:m="http://schemas.openxmlformats.org/officeDocument/2006/math" xmlns:v="urn:schemas-microsoft-com:vml" xmlns:wp14="http://schemas.microsoft.com/office/word/2010/wordprocessingDrawing" xmlns:wp="http://schemas.openxmlformats.org/drawingml/2006/wordprocessingDrawing" xmlns:w10="urn:schemas-microsoft-com:office:word" xmlns:w="http://schemas.openxmlformats.org/wordprocessingml/2006/main" xmlns:w14="http://schemas.microsoft.com/office/word/2010/wordml" xmlns:wpg="http://schemas.microsoft.com/office/word/2010/wordprocessingGroup" xmlns:wpi="http://schemas.microsoft.com/office/word/2010/wordprocessingInk" xmlns:wne="http://schemas.microsoft.com/office/word/2006/wordml" xmlns:wps="http://schemas.microsoft.com/office/word/2010/wordprocessingShape" mc:Ignorable="w14 wp14">
   <w:p>
     <w:pPr>
       <w:pStyle w:val="Fuzeile"/>
@@ -8858,7 +10300,7 @@
               <w:sz w:val="20"/>
               <w:szCs w:val="20"/>
             </w:rPr>
-            <w:t>27.04.2015</w:t>
+            <w:t>28.04.2015</w:t>
           </w:r>
           <w:r>
             <w:rPr>
@@ -8917,7 +10359,7 @@
               <w:sz w:val="20"/>
               <w:szCs w:val="20"/>
             </w:rPr>
-            <w:t>11</w:t>
+            <w:t>10</w:t>
           </w:r>
           <w:r>
             <w:rPr>
@@ -8960,7 +10402,7 @@
               <w:sz w:val="20"/>
               <w:szCs w:val="20"/>
             </w:rPr>
-            <w:t>11</w:t>
+            <w:t>15</w:t>
           </w:r>
           <w:r>
             <w:rPr>
@@ -8993,7 +10435,7 @@
 </file>
 
 <file path=word/footer2.xml><?xml version="1.0" encoding="utf-8"?>
-<w:ftr xmlns:wpc="http://schemas.microsoft.com/office/word/2010/wordprocessingCanvas" xmlns:mc="http://schemas.openxmlformats.org/markup-compatibility/2006" xmlns:o="urn:schemas-microsoft-com:office:office" xmlns:r="http://schemas.openxmlformats.org/officeDocument/2006/relationships" xmlns:m="http://schemas.openxmlformats.org/officeDocument/2006/math" xmlns:v="urn:schemas-microsoft-com:vml" xmlns:wp14="http://schemas.microsoft.com/office/word/2010/wordprocessingDrawing" xmlns:wp="http://schemas.openxmlformats.org/drawingml/2006/wordprocessingDrawing" xmlns:w10="urn:schemas-microsoft-com:office:word" xmlns:w="http://schemas.openxmlformats.org/wordprocessingml/2006/main" xmlns:w14="http://schemas.microsoft.com/office/word/2010/wordml" xmlns:w15="http://schemas.microsoft.com/office/word/2012/wordml" xmlns:wpg="http://schemas.microsoft.com/office/word/2010/wordprocessingGroup" xmlns:wpi="http://schemas.microsoft.com/office/word/2010/wordprocessingInk" xmlns:wne="http://schemas.microsoft.com/office/word/2006/wordml" xmlns:wps="http://schemas.microsoft.com/office/word/2010/wordprocessingShape" mc:Ignorable="w14 w15 wp14">
+<w:ftr xmlns:wpc="http://schemas.microsoft.com/office/word/2010/wordprocessingCanvas" xmlns:mc="http://schemas.openxmlformats.org/markup-compatibility/2006" xmlns:o="urn:schemas-microsoft-com:office:office" xmlns:r="http://schemas.openxmlformats.org/officeDocument/2006/relationships" xmlns:m="http://schemas.openxmlformats.org/officeDocument/2006/math" xmlns:v="urn:schemas-microsoft-com:vml" xmlns:wp14="http://schemas.microsoft.com/office/word/2010/wordprocessingDrawing" xmlns:wp="http://schemas.openxmlformats.org/drawingml/2006/wordprocessingDrawing" xmlns:w10="urn:schemas-microsoft-com:office:word" xmlns:w="http://schemas.openxmlformats.org/wordprocessingml/2006/main" xmlns:w14="http://schemas.microsoft.com/office/word/2010/wordml" xmlns:wpg="http://schemas.microsoft.com/office/word/2010/wordprocessingGroup" xmlns:wpi="http://schemas.microsoft.com/office/word/2010/wordprocessingInk" xmlns:wne="http://schemas.microsoft.com/office/word/2006/wordml" xmlns:wps="http://schemas.microsoft.com/office/word/2010/wordprocessingShape" mc:Ignorable="w14 wp14">
   <w:tbl>
     <w:tblPr>
       <w:tblW w:w="0" w:type="auto"/>
@@ -9093,7 +10535,7 @@
 </file>
 
 <file path=word/footnotes.xml><?xml version="1.0" encoding="utf-8"?>
-<w:footnotes xmlns:wpc="http://schemas.microsoft.com/office/word/2010/wordprocessingCanvas" xmlns:mc="http://schemas.openxmlformats.org/markup-compatibility/2006" xmlns:o="urn:schemas-microsoft-com:office:office" xmlns:r="http://schemas.openxmlformats.org/officeDocument/2006/relationships" xmlns:m="http://schemas.openxmlformats.org/officeDocument/2006/math" xmlns:v="urn:schemas-microsoft-com:vml" xmlns:wp14="http://schemas.microsoft.com/office/word/2010/wordprocessingDrawing" xmlns:wp="http://schemas.openxmlformats.org/drawingml/2006/wordprocessingDrawing" xmlns:w10="urn:schemas-microsoft-com:office:word" xmlns:w="http://schemas.openxmlformats.org/wordprocessingml/2006/main" xmlns:w14="http://schemas.microsoft.com/office/word/2010/wordml" xmlns:w15="http://schemas.microsoft.com/office/word/2012/wordml" xmlns:wpg="http://schemas.microsoft.com/office/word/2010/wordprocessingGroup" xmlns:wpi="http://schemas.microsoft.com/office/word/2010/wordprocessingInk" xmlns:wne="http://schemas.microsoft.com/office/word/2006/wordml" xmlns:wps="http://schemas.microsoft.com/office/word/2010/wordprocessingShape" mc:Ignorable="w14 w15 wp14">
+<w:footnotes xmlns:wpc="http://schemas.microsoft.com/office/word/2010/wordprocessingCanvas" xmlns:mc="http://schemas.openxmlformats.org/markup-compatibility/2006" xmlns:o="urn:schemas-microsoft-com:office:office" xmlns:r="http://schemas.openxmlformats.org/officeDocument/2006/relationships" xmlns:m="http://schemas.openxmlformats.org/officeDocument/2006/math" xmlns:v="urn:schemas-microsoft-com:vml" xmlns:wp14="http://schemas.microsoft.com/office/word/2010/wordprocessingDrawing" xmlns:wp="http://schemas.openxmlformats.org/drawingml/2006/wordprocessingDrawing" xmlns:w10="urn:schemas-microsoft-com:office:word" xmlns:w="http://schemas.openxmlformats.org/wordprocessingml/2006/main" xmlns:w14="http://schemas.microsoft.com/office/word/2010/wordml" xmlns:wpg="http://schemas.microsoft.com/office/word/2010/wordprocessingGroup" xmlns:wpi="http://schemas.microsoft.com/office/word/2010/wordprocessingInk" xmlns:wne="http://schemas.microsoft.com/office/word/2006/wordml" xmlns:wps="http://schemas.microsoft.com/office/word/2010/wordprocessingShape" mc:Ignorable="w14 wp14">
   <w:footnote w:type="separator" w:id="-1">
     <w:p>
       <w:r>
@@ -9112,7 +10554,7 @@
 </file>
 
 <file path=word/header1.xml><?xml version="1.0" encoding="utf-8"?>
-<w:hdr xmlns:wpc="http://schemas.microsoft.com/office/word/2010/wordprocessingCanvas" xmlns:mc="http://schemas.openxmlformats.org/markup-compatibility/2006" xmlns:o="urn:schemas-microsoft-com:office:office" xmlns:r="http://schemas.openxmlformats.org/officeDocument/2006/relationships" xmlns:m="http://schemas.openxmlformats.org/officeDocument/2006/math" xmlns:v="urn:schemas-microsoft-com:vml" xmlns:wp14="http://schemas.microsoft.com/office/word/2010/wordprocessingDrawing" xmlns:wp="http://schemas.openxmlformats.org/drawingml/2006/wordprocessingDrawing" xmlns:w10="urn:schemas-microsoft-com:office:word" xmlns:w="http://schemas.openxmlformats.org/wordprocessingml/2006/main" xmlns:w14="http://schemas.microsoft.com/office/word/2010/wordml" xmlns:w15="http://schemas.microsoft.com/office/word/2012/wordml" xmlns:wpg="http://schemas.microsoft.com/office/word/2010/wordprocessingGroup" xmlns:wpi="http://schemas.microsoft.com/office/word/2010/wordprocessingInk" xmlns:wne="http://schemas.microsoft.com/office/word/2006/wordml" xmlns:wps="http://schemas.microsoft.com/office/word/2010/wordprocessingShape" mc:Ignorable="w14 w15 wp14">
+<w:hdr xmlns:wpc="http://schemas.microsoft.com/office/word/2010/wordprocessingCanvas" xmlns:mc="http://schemas.openxmlformats.org/markup-compatibility/2006" xmlns:o="urn:schemas-microsoft-com:office:office" xmlns:r="http://schemas.openxmlformats.org/officeDocument/2006/relationships" xmlns:m="http://schemas.openxmlformats.org/officeDocument/2006/math" xmlns:v="urn:schemas-microsoft-com:vml" xmlns:wp14="http://schemas.microsoft.com/office/word/2010/wordprocessingDrawing" xmlns:wp="http://schemas.openxmlformats.org/drawingml/2006/wordprocessingDrawing" xmlns:w10="urn:schemas-microsoft-com:office:word" xmlns:w="http://schemas.openxmlformats.org/wordprocessingml/2006/main" xmlns:w14="http://schemas.microsoft.com/office/word/2010/wordml" xmlns:wpg="http://schemas.microsoft.com/office/word/2010/wordprocessingGroup" xmlns:wpi="http://schemas.microsoft.com/office/word/2010/wordprocessingInk" xmlns:wne="http://schemas.microsoft.com/office/word/2006/wordml" xmlns:wps="http://schemas.microsoft.com/office/word/2010/wordprocessingShape" mc:Ignorable="w14 wp14">
   <w:tbl>
     <w:tblPr>
       <w:tblW w:w="0" w:type="auto"/>
@@ -9228,7 +10670,7 @@
 </file>
 
 <file path=word/header2.xml><?xml version="1.0" encoding="utf-8"?>
-<w:hdr xmlns:wpc="http://schemas.microsoft.com/office/word/2010/wordprocessingCanvas" xmlns:mc="http://schemas.openxmlformats.org/markup-compatibility/2006" xmlns:o="urn:schemas-microsoft-com:office:office" xmlns:r="http://schemas.openxmlformats.org/officeDocument/2006/relationships" xmlns:m="http://schemas.openxmlformats.org/officeDocument/2006/math" xmlns:v="urn:schemas-microsoft-com:vml" xmlns:wp14="http://schemas.microsoft.com/office/word/2010/wordprocessingDrawing" xmlns:wp="http://schemas.openxmlformats.org/drawingml/2006/wordprocessingDrawing" xmlns:w10="urn:schemas-microsoft-com:office:word" xmlns:w="http://schemas.openxmlformats.org/wordprocessingml/2006/main" xmlns:w14="http://schemas.microsoft.com/office/word/2010/wordml" xmlns:w15="http://schemas.microsoft.com/office/word/2012/wordml" xmlns:wpg="http://schemas.microsoft.com/office/word/2010/wordprocessingGroup" xmlns:wpi="http://schemas.microsoft.com/office/word/2010/wordprocessingInk" xmlns:wne="http://schemas.microsoft.com/office/word/2006/wordml" xmlns:wps="http://schemas.microsoft.com/office/word/2010/wordprocessingShape" mc:Ignorable="w14 w15 wp14">
+<w:hdr xmlns:wpc="http://schemas.microsoft.com/office/word/2010/wordprocessingCanvas" xmlns:mc="http://schemas.openxmlformats.org/markup-compatibility/2006" xmlns:o="urn:schemas-microsoft-com:office:office" xmlns:r="http://schemas.openxmlformats.org/officeDocument/2006/relationships" xmlns:m="http://schemas.openxmlformats.org/officeDocument/2006/math" xmlns:v="urn:schemas-microsoft-com:vml" xmlns:wp14="http://schemas.microsoft.com/office/word/2010/wordprocessingDrawing" xmlns:wp="http://schemas.openxmlformats.org/drawingml/2006/wordprocessingDrawing" xmlns:w10="urn:schemas-microsoft-com:office:word" xmlns:w="http://schemas.openxmlformats.org/wordprocessingml/2006/main" xmlns:w14="http://schemas.microsoft.com/office/word/2010/wordml" xmlns:wpg="http://schemas.microsoft.com/office/word/2010/wordprocessingGroup" xmlns:wpi="http://schemas.microsoft.com/office/word/2010/wordprocessingInk" xmlns:wne="http://schemas.microsoft.com/office/word/2006/wordml" xmlns:wps="http://schemas.microsoft.com/office/word/2010/wordprocessingShape" mc:Ignorable="w14 wp14">
   <w:tbl>
     <w:tblPr>
       <w:tblW w:w="0" w:type="auto"/>
@@ -9342,7 +10784,7 @@
 </file>
 
 <file path=word/numbering.xml><?xml version="1.0" encoding="utf-8"?>
-<w:numbering xmlns:wpc="http://schemas.microsoft.com/office/word/2010/wordprocessingCanvas" xmlns:mc="http://schemas.openxmlformats.org/markup-compatibility/2006" xmlns:o="urn:schemas-microsoft-com:office:office" xmlns:r="http://schemas.openxmlformats.org/officeDocument/2006/relationships" xmlns:m="http://schemas.openxmlformats.org/officeDocument/2006/math" xmlns:v="urn:schemas-microsoft-com:vml" xmlns:wp14="http://schemas.microsoft.com/office/word/2010/wordprocessingDrawing" xmlns:wp="http://schemas.openxmlformats.org/drawingml/2006/wordprocessingDrawing" xmlns:w10="urn:schemas-microsoft-com:office:word" xmlns:w="http://schemas.openxmlformats.org/wordprocessingml/2006/main" xmlns:w14="http://schemas.microsoft.com/office/word/2010/wordml" xmlns:w15="http://schemas.microsoft.com/office/word/2012/wordml" xmlns:wpg="http://schemas.microsoft.com/office/word/2010/wordprocessingGroup" xmlns:wpi="http://schemas.microsoft.com/office/word/2010/wordprocessingInk" xmlns:wne="http://schemas.microsoft.com/office/word/2006/wordml" xmlns:wps="http://schemas.microsoft.com/office/word/2010/wordprocessingShape" mc:Ignorable="w14 w15 wp14">
+<w:numbering xmlns:wpc="http://schemas.microsoft.com/office/word/2010/wordprocessingCanvas" xmlns:mc="http://schemas.openxmlformats.org/markup-compatibility/2006" xmlns:o="urn:schemas-microsoft-com:office:office" xmlns:r="http://schemas.openxmlformats.org/officeDocument/2006/relationships" xmlns:m="http://schemas.openxmlformats.org/officeDocument/2006/math" xmlns:v="urn:schemas-microsoft-com:vml" xmlns:wp14="http://schemas.microsoft.com/office/word/2010/wordprocessingDrawing" xmlns:wp="http://schemas.openxmlformats.org/drawingml/2006/wordprocessingDrawing" xmlns:w10="urn:schemas-microsoft-com:office:word" xmlns:w="http://schemas.openxmlformats.org/wordprocessingml/2006/main" xmlns:w14="http://schemas.microsoft.com/office/word/2010/wordml" xmlns:wpg="http://schemas.microsoft.com/office/word/2010/wordprocessingGroup" xmlns:wpi="http://schemas.microsoft.com/office/word/2010/wordprocessingInk" xmlns:wne="http://schemas.microsoft.com/office/word/2006/wordml" xmlns:wps="http://schemas.microsoft.com/office/word/2010/wordprocessingShape" mc:Ignorable="w14 wp14">
   <w:abstractNum w:abstractNumId="0">
     <w:nsid w:val="00000001"/>
     <w:multiLevelType w:val="multilevel"/>
@@ -11661,6 +13103,119 @@
     </w:lvl>
   </w:abstractNum>
   <w:abstractNum w:abstractNumId="18">
+    <w:nsid w:val="68FD774B"/>
+    <w:multiLevelType w:val="hybridMultilevel"/>
+    <w:tmpl w:val="A65C9A6C"/>
+    <w:lvl w:ilvl="0" w:tplc="08070001">
+      <w:start w:val="1"/>
+      <w:numFmt w:val="bullet"/>
+      <w:lvlText w:val=""/>
+      <w:lvlJc w:val="left"/>
+      <w:pPr>
+        <w:ind w:left="720" w:hanging="360"/>
+      </w:pPr>
+      <w:rPr>
+        <w:rFonts w:ascii="Symbol" w:hAnsi="Symbol" w:hint="default"/>
+      </w:rPr>
+    </w:lvl>
+    <w:lvl w:ilvl="1" w:tplc="08070003" w:tentative="1">
+      <w:start w:val="1"/>
+      <w:numFmt w:val="bullet"/>
+      <w:lvlText w:val="o"/>
+      <w:lvlJc w:val="left"/>
+      <w:pPr>
+        <w:ind w:left="1440" w:hanging="360"/>
+      </w:pPr>
+      <w:rPr>
+        <w:rFonts w:ascii="Courier New" w:hAnsi="Courier New" w:cs="Courier New" w:hint="default"/>
+      </w:rPr>
+    </w:lvl>
+    <w:lvl w:ilvl="2" w:tplc="08070005" w:tentative="1">
+      <w:start w:val="1"/>
+      <w:numFmt w:val="bullet"/>
+      <w:lvlText w:val=""/>
+      <w:lvlJc w:val="left"/>
+      <w:pPr>
+        <w:ind w:left="2160" w:hanging="360"/>
+      </w:pPr>
+      <w:rPr>
+        <w:rFonts w:ascii="Wingdings" w:hAnsi="Wingdings" w:hint="default"/>
+      </w:rPr>
+    </w:lvl>
+    <w:lvl w:ilvl="3" w:tplc="08070001" w:tentative="1">
+      <w:start w:val="1"/>
+      <w:numFmt w:val="bullet"/>
+      <w:lvlText w:val=""/>
+      <w:lvlJc w:val="left"/>
+      <w:pPr>
+        <w:ind w:left="2880" w:hanging="360"/>
+      </w:pPr>
+      <w:rPr>
+        <w:rFonts w:ascii="Symbol" w:hAnsi="Symbol" w:hint="default"/>
+      </w:rPr>
+    </w:lvl>
+    <w:lvl w:ilvl="4" w:tplc="08070003" w:tentative="1">
+      <w:start w:val="1"/>
+      <w:numFmt w:val="bullet"/>
+      <w:lvlText w:val="o"/>
+      <w:lvlJc w:val="left"/>
+      <w:pPr>
+        <w:ind w:left="3600" w:hanging="360"/>
+      </w:pPr>
+      <w:rPr>
+        <w:rFonts w:ascii="Courier New" w:hAnsi="Courier New" w:cs="Courier New" w:hint="default"/>
+      </w:rPr>
+    </w:lvl>
+    <w:lvl w:ilvl="5" w:tplc="08070005" w:tentative="1">
+      <w:start w:val="1"/>
+      <w:numFmt w:val="bullet"/>
+      <w:lvlText w:val=""/>
+      <w:lvlJc w:val="left"/>
+      <w:pPr>
+        <w:ind w:left="4320" w:hanging="360"/>
+      </w:pPr>
+      <w:rPr>
+        <w:rFonts w:ascii="Wingdings" w:hAnsi="Wingdings" w:hint="default"/>
+      </w:rPr>
+    </w:lvl>
+    <w:lvl w:ilvl="6" w:tplc="08070001" w:tentative="1">
+      <w:start w:val="1"/>
+      <w:numFmt w:val="bullet"/>
+      <w:lvlText w:val=""/>
+      <w:lvlJc w:val="left"/>
+      <w:pPr>
+        <w:ind w:left="5040" w:hanging="360"/>
+      </w:pPr>
+      <w:rPr>
+        <w:rFonts w:ascii="Symbol" w:hAnsi="Symbol" w:hint="default"/>
+      </w:rPr>
+    </w:lvl>
+    <w:lvl w:ilvl="7" w:tplc="08070003" w:tentative="1">
+      <w:start w:val="1"/>
+      <w:numFmt w:val="bullet"/>
+      <w:lvlText w:val="o"/>
+      <w:lvlJc w:val="left"/>
+      <w:pPr>
+        <w:ind w:left="5760" w:hanging="360"/>
+      </w:pPr>
+      <w:rPr>
+        <w:rFonts w:ascii="Courier New" w:hAnsi="Courier New" w:cs="Courier New" w:hint="default"/>
+      </w:rPr>
+    </w:lvl>
+    <w:lvl w:ilvl="8" w:tplc="08070005" w:tentative="1">
+      <w:start w:val="1"/>
+      <w:numFmt w:val="bullet"/>
+      <w:lvlText w:val=""/>
+      <w:lvlJc w:val="left"/>
+      <w:pPr>
+        <w:ind w:left="6480" w:hanging="360"/>
+      </w:pPr>
+      <w:rPr>
+        <w:rFonts w:ascii="Wingdings" w:hAnsi="Wingdings" w:hint="default"/>
+      </w:rPr>
+    </w:lvl>
+  </w:abstractNum>
+  <w:abstractNum w:abstractNumId="19">
     <w:nsid w:val="6C110780"/>
     <w:multiLevelType w:val="multilevel"/>
     <w:tmpl w:val="ECE81E32"/>
@@ -11839,7 +13394,7 @@
       </w:rPr>
     </w:lvl>
   </w:abstractNum>
-  <w:abstractNum w:abstractNumId="19">
+  <w:abstractNum w:abstractNumId="20">
     <w:nsid w:val="71F1798B"/>
     <w:multiLevelType w:val="hybridMultilevel"/>
     <w:tmpl w:val="41D61B76"/>
@@ -11952,7 +13507,7 @@
       </w:rPr>
     </w:lvl>
   </w:abstractNum>
-  <w:abstractNum w:abstractNumId="20">
+  <w:abstractNum w:abstractNumId="21">
     <w:nsid w:val="7F320735"/>
     <w:multiLevelType w:val="multilevel"/>
     <w:tmpl w:val="97E2243C"/>
@@ -12178,7 +13733,7 @@
     <w:abstractNumId w:val="0"/>
   </w:num>
   <w:num w:numId="18">
-    <w:abstractNumId w:val="20"/>
+    <w:abstractNumId w:val="21"/>
   </w:num>
   <w:num w:numId="19">
     <w:abstractNumId w:val="15"/>
@@ -12256,16 +13811,19 @@
     <w:abstractNumId w:val="11"/>
   </w:num>
   <w:num w:numId="35">
-    <w:abstractNumId w:val="18"/>
+    <w:abstractNumId w:val="19"/>
   </w:num>
   <w:num w:numId="36">
-    <w:abstractNumId w:val="19"/>
+    <w:abstractNumId w:val="20"/>
+  </w:num>
+  <w:num w:numId="37">
+    <w:abstractNumId w:val="18"/>
   </w:num>
 </w:numbering>
 </file>
 
 <file path=word/styles.xml><?xml version="1.0" encoding="utf-8"?>
-<w:styles xmlns:mc="http://schemas.openxmlformats.org/markup-compatibility/2006" xmlns:r="http://schemas.openxmlformats.org/officeDocument/2006/relationships" xmlns:w="http://schemas.openxmlformats.org/wordprocessingml/2006/main" xmlns:w14="http://schemas.microsoft.com/office/word/2010/wordml" xmlns:w15="http://schemas.microsoft.com/office/word/2012/wordml" mc:Ignorable="w14 w15">
+<w:styles xmlns:mc="http://schemas.openxmlformats.org/markup-compatibility/2006" xmlns:r="http://schemas.openxmlformats.org/officeDocument/2006/relationships" xmlns:w="http://schemas.openxmlformats.org/wordprocessingml/2006/main" xmlns:w14="http://schemas.microsoft.com/office/word/2010/wordml" mc:Ignorable="w14">
   <w:docDefaults>
     <w:rPrDefault>
       <w:rPr>
@@ -12275,371 +13833,1092 @@
     </w:rPrDefault>
     <w:pPrDefault/>
   </w:docDefaults>
-  <w:latentStyles w:defLockedState="0" w:defUIPriority="0" w:defSemiHidden="0" w:defUnhideWhenUsed="0" w:defQFormat="0" w:count="371">
-    <w:lsdException w:name="Normal" w:qFormat="1"/>
-    <w:lsdException w:name="heading 1" w:qFormat="1"/>
-    <w:lsdException w:name="heading 2" w:qFormat="1"/>
-    <w:lsdException w:name="heading 3" w:qFormat="1"/>
-    <w:lsdException w:name="heading 4" w:qFormat="1"/>
-    <w:lsdException w:name="heading 5" w:qFormat="1"/>
-    <w:lsdException w:name="heading 6" w:qFormat="1"/>
-    <w:lsdException w:name="heading 7" w:semiHidden="1" w:unhideWhenUsed="1" w:qFormat="1"/>
-    <w:lsdException w:name="heading 8" w:semiHidden="1" w:unhideWhenUsed="1" w:qFormat="1"/>
-    <w:lsdException w:name="heading 9" w:semiHidden="1" w:unhideWhenUsed="1" w:qFormat="1"/>
-    <w:lsdException w:name="index 1" w:semiHidden="1" w:unhideWhenUsed="1"/>
-    <w:lsdException w:name="index 2" w:semiHidden="1" w:unhideWhenUsed="1"/>
-    <w:lsdException w:name="index 3" w:semiHidden="1" w:unhideWhenUsed="1"/>
-    <w:lsdException w:name="index 4" w:semiHidden="1" w:unhideWhenUsed="1"/>
-    <w:lsdException w:name="index 5" w:semiHidden="1" w:unhideWhenUsed="1"/>
-    <w:lsdException w:name="index 6" w:semiHidden="1" w:unhideWhenUsed="1"/>
-    <w:lsdException w:name="index 7" w:semiHidden="1" w:unhideWhenUsed="1"/>
-    <w:lsdException w:name="index 8" w:semiHidden="1" w:unhideWhenUsed="1"/>
-    <w:lsdException w:name="index 9" w:semiHidden="1" w:unhideWhenUsed="1"/>
-    <w:lsdException w:name="toc 1" w:semiHidden="1" w:uiPriority="39" w:unhideWhenUsed="1"/>
-    <w:lsdException w:name="toc 2" w:semiHidden="1" w:uiPriority="39" w:unhideWhenUsed="1"/>
-    <w:lsdException w:name="toc 3" w:semiHidden="1" w:uiPriority="39" w:unhideWhenUsed="1"/>
-    <w:lsdException w:name="toc 4" w:semiHidden="1" w:uiPriority="39" w:unhideWhenUsed="1"/>
-    <w:lsdException w:name="toc 5" w:semiHidden="1" w:unhideWhenUsed="1"/>
-    <w:lsdException w:name="toc 6" w:semiHidden="1" w:unhideWhenUsed="1"/>
-    <w:lsdException w:name="toc 7" w:semiHidden="1" w:unhideWhenUsed="1"/>
-    <w:lsdException w:name="toc 8" w:semiHidden="1" w:unhideWhenUsed="1"/>
-    <w:lsdException w:name="toc 9" w:semiHidden="1" w:unhideWhenUsed="1"/>
-    <w:lsdException w:name="Normal Indent" w:semiHidden="1" w:unhideWhenUsed="1"/>
-    <w:lsdException w:name="footnote text" w:semiHidden="1" w:unhideWhenUsed="1"/>
-    <w:lsdException w:name="annotation text" w:semiHidden="1" w:unhideWhenUsed="1"/>
-    <w:lsdException w:name="header" w:semiHidden="1" w:unhideWhenUsed="1"/>
-    <w:lsdException w:name="footer" w:semiHidden="1" w:unhideWhenUsed="1"/>
-    <w:lsdException w:name="index heading" w:semiHidden="1" w:unhideWhenUsed="1"/>
-    <w:lsdException w:name="caption" w:semiHidden="1" w:unhideWhenUsed="1" w:qFormat="1"/>
-    <w:lsdException w:name="table of figures" w:semiHidden="1" w:unhideWhenUsed="1"/>
-    <w:lsdException w:name="envelope address" w:semiHidden="1" w:unhideWhenUsed="1"/>
-    <w:lsdException w:name="envelope return" w:semiHidden="1" w:unhideWhenUsed="1"/>
-    <w:lsdException w:name="footnote reference" w:semiHidden="1" w:unhideWhenUsed="1"/>
-    <w:lsdException w:name="annotation reference" w:semiHidden="1" w:unhideWhenUsed="1"/>
-    <w:lsdException w:name="line number" w:semiHidden="1" w:unhideWhenUsed="1"/>
-    <w:lsdException w:name="page number" w:semiHidden="1" w:unhideWhenUsed="1"/>
-    <w:lsdException w:name="endnote reference" w:semiHidden="1" w:unhideWhenUsed="1"/>
-    <w:lsdException w:name="endnote text" w:semiHidden="1" w:unhideWhenUsed="1"/>
-    <w:lsdException w:name="table of authorities" w:semiHidden="1" w:unhideWhenUsed="1"/>
-    <w:lsdException w:name="macro" w:semiHidden="1" w:unhideWhenUsed="1"/>
-    <w:lsdException w:name="toa heading" w:semiHidden="1" w:unhideWhenUsed="1"/>
-    <w:lsdException w:name="List" w:semiHidden="1" w:unhideWhenUsed="1"/>
-    <w:lsdException w:name="List Bullet" w:semiHidden="1" w:unhideWhenUsed="1"/>
-    <w:lsdException w:name="List 2" w:semiHidden="1" w:unhideWhenUsed="1"/>
-    <w:lsdException w:name="List 3" w:semiHidden="1" w:unhideWhenUsed="1"/>
-    <w:lsdException w:name="List Bullet 2" w:semiHidden="1" w:unhideWhenUsed="1"/>
-    <w:lsdException w:name="List Bullet 3" w:semiHidden="1" w:unhideWhenUsed="1"/>
-    <w:lsdException w:name="List Bullet 4" w:semiHidden="1" w:unhideWhenUsed="1"/>
-    <w:lsdException w:name="List Bullet 5" w:semiHidden="1" w:unhideWhenUsed="1"/>
-    <w:lsdException w:name="List Number 2" w:semiHidden="1" w:unhideWhenUsed="1"/>
-    <w:lsdException w:name="List Number 3" w:semiHidden="1" w:unhideWhenUsed="1"/>
-    <w:lsdException w:name="List Number 4" w:semiHidden="1" w:unhideWhenUsed="1"/>
-    <w:lsdException w:name="List Number 5" w:semiHidden="1" w:unhideWhenUsed="1"/>
-    <w:lsdException w:name="Title" w:qFormat="1"/>
-    <w:lsdException w:name="Closing" w:semiHidden="1" w:unhideWhenUsed="1"/>
-    <w:lsdException w:name="Signature" w:semiHidden="1" w:unhideWhenUsed="1"/>
-    <w:lsdException w:name="Default Paragraph Font" w:semiHidden="1" w:unhideWhenUsed="1"/>
-    <w:lsdException w:name="Body Text" w:semiHidden="1" w:unhideWhenUsed="1"/>
-    <w:lsdException w:name="Body Text Indent" w:semiHidden="1" w:unhideWhenUsed="1"/>
-    <w:lsdException w:name="List Continue" w:semiHidden="1" w:unhideWhenUsed="1"/>
-    <w:lsdException w:name="List Continue 2" w:semiHidden="1" w:unhideWhenUsed="1"/>
-    <w:lsdException w:name="List Continue 3" w:semiHidden="1" w:unhideWhenUsed="1"/>
-    <w:lsdException w:name="List Continue 4" w:semiHidden="1" w:unhideWhenUsed="1"/>
-    <w:lsdException w:name="List Continue 5" w:semiHidden="1" w:unhideWhenUsed="1"/>
-    <w:lsdException w:name="Message Header" w:semiHidden="1" w:unhideWhenUsed="1"/>
-    <w:lsdException w:name="Subtitle" w:qFormat="1"/>
-    <w:lsdException w:name="Body Text First Indent 2" w:semiHidden="1" w:unhideWhenUsed="1"/>
-    <w:lsdException w:name="Note Heading" w:semiHidden="1" w:unhideWhenUsed="1"/>
-    <w:lsdException w:name="Body Text 2" w:semiHidden="1" w:unhideWhenUsed="1"/>
-    <w:lsdException w:name="Body Text 3" w:semiHidden="1" w:unhideWhenUsed="1"/>
-    <w:lsdException w:name="Body Text Indent 2" w:semiHidden="1" w:unhideWhenUsed="1"/>
-    <w:lsdException w:name="Body Text Indent 3" w:semiHidden="1" w:unhideWhenUsed="1"/>
-    <w:lsdException w:name="Block Text" w:semiHidden="1" w:unhideWhenUsed="1"/>
-    <w:lsdException w:name="Hyperlink" w:semiHidden="1" w:uiPriority="99" w:unhideWhenUsed="1"/>
-    <w:lsdException w:name="FollowedHyperlink" w:semiHidden="1" w:unhideWhenUsed="1"/>
-    <w:lsdException w:name="Strong" w:qFormat="1"/>
-    <w:lsdException w:name="Emphasis" w:qFormat="1"/>
-    <w:lsdException w:name="Document Map" w:semiHidden="1" w:unhideWhenUsed="1"/>
-    <w:lsdException w:name="Plain Text" w:semiHidden="1" w:unhideWhenUsed="1"/>
-    <w:lsdException w:name="E-mail Signature" w:semiHidden="1" w:unhideWhenUsed="1"/>
-    <w:lsdException w:name="HTML Top of Form" w:semiHidden="1" w:unhideWhenUsed="1"/>
-    <w:lsdException w:name="HTML Bottom of Form" w:semiHidden="1" w:unhideWhenUsed="1"/>
-    <w:lsdException w:name="Normal (Web)" w:semiHidden="1" w:unhideWhenUsed="1"/>
-    <w:lsdException w:name="HTML Acronym" w:semiHidden="1" w:unhideWhenUsed="1"/>
-    <w:lsdException w:name="HTML Address" w:semiHidden="1" w:unhideWhenUsed="1"/>
-    <w:lsdException w:name="HTML Cite" w:semiHidden="1" w:unhideWhenUsed="1"/>
-    <w:lsdException w:name="HTML Code" w:semiHidden="1" w:unhideWhenUsed="1"/>
-    <w:lsdException w:name="HTML Definition" w:semiHidden="1" w:unhideWhenUsed="1"/>
-    <w:lsdException w:name="HTML Keyboard" w:semiHidden="1" w:unhideWhenUsed="1"/>
-    <w:lsdException w:name="HTML Preformatted" w:semiHidden="1" w:unhideWhenUsed="1"/>
-    <w:lsdException w:name="HTML Sample" w:semiHidden="1" w:unhideWhenUsed="1"/>
-    <w:lsdException w:name="HTML Typewriter" w:semiHidden="1" w:unhideWhenUsed="1"/>
-    <w:lsdException w:name="HTML Variable" w:semiHidden="1" w:unhideWhenUsed="1"/>
-    <w:lsdException w:name="Normal Table" w:semiHidden="1" w:unhideWhenUsed="1"/>
-    <w:lsdException w:name="annotation subject" w:semiHidden="1" w:unhideWhenUsed="1"/>
-    <w:lsdException w:name="No List" w:semiHidden="1" w:unhideWhenUsed="1"/>
-    <w:lsdException w:name="Outline List 1" w:semiHidden="1" w:unhideWhenUsed="1"/>
-    <w:lsdException w:name="Outline List 2" w:semiHidden="1" w:unhideWhenUsed="1"/>
-    <w:lsdException w:name="Outline List 3" w:semiHidden="1" w:unhideWhenUsed="1"/>
-    <w:lsdException w:name="Table Simple 1" w:semiHidden="1" w:unhideWhenUsed="1"/>
-    <w:lsdException w:name="Table Simple 2" w:semiHidden="1" w:unhideWhenUsed="1"/>
-    <w:lsdException w:name="Table Simple 3" w:semiHidden="1" w:unhideWhenUsed="1"/>
-    <w:lsdException w:name="Table Classic 1" w:semiHidden="1" w:unhideWhenUsed="1"/>
-    <w:lsdException w:name="Table Classic 2" w:semiHidden="1" w:unhideWhenUsed="1"/>
-    <w:lsdException w:name="Table Classic 3" w:semiHidden="1" w:unhideWhenUsed="1"/>
-    <w:lsdException w:name="Table Classic 4" w:semiHidden="1" w:unhideWhenUsed="1"/>
-    <w:lsdException w:name="Table Colorful 1" w:semiHidden="1" w:unhideWhenUsed="1"/>
-    <w:lsdException w:name="Table Colorful 2" w:semiHidden="1" w:unhideWhenUsed="1"/>
-    <w:lsdException w:name="Table Colorful 3" w:semiHidden="1" w:unhideWhenUsed="1"/>
-    <w:lsdException w:name="Table Columns 1" w:semiHidden="1" w:unhideWhenUsed="1"/>
-    <w:lsdException w:name="Table Columns 2" w:semiHidden="1" w:unhideWhenUsed="1"/>
-    <w:lsdException w:name="Table Columns 3" w:semiHidden="1" w:unhideWhenUsed="1"/>
-    <w:lsdException w:name="Table Columns 4" w:semiHidden="1" w:unhideWhenUsed="1"/>
-    <w:lsdException w:name="Table Columns 5" w:semiHidden="1" w:unhideWhenUsed="1"/>
-    <w:lsdException w:name="Table Grid 1" w:semiHidden="1" w:unhideWhenUsed="1"/>
-    <w:lsdException w:name="Table Grid 2" w:semiHidden="1" w:unhideWhenUsed="1"/>
-    <w:lsdException w:name="Table Grid 3" w:semiHidden="1" w:unhideWhenUsed="1"/>
-    <w:lsdException w:name="Table Grid 4" w:semiHidden="1" w:unhideWhenUsed="1"/>
-    <w:lsdException w:name="Table Grid 5" w:semiHidden="1" w:unhideWhenUsed="1"/>
-    <w:lsdException w:name="Table Grid 6" w:semiHidden="1" w:unhideWhenUsed="1"/>
-    <w:lsdException w:name="Table Grid 7" w:semiHidden="1" w:unhideWhenUsed="1"/>
-    <w:lsdException w:name="Table Grid 8" w:semiHidden="1" w:unhideWhenUsed="1"/>
-    <w:lsdException w:name="Table List 1" w:semiHidden="1" w:unhideWhenUsed="1"/>
-    <w:lsdException w:name="Table List 2" w:semiHidden="1" w:unhideWhenUsed="1"/>
-    <w:lsdException w:name="Table List 3" w:semiHidden="1" w:unhideWhenUsed="1"/>
-    <w:lsdException w:name="Table List 4" w:semiHidden="1" w:unhideWhenUsed="1"/>
-    <w:lsdException w:name="Table List 5" w:semiHidden="1" w:unhideWhenUsed="1"/>
-    <w:lsdException w:name="Table List 6" w:semiHidden="1" w:unhideWhenUsed="1"/>
-    <w:lsdException w:name="Table List 7" w:semiHidden="1" w:unhideWhenUsed="1"/>
-    <w:lsdException w:name="Table List 8" w:semiHidden="1" w:unhideWhenUsed="1"/>
-    <w:lsdException w:name="Table 3D effects 1" w:semiHidden="1" w:unhideWhenUsed="1"/>
-    <w:lsdException w:name="Table 3D effects 2" w:semiHidden="1" w:unhideWhenUsed="1"/>
-    <w:lsdException w:name="Table 3D effects 3" w:semiHidden="1" w:unhideWhenUsed="1"/>
-    <w:lsdException w:name="Table Contemporary" w:semiHidden="1" w:unhideWhenUsed="1"/>
-    <w:lsdException w:name="Table Elegant" w:semiHidden="1" w:unhideWhenUsed="1"/>
-    <w:lsdException w:name="Table Professional" w:semiHidden="1" w:unhideWhenUsed="1"/>
-    <w:lsdException w:name="Table Subtle 1" w:semiHidden="1" w:unhideWhenUsed="1"/>
-    <w:lsdException w:name="Table Subtle 2" w:semiHidden="1" w:unhideWhenUsed="1"/>
-    <w:lsdException w:name="Table Web 1" w:semiHidden="1" w:unhideWhenUsed="1"/>
-    <w:lsdException w:name="Table Web 2" w:semiHidden="1" w:unhideWhenUsed="1"/>
-    <w:lsdException w:name="Table Web 3" w:semiHidden="1" w:unhideWhenUsed="1"/>
-    <w:lsdException w:name="Balloon Text" w:semiHidden="1" w:unhideWhenUsed="1"/>
-    <w:lsdException w:name="Table Theme" w:semiHidden="1" w:unhideWhenUsed="1"/>
-    <w:lsdException w:name="Placeholder Text" w:semiHidden="1" w:uiPriority="99"/>
-    <w:lsdException w:name="No Spacing" w:uiPriority="1" w:qFormat="1"/>
-    <w:lsdException w:name="Light Shading" w:uiPriority="60"/>
-    <w:lsdException w:name="Light List" w:uiPriority="61"/>
-    <w:lsdException w:name="Light Grid" w:uiPriority="62"/>
-    <w:lsdException w:name="Medium Shading 1" w:uiPriority="63"/>
-    <w:lsdException w:name="Medium Shading 2" w:uiPriority="64"/>
-    <w:lsdException w:name="Medium List 1" w:uiPriority="65"/>
-    <w:lsdException w:name="Medium List 2" w:uiPriority="66"/>
-    <w:lsdException w:name="Medium Grid 1" w:uiPriority="67"/>
-    <w:lsdException w:name="Medium Grid 2" w:uiPriority="68"/>
-    <w:lsdException w:name="Medium Grid 3" w:uiPriority="69"/>
-    <w:lsdException w:name="Dark List" w:uiPriority="70"/>
-    <w:lsdException w:name="Colorful Shading" w:uiPriority="71"/>
-    <w:lsdException w:name="Colorful List" w:uiPriority="72"/>
-    <w:lsdException w:name="Colorful Grid" w:uiPriority="73"/>
-    <w:lsdException w:name="Light Shading Accent 1" w:uiPriority="60"/>
-    <w:lsdException w:name="Light List Accent 1" w:uiPriority="61"/>
-    <w:lsdException w:name="Light Grid Accent 1" w:uiPriority="62"/>
-    <w:lsdException w:name="Medium Shading 1 Accent 1" w:uiPriority="63"/>
-    <w:lsdException w:name="Medium Shading 2 Accent 1" w:uiPriority="64"/>
-    <w:lsdException w:name="Medium List 1 Accent 1" w:uiPriority="65"/>
-    <w:lsdException w:name="Revision" w:semiHidden="1" w:uiPriority="99"/>
-    <w:lsdException w:name="List Paragraph" w:uiPriority="34" w:qFormat="1"/>
-    <w:lsdException w:name="Quote" w:uiPriority="29" w:qFormat="1"/>
-    <w:lsdException w:name="Intense Quote" w:uiPriority="30" w:qFormat="1"/>
-    <w:lsdException w:name="Medium List 2 Accent 1" w:uiPriority="66"/>
-    <w:lsdException w:name="Medium Grid 1 Accent 1" w:uiPriority="67"/>
-    <w:lsdException w:name="Medium Grid 2 Accent 1" w:uiPriority="68"/>
-    <w:lsdException w:name="Medium Grid 3 Accent 1" w:uiPriority="69"/>
-    <w:lsdException w:name="Dark List Accent 1" w:uiPriority="70"/>
-    <w:lsdException w:name="Colorful Shading Accent 1" w:uiPriority="71"/>
-    <w:lsdException w:name="Colorful List Accent 1" w:uiPriority="72"/>
-    <w:lsdException w:name="Colorful Grid Accent 1" w:uiPriority="73"/>
-    <w:lsdException w:name="Light Shading Accent 2" w:uiPriority="60"/>
-    <w:lsdException w:name="Light List Accent 2" w:uiPriority="61"/>
-    <w:lsdException w:name="Light Grid Accent 2" w:uiPriority="62"/>
-    <w:lsdException w:name="Medium Shading 1 Accent 2" w:uiPriority="63"/>
-    <w:lsdException w:name="Medium Shading 2 Accent 2" w:uiPriority="64"/>
-    <w:lsdException w:name="Medium List 1 Accent 2" w:uiPriority="65"/>
-    <w:lsdException w:name="Medium List 2 Accent 2" w:uiPriority="66"/>
-    <w:lsdException w:name="Medium Grid 1 Accent 2" w:uiPriority="67"/>
-    <w:lsdException w:name="Medium Grid 2 Accent 2" w:uiPriority="68"/>
-    <w:lsdException w:name="Medium Grid 3 Accent 2" w:uiPriority="69"/>
-    <w:lsdException w:name="Dark List Accent 2" w:uiPriority="70"/>
-    <w:lsdException w:name="Colorful Shading Accent 2" w:uiPriority="71"/>
-    <w:lsdException w:name="Colorful List Accent 2" w:uiPriority="72"/>
-    <w:lsdException w:name="Colorful Grid Accent 2" w:uiPriority="73"/>
-    <w:lsdException w:name="Light Shading Accent 3" w:uiPriority="60"/>
-    <w:lsdException w:name="Light List Accent 3" w:uiPriority="61"/>
-    <w:lsdException w:name="Light Grid Accent 3" w:uiPriority="62"/>
-    <w:lsdException w:name="Medium Shading 1 Accent 3" w:uiPriority="63"/>
-    <w:lsdException w:name="Medium Shading 2 Accent 3" w:uiPriority="64"/>
-    <w:lsdException w:name="Medium List 1 Accent 3" w:uiPriority="65"/>
-    <w:lsdException w:name="Medium List 2 Accent 3" w:uiPriority="66"/>
-    <w:lsdException w:name="Medium Grid 1 Accent 3" w:uiPriority="67"/>
-    <w:lsdException w:name="Medium Grid 2 Accent 3" w:uiPriority="68"/>
-    <w:lsdException w:name="Medium Grid 3 Accent 3" w:uiPriority="69"/>
-    <w:lsdException w:name="Dark List Accent 3" w:uiPriority="70"/>
-    <w:lsdException w:name="Colorful Shading Accent 3" w:uiPriority="71"/>
-    <w:lsdException w:name="Colorful List Accent 3" w:uiPriority="72"/>
-    <w:lsdException w:name="Colorful Grid Accent 3" w:uiPriority="73"/>
-    <w:lsdException w:name="Light Shading Accent 4" w:uiPriority="60"/>
-    <w:lsdException w:name="Light List Accent 4" w:uiPriority="61"/>
-    <w:lsdException w:name="Light Grid Accent 4" w:uiPriority="62"/>
-    <w:lsdException w:name="Medium Shading 1 Accent 4" w:uiPriority="63"/>
-    <w:lsdException w:name="Medium Shading 2 Accent 4" w:uiPriority="64"/>
-    <w:lsdException w:name="Medium List 1 Accent 4" w:uiPriority="65"/>
-    <w:lsdException w:name="Medium List 2 Accent 4" w:uiPriority="66"/>
-    <w:lsdException w:name="Medium Grid 1 Accent 4" w:uiPriority="67"/>
-    <w:lsdException w:name="Medium Grid 2 Accent 4" w:uiPriority="68"/>
-    <w:lsdException w:name="Medium Grid 3 Accent 4" w:uiPriority="69"/>
-    <w:lsdException w:name="Dark List Accent 4" w:uiPriority="70"/>
-    <w:lsdException w:name="Colorful Shading Accent 4" w:uiPriority="71"/>
-    <w:lsdException w:name="Colorful List Accent 4" w:uiPriority="72"/>
-    <w:lsdException w:name="Colorful Grid Accent 4" w:uiPriority="73"/>
-    <w:lsdException w:name="Light Shading Accent 5" w:uiPriority="60"/>
-    <w:lsdException w:name="Light List Accent 5" w:uiPriority="61"/>
-    <w:lsdException w:name="Light Grid Accent 5" w:uiPriority="62"/>
-    <w:lsdException w:name="Medium Shading 1 Accent 5" w:uiPriority="63"/>
-    <w:lsdException w:name="Medium Shading 2 Accent 5" w:uiPriority="64"/>
-    <w:lsdException w:name="Medium List 1 Accent 5" w:uiPriority="65"/>
-    <w:lsdException w:name="Medium List 2 Accent 5" w:uiPriority="66"/>
-    <w:lsdException w:name="Medium Grid 1 Accent 5" w:uiPriority="67"/>
-    <w:lsdException w:name="Medium Grid 2 Accent 5" w:uiPriority="68"/>
-    <w:lsdException w:name="Medium Grid 3 Accent 5" w:uiPriority="69"/>
-    <w:lsdException w:name="Dark List Accent 5" w:uiPriority="70"/>
-    <w:lsdException w:name="Colorful Shading Accent 5" w:uiPriority="71"/>
-    <w:lsdException w:name="Colorful List Accent 5" w:uiPriority="72"/>
-    <w:lsdException w:name="Colorful Grid Accent 5" w:uiPriority="73"/>
-    <w:lsdException w:name="Light Shading Accent 6" w:uiPriority="60"/>
-    <w:lsdException w:name="Light List Accent 6" w:uiPriority="61"/>
-    <w:lsdException w:name="Light Grid Accent 6" w:uiPriority="62"/>
-    <w:lsdException w:name="Medium Shading 1 Accent 6" w:uiPriority="63"/>
-    <w:lsdException w:name="Medium Shading 2 Accent 6" w:uiPriority="64"/>
-    <w:lsdException w:name="Medium List 1 Accent 6" w:uiPriority="65"/>
-    <w:lsdException w:name="Medium List 2 Accent 6" w:uiPriority="66"/>
-    <w:lsdException w:name="Medium Grid 1 Accent 6" w:uiPriority="67"/>
-    <w:lsdException w:name="Medium Grid 2 Accent 6" w:uiPriority="68"/>
-    <w:lsdException w:name="Medium Grid 3 Accent 6" w:uiPriority="69"/>
-    <w:lsdException w:name="Dark List Accent 6" w:uiPriority="70"/>
-    <w:lsdException w:name="Colorful Shading Accent 6" w:uiPriority="71"/>
-    <w:lsdException w:name="Colorful List Accent 6" w:uiPriority="72"/>
-    <w:lsdException w:name="Colorful Grid Accent 6" w:uiPriority="73"/>
-    <w:lsdException w:name="Subtle Emphasis" w:uiPriority="19" w:qFormat="1"/>
-    <w:lsdException w:name="Intense Emphasis" w:uiPriority="21" w:qFormat="1"/>
-    <w:lsdException w:name="Subtle Reference" w:uiPriority="31" w:qFormat="1"/>
-    <w:lsdException w:name="Intense Reference" w:uiPriority="32" w:qFormat="1"/>
-    <w:lsdException w:name="Book Title" w:uiPriority="33" w:qFormat="1"/>
-    <w:lsdException w:name="Bibliography" w:semiHidden="1" w:uiPriority="37" w:unhideWhenUsed="1"/>
-    <w:lsdException w:name="TOC Heading" w:semiHidden="1" w:uiPriority="39" w:unhideWhenUsed="1" w:qFormat="1"/>
-    <w:lsdException w:name="Plain Table 1" w:uiPriority="41"/>
-    <w:lsdException w:name="Plain Table 2" w:uiPriority="42"/>
-    <w:lsdException w:name="Plain Table 3" w:uiPriority="43"/>
-    <w:lsdException w:name="Plain Table 4" w:uiPriority="44"/>
-    <w:lsdException w:name="Plain Table 5" w:uiPriority="45"/>
-    <w:lsdException w:name="Grid Table Light" w:uiPriority="40"/>
-    <w:lsdException w:name="Grid Table 1 Light" w:uiPriority="46"/>
-    <w:lsdException w:name="Grid Table 2" w:uiPriority="47"/>
-    <w:lsdException w:name="Grid Table 3" w:uiPriority="48"/>
-    <w:lsdException w:name="Grid Table 4" w:uiPriority="49"/>
-    <w:lsdException w:name="Grid Table 5 Dark" w:uiPriority="50"/>
-    <w:lsdException w:name="Grid Table 6 Colorful" w:uiPriority="51"/>
-    <w:lsdException w:name="Grid Table 7 Colorful" w:uiPriority="52"/>
-    <w:lsdException w:name="Grid Table 1 Light Accent 1" w:uiPriority="46"/>
-    <w:lsdException w:name="Grid Table 2 Accent 1" w:uiPriority="47"/>
-    <w:lsdException w:name="Grid Table 3 Accent 1" w:uiPriority="48"/>
-    <w:lsdException w:name="Grid Table 4 Accent 1" w:uiPriority="49"/>
-    <w:lsdException w:name="Grid Table 5 Dark Accent 1" w:uiPriority="50"/>
-    <w:lsdException w:name="Grid Table 6 Colorful Accent 1" w:uiPriority="51"/>
-    <w:lsdException w:name="Grid Table 7 Colorful Accent 1" w:uiPriority="52"/>
-    <w:lsdException w:name="Grid Table 1 Light Accent 2" w:uiPriority="46"/>
-    <w:lsdException w:name="Grid Table 2 Accent 2" w:uiPriority="47"/>
-    <w:lsdException w:name="Grid Table 3 Accent 2" w:uiPriority="48"/>
-    <w:lsdException w:name="Grid Table 4 Accent 2" w:uiPriority="49"/>
-    <w:lsdException w:name="Grid Table 5 Dark Accent 2" w:uiPriority="50"/>
-    <w:lsdException w:name="Grid Table 6 Colorful Accent 2" w:uiPriority="51"/>
-    <w:lsdException w:name="Grid Table 7 Colorful Accent 2" w:uiPriority="52"/>
-    <w:lsdException w:name="Grid Table 1 Light Accent 3" w:uiPriority="46"/>
-    <w:lsdException w:name="Grid Table 2 Accent 3" w:uiPriority="47"/>
-    <w:lsdException w:name="Grid Table 3 Accent 3" w:uiPriority="48"/>
-    <w:lsdException w:name="Grid Table 4 Accent 3" w:uiPriority="49"/>
-    <w:lsdException w:name="Grid Table 5 Dark Accent 3" w:uiPriority="50"/>
-    <w:lsdException w:name="Grid Table 6 Colorful Accent 3" w:uiPriority="51"/>
-    <w:lsdException w:name="Grid Table 7 Colorful Accent 3" w:uiPriority="52"/>
-    <w:lsdException w:name="Grid Table 1 Light Accent 4" w:uiPriority="46"/>
-    <w:lsdException w:name="Grid Table 2 Accent 4" w:uiPriority="47"/>
-    <w:lsdException w:name="Grid Table 3 Accent 4" w:uiPriority="48"/>
-    <w:lsdException w:name="Grid Table 4 Accent 4" w:uiPriority="49"/>
-    <w:lsdException w:name="Grid Table 5 Dark Accent 4" w:uiPriority="50"/>
-    <w:lsdException w:name="Grid Table 6 Colorful Accent 4" w:uiPriority="51"/>
-    <w:lsdException w:name="Grid Table 7 Colorful Accent 4" w:uiPriority="52"/>
-    <w:lsdException w:name="Grid Table 1 Light Accent 5" w:uiPriority="46"/>
-    <w:lsdException w:name="Grid Table 2 Accent 5" w:uiPriority="47"/>
-    <w:lsdException w:name="Grid Table 3 Accent 5" w:uiPriority="48"/>
-    <w:lsdException w:name="Grid Table 4 Accent 5" w:uiPriority="49"/>
-    <w:lsdException w:name="Grid Table 5 Dark Accent 5" w:uiPriority="50"/>
-    <w:lsdException w:name="Grid Table 6 Colorful Accent 5" w:uiPriority="51"/>
-    <w:lsdException w:name="Grid Table 7 Colorful Accent 5" w:uiPriority="52"/>
-    <w:lsdException w:name="Grid Table 1 Light Accent 6" w:uiPriority="46"/>
-    <w:lsdException w:name="Grid Table 2 Accent 6" w:uiPriority="47"/>
-    <w:lsdException w:name="Grid Table 3 Accent 6" w:uiPriority="48"/>
-    <w:lsdException w:name="Grid Table 4 Accent 6" w:uiPriority="49"/>
-    <w:lsdException w:name="Grid Table 5 Dark Accent 6" w:uiPriority="50"/>
-    <w:lsdException w:name="Grid Table 6 Colorful Accent 6" w:uiPriority="51"/>
-    <w:lsdException w:name="Grid Table 7 Colorful Accent 6" w:uiPriority="52"/>
-    <w:lsdException w:name="List Table 1 Light" w:uiPriority="46"/>
-    <w:lsdException w:name="List Table 2" w:uiPriority="47"/>
-    <w:lsdException w:name="List Table 3" w:uiPriority="48"/>
-    <w:lsdException w:name="List Table 4" w:uiPriority="49"/>
-    <w:lsdException w:name="List Table 5 Dark" w:uiPriority="50"/>
-    <w:lsdException w:name="List Table 6 Colorful" w:uiPriority="51"/>
-    <w:lsdException w:name="List Table 7 Colorful" w:uiPriority="52"/>
-    <w:lsdException w:name="List Table 1 Light Accent 1" w:uiPriority="46"/>
-    <w:lsdException w:name="List Table 2 Accent 1" w:uiPriority="47"/>
-    <w:lsdException w:name="List Table 3 Accent 1" w:uiPriority="48"/>
-    <w:lsdException w:name="List Table 4 Accent 1" w:uiPriority="49"/>
-    <w:lsdException w:name="List Table 5 Dark Accent 1" w:uiPriority="50"/>
-    <w:lsdException w:name="List Table 6 Colorful Accent 1" w:uiPriority="51"/>
-    <w:lsdException w:name="List Table 7 Colorful Accent 1" w:uiPriority="52"/>
-    <w:lsdException w:name="List Table 1 Light Accent 2" w:uiPriority="46"/>
-    <w:lsdException w:name="List Table 2 Accent 2" w:uiPriority="47"/>
-    <w:lsdException w:name="List Table 3 Accent 2" w:uiPriority="48"/>
-    <w:lsdException w:name="List Table 4 Accent 2" w:uiPriority="49"/>
-    <w:lsdException w:name="List Table 5 Dark Accent 2" w:uiPriority="50"/>
-    <w:lsdException w:name="List Table 6 Colorful Accent 2" w:uiPriority="51"/>
-    <w:lsdException w:name="List Table 7 Colorful Accent 2" w:uiPriority="52"/>
-    <w:lsdException w:name="List Table 1 Light Accent 3" w:uiPriority="46"/>
-    <w:lsdException w:name="List Table 2 Accent 3" w:uiPriority="47"/>
-    <w:lsdException w:name="List Table 3 Accent 3" w:uiPriority="48"/>
-    <w:lsdException w:name="List Table 4 Accent 3" w:uiPriority="49"/>
-    <w:lsdException w:name="List Table 5 Dark Accent 3" w:uiPriority="50"/>
-    <w:lsdException w:name="List Table 6 Colorful Accent 3" w:uiPriority="51"/>
-    <w:lsdException w:name="List Table 7 Colorful Accent 3" w:uiPriority="52"/>
-    <w:lsdException w:name="List Table 1 Light Accent 4" w:uiPriority="46"/>
-    <w:lsdException w:name="List Table 2 Accent 4" w:uiPriority="47"/>
-    <w:lsdException w:name="List Table 3 Accent 4" w:uiPriority="48"/>
-    <w:lsdException w:name="List Table 4 Accent 4" w:uiPriority="49"/>
-    <w:lsdException w:name="List Table 5 Dark Accent 4" w:uiPriority="50"/>
-    <w:lsdException w:name="List Table 6 Colorful Accent 4" w:uiPriority="51"/>
-    <w:lsdException w:name="List Table 7 Colorful Accent 4" w:uiPriority="52"/>
-    <w:lsdException w:name="List Table 1 Light Accent 5" w:uiPriority="46"/>
-    <w:lsdException w:name="List Table 2 Accent 5" w:uiPriority="47"/>
-    <w:lsdException w:name="List Table 3 Accent 5" w:uiPriority="48"/>
-    <w:lsdException w:name="List Table 4 Accent 5" w:uiPriority="49"/>
-    <w:lsdException w:name="List Table 5 Dark Accent 5" w:uiPriority="50"/>
-    <w:lsdException w:name="List Table 6 Colorful Accent 5" w:uiPriority="51"/>
-    <w:lsdException w:name="List Table 7 Colorful Accent 5" w:uiPriority="52"/>
-    <w:lsdException w:name="List Table 1 Light Accent 6" w:uiPriority="46"/>
-    <w:lsdException w:name="List Table 2 Accent 6" w:uiPriority="47"/>
-    <w:lsdException w:name="List Table 3 Accent 6" w:uiPriority="48"/>
-    <w:lsdException w:name="List Table 4 Accent 6" w:uiPriority="49"/>
-    <w:lsdException w:name="List Table 5 Dark Accent 6" w:uiPriority="50"/>
-    <w:lsdException w:name="List Table 6 Colorful Accent 6" w:uiPriority="51"/>
-    <w:lsdException w:name="List Table 7 Colorful Accent 6" w:uiPriority="52"/>
+  <w:latentStyles w:defLockedState="0" w:defUIPriority="0" w:defSemiHidden="1" w:defUnhideWhenUsed="1" w:defQFormat="0" w:count="267">
+    <w:lsdException w:name="Normal" w:semiHidden="0" w:unhideWhenUsed="0" w:qFormat="1"/>
+    <w:lsdException w:name="heading 1" w:semiHidden="0" w:unhideWhenUsed="0" w:qFormat="1"/>
+    <w:lsdException w:name="heading 2" w:semiHidden="0" w:unhideWhenUsed="0" w:qFormat="1"/>
+    <w:lsdException w:name="heading 3" w:semiHidden="0" w:unhideWhenUsed="0" w:qFormat="1"/>
+    <w:lsdException w:name="heading 4" w:semiHidden="0" w:unhideWhenUsed="0" w:qFormat="1"/>
+    <w:lsdException w:name="heading 5" w:semiHidden="0" w:unhideWhenUsed="0" w:qFormat="1"/>
+    <w:lsdException w:name="heading 6" w:semiHidden="0" w:unhideWhenUsed="0" w:qFormat="1"/>
+    <w:lsdException w:name="heading 7" w:qFormat="1"/>
+    <w:lsdException w:name="heading 8" w:qFormat="1"/>
+    <w:lsdException w:name="heading 9" w:qFormat="1"/>
+    <w:lsdException w:name="toc 1" w:uiPriority="39"/>
+    <w:lsdException w:name="toc 2" w:uiPriority="39"/>
+    <w:lsdException w:name="toc 3" w:uiPriority="39"/>
+    <w:lsdException w:name="toc 4" w:uiPriority="39"/>
+    <w:lsdException w:name="caption" w:qFormat="1"/>
+    <w:lsdException w:name="List Number" w:semiHidden="0" w:unhideWhenUsed="0"/>
+    <w:lsdException w:name="List 4" w:semiHidden="0" w:unhideWhenUsed="0"/>
+    <w:lsdException w:name="List 5" w:semiHidden="0" w:unhideWhenUsed="0"/>
+    <w:lsdException w:name="Title" w:semiHidden="0" w:unhideWhenUsed="0" w:qFormat="1"/>
+    <w:lsdException w:name="Subtitle" w:semiHidden="0" w:unhideWhenUsed="0" w:qFormat="1"/>
+    <w:lsdException w:name="Salutation" w:semiHidden="0" w:unhideWhenUsed="0"/>
+    <w:lsdException w:name="Date" w:semiHidden="0" w:unhideWhenUsed="0"/>
+    <w:lsdException w:name="Body Text First Indent" w:semiHidden="0" w:unhideWhenUsed="0"/>
+    <w:lsdException w:name="Hyperlink" w:uiPriority="99"/>
+    <w:lsdException w:name="Strong" w:semiHidden="0" w:unhideWhenUsed="0" w:qFormat="1"/>
+    <w:lsdException w:name="Emphasis" w:semiHidden="0" w:unhideWhenUsed="0" w:qFormat="1"/>
+    <w:lsdException w:name="Table Grid" w:semiHidden="0" w:unhideWhenUsed="0"/>
+    <w:lsdException w:name="Placeholder Text" w:uiPriority="99" w:unhideWhenUsed="0"/>
+    <w:lsdException w:name="No Spacing" w:semiHidden="0" w:uiPriority="1" w:unhideWhenUsed="0" w:qFormat="1"/>
+    <w:lsdException w:name="Light Shading" w:semiHidden="0" w:uiPriority="60" w:unhideWhenUsed="0"/>
+    <w:lsdException w:name="Light List" w:semiHidden="0" w:uiPriority="61" w:unhideWhenUsed="0"/>
+    <w:lsdException w:name="Light Grid" w:semiHidden="0" w:uiPriority="62" w:unhideWhenUsed="0"/>
+    <w:lsdException w:name="Medium Shading 1" w:semiHidden="0" w:uiPriority="63" w:unhideWhenUsed="0"/>
+    <w:lsdException w:name="Medium Shading 2" w:semiHidden="0" w:uiPriority="64" w:unhideWhenUsed="0"/>
+    <w:lsdException w:name="Medium List 1" w:semiHidden="0" w:uiPriority="65" w:unhideWhenUsed="0"/>
+    <w:lsdException w:name="Medium List 2" w:semiHidden="0" w:uiPriority="66" w:unhideWhenUsed="0"/>
+    <w:lsdException w:name="Medium Grid 1" w:semiHidden="0" w:uiPriority="67" w:unhideWhenUsed="0"/>
+    <w:lsdException w:name="Medium Grid 2" w:semiHidden="0" w:uiPriority="68" w:unhideWhenUsed="0"/>
+    <w:lsdException w:name="Medium Grid 3" w:semiHidden="0" w:uiPriority="69" w:unhideWhenUsed="0"/>
+    <w:lsdException w:name="Dark List" w:semiHidden="0" w:uiPriority="70" w:unhideWhenUsed="0"/>
+    <w:lsdException w:name="Colorful Shading" w:semiHidden="0" w:uiPriority="71" w:unhideWhenUsed="0"/>
+    <w:lsdException w:name="Colorful List" w:semiHidden="0" w:uiPriority="72" w:unhideWhenUsed="0"/>
+    <w:lsdException w:name="Colorful Grid" w:semiHidden="0" w:uiPriority="73" w:unhideWhenUsed="0"/>
+    <w:lsdException w:name="Light Shading Accent 1" w:semiHidden="0" w:uiPriority="60" w:unhideWhenUsed="0"/>
+    <w:lsdException w:name="Light List Accent 1" w:semiHidden="0" w:uiPriority="61" w:unhideWhenUsed="0"/>
+    <w:lsdException w:name="Light Grid Accent 1" w:semiHidden="0" w:uiPriority="62" w:unhideWhenUsed="0"/>
+    <w:lsdException w:name="Medium Shading 1 Accent 1" w:semiHidden="0" w:uiPriority="63" w:unhideWhenUsed="0"/>
+    <w:lsdException w:name="Medium Shading 2 Accent 1" w:semiHidden="0" w:uiPriority="64" w:unhideWhenUsed="0"/>
+    <w:lsdException w:name="Medium List 1 Accent 1" w:semiHidden="0" w:uiPriority="65" w:unhideWhenUsed="0"/>
+    <w:lsdException w:name="Revision" w:uiPriority="99" w:unhideWhenUsed="0"/>
+    <w:lsdException w:name="List Paragraph" w:semiHidden="0" w:uiPriority="34" w:unhideWhenUsed="0" w:qFormat="1"/>
+    <w:lsdException w:name="Quote" w:semiHidden="0" w:uiPriority="29" w:unhideWhenUsed="0" w:qFormat="1"/>
+    <w:lsdException w:name="Intense Quote" w:semiHidden="0" w:uiPriority="30" w:unhideWhenUsed="0" w:qFormat="1"/>
+    <w:lsdException w:name="Medium List 2 Accent 1" w:semiHidden="0" w:uiPriority="66" w:unhideWhenUsed="0"/>
+    <w:lsdException w:name="Medium Grid 1 Accent 1" w:semiHidden="0" w:uiPriority="67" w:unhideWhenUsed="0"/>
+    <w:lsdException w:name="Medium Grid 2 Accent 1" w:semiHidden="0" w:uiPriority="68" w:unhideWhenUsed="0"/>
+    <w:lsdException w:name="Medium Grid 3 Accent 1" w:semiHidden="0" w:uiPriority="69" w:unhideWhenUsed="0"/>
+    <w:lsdException w:name="Dark List Accent 1" w:semiHidden="0" w:uiPriority="70" w:unhideWhenUsed="0"/>
+    <w:lsdException w:name="Colorful Shading Accent 1" w:semiHidden="0" w:uiPriority="71" w:unhideWhenUsed="0"/>
+    <w:lsdException w:name="Colorful List Accent 1" w:semiHidden="0" w:uiPriority="72" w:unhideWhenUsed="0"/>
+    <w:lsdException w:name="Colorful Grid Accent 1" w:semiHidden="0" w:uiPriority="73" w:unhideWhenUsed="0"/>
+    <w:lsdException w:name="Light Shading Accent 2" w:semiHidden="0" w:uiPriority="60" w:unhideWhenUsed="0"/>
+    <w:lsdException w:name="Light List Accent 2" w:semiHidden="0" w:uiPriority="61" w:unhideWhenUsed="0"/>
+    <w:lsdException w:name="Light Grid Accent 2" w:semiHidden="0" w:uiPriority="62" w:unhideWhenUsed="0"/>
+    <w:lsdException w:name="Medium Shading 1 Accent 2" w:semiHidden="0" w:uiPriority="63" w:unhideWhenUsed="0"/>
+    <w:lsdException w:name="Medium Shading 2 Accent 2" w:semiHidden="0" w:uiPriority="64" w:unhideWhenUsed="0"/>
+    <w:lsdException w:name="Medium List 1 Accent 2" w:semiHidden="0" w:uiPriority="65" w:unhideWhenUsed="0"/>
+    <w:lsdException w:name="Medium List 2 Accent 2" w:semiHidden="0" w:uiPriority="66" w:unhideWhenUsed="0"/>
+    <w:lsdException w:name="Medium Grid 1 Accent 2" w:semiHidden="0" w:uiPriority="67" w:unhideWhenUsed="0"/>
+    <w:lsdException w:name="Medium Grid 2 Accent 2" w:semiHidden="0" w:uiPriority="68" w:unhideWhenUsed="0"/>
+    <w:lsdException w:name="Medium Grid 3 Accent 2" w:semiHidden="0" w:uiPriority="69" w:unhideWhenUsed="0"/>
+    <w:lsdException w:name="Dark List Accent 2" w:semiHidden="0" w:uiPriority="70" w:unhideWhenUsed="0"/>
+    <w:lsdException w:name="Colorful Shading Accent 2" w:semiHidden="0" w:uiPriority="71" w:unhideWhenUsed="0"/>
+    <w:lsdException w:name="Colorful List Accent 2" w:semiHidden="0" w:uiPriority="72" w:unhideWhenUsed="0"/>
+    <w:lsdException w:name="Colorful Grid Accent 2" w:semiHidden="0" w:uiPriority="73" w:unhideWhenUsed="0"/>
+    <w:lsdException w:name="Light Shading Accent 3" w:semiHidden="0" w:uiPriority="60" w:unhideWhenUsed="0"/>
+    <w:lsdException w:name="Light List Accent 3" w:semiHidden="0" w:uiPriority="61" w:unhideWhenUsed="0"/>
+    <w:lsdException w:name="Light Grid Accent 3" w:semiHidden="0" w:uiPriority="62" w:unhideWhenUsed="0"/>
+    <w:lsdException w:name="Medium Shading 1 Accent 3" w:semiHidden="0" w:uiPriority="63" w:unhideWhenUsed="0"/>
+    <w:lsdException w:name="Medium Shading 2 Accent 3" w:semiHidden="0" w:uiPriority="64" w:unhideWhenUsed="0"/>
+    <w:lsdException w:name="Medium List 1 Accent 3" w:semiHidden="0" w:uiPriority="65" w:unhideWhenUsed="0"/>
+    <w:lsdException w:name="Medium List 2 Accent 3" w:semiHidden="0" w:uiPriority="66" w:unhideWhenUsed="0"/>
+    <w:lsdException w:name="Medium Grid 1 Accent 3" w:semiHidden="0" w:uiPriority="67" w:unhideWhenUsed="0"/>
+    <w:lsdException w:name="Medium Grid 2 Accent 3" w:semiHidden="0" w:uiPriority="68" w:unhideWhenUsed="0"/>
+    <w:lsdException w:name="Medium Grid 3 Accent 3" w:semiHidden="0" w:uiPriority="69" w:unhideWhenUsed="0"/>
+    <w:lsdException w:name="Dark List Accent 3" w:semiHidden="0" w:uiPriority="70" w:unhideWhenUsed="0"/>
+    <w:lsdException w:name="Colorful Shading Accent 3" w:semiHidden="0" w:uiPriority="71" w:unhideWhenUsed="0"/>
+    <w:lsdException w:name="Colorful List Accent 3" w:semiHidden="0" w:uiPriority="72" w:unhideWhenUsed="0"/>
+    <w:lsdException w:name="Colorful Grid Accent 3" w:semiHidden="0" w:uiPriority="73" w:unhideWhenUsed="0"/>
+    <w:lsdException w:name="Light Shading Accent 4" w:semiHidden="0" w:uiPriority="60" w:unhideWhenUsed="0"/>
+    <w:lsdException w:name="Light List Accent 4" w:semiHidden="0" w:uiPriority="61" w:unhideWhenUsed="0"/>
+    <w:lsdException w:name="Light Grid Accent 4" w:semiHidden="0" w:uiPriority="62" w:unhideWhenUsed="0"/>
+    <w:lsdException w:name="Medium Shading 1 Accent 4" w:semiHidden="0" w:uiPriority="63" w:unhideWhenUsed="0"/>
+    <w:lsdException w:name="Medium Shading 2 Accent 4" w:semiHidden="0" w:uiPriority="64" w:unhideWhenUsed="0"/>
+    <w:lsdException w:name="Medium List 1 Accent 4" w:semiHidden="0" w:uiPriority="65" w:unhideWhenUsed="0"/>
+    <w:lsdException w:name="Medium List 2 Accent 4" w:semiHidden="0" w:uiPriority="66" w:unhideWhenUsed="0"/>
+    <w:lsdException w:name="Medium Grid 1 Accent 4" w:semiHidden="0" w:uiPriority="67" w:unhideWhenUsed="0"/>
+    <w:lsdException w:name="Medium Grid 2 Accent 4" w:semiHidden="0" w:uiPriority="68" w:unhideWhenUsed="0"/>
+    <w:lsdException w:name="Medium Grid 3 Accent 4" w:semiHidden="0" w:uiPriority="69" w:unhideWhenUsed="0"/>
+    <w:lsdException w:name="Dark List Accent 4" w:semiHidden="0" w:uiPriority="70" w:unhideWhenUsed="0"/>
+    <w:lsdException w:name="Colorful Shading Accent 4" w:semiHidden="0" w:uiPriority="71" w:unhideWhenUsed="0"/>
+    <w:lsdException w:name="Colorful List Accent 4" w:semiHidden="0" w:uiPriority="72" w:unhideWhenUsed="0"/>
+    <w:lsdException w:name="Colorful Grid Accent 4" w:semiHidden="0" w:uiPriority="73" w:unhideWhenUsed="0"/>
+    <w:lsdException w:name="Light Shading Accent 5" w:semiHidden="0" w:uiPriority="60" w:unhideWhenUsed="0"/>
+    <w:lsdException w:name="Light List Accent 5" w:semiHidden="0" w:uiPriority="61" w:unhideWhenUsed="0"/>
+    <w:lsdException w:name="Light Grid Accent 5" w:semiHidden="0" w:uiPriority="62" w:unhideWhenUsed="0"/>
+    <w:lsdException w:name="Medium Shading 1 Accent 5" w:semiHidden="0" w:uiPriority="63" w:unhideWhenUsed="0"/>
+    <w:lsdException w:name="Medium Shading 2 Accent 5" w:semiHidden="0" w:uiPriority="64" w:unhideWhenUsed="0"/>
+    <w:lsdException w:name="Medium List 1 Accent 5" w:semiHidden="0" w:uiPriority="65" w:unhideWhenUsed="0"/>
+    <w:lsdException w:name="Medium List 2 Accent 5" w:semiHidden="0" w:uiPriority="66" w:unhideWhenUsed="0"/>
+    <w:lsdException w:name="Medium Grid 1 Accent 5" w:semiHidden="0" w:uiPriority="67" w:unhideWhenUsed="0"/>
+    <w:lsdException w:name="Medium Grid 2 Accent 5" w:semiHidden="0" w:uiPriority="68" w:unhideWhenUsed="0"/>
+    <w:lsdException w:name="Medium Grid 3 Accent 5" w:semiHidden="0" w:uiPriority="69" w:unhideWhenUsed="0"/>
+    <w:lsdException w:name="Dark List Accent 5" w:semiHidden="0" w:uiPriority="70" w:unhideWhenUsed="0"/>
+    <w:lsdException w:name="Colorful Shading Accent 5" w:semiHidden="0" w:uiPriority="71" w:unhideWhenUsed="0"/>
+    <w:lsdException w:name="Colorful List Accent 5" w:semiHidden="0" w:uiPriority="72" w:unhideWhenUsed="0"/>
+    <w:lsdException w:name="Colorful Grid Accent 5" w:semiHidden="0" w:uiPriority="73" w:unhideWhenUsed="0"/>
+    <w:lsdException w:name="Light Shading Accent 6" w:semiHidden="0" w:uiPriority="60" w:unhideWhenUsed="0"/>
+    <w:lsdException w:name="Light List Accent 6" w:semiHidden="0" w:uiPriority="61" w:unhideWhenUsed="0"/>
+    <w:lsdException w:name="Light Grid Accent 6" w:semiHidden="0" w:uiPriority="62" w:unhideWhenUsed="0"/>
+    <w:lsdException w:name="Medium Shading 1 Accent 6" w:semiHidden="0" w:uiPriority="63" w:unhideWhenUsed="0"/>
+    <w:lsdException w:name="Medium Shading 2 Accent 6" w:semiHidden="0" w:uiPriority="64" w:unhideWhenUsed="0"/>
+    <w:lsdException w:name="Medium List 1 Accent 6" w:semiHidden="0" w:uiPriority="65" w:unhideWhenUsed="0"/>
+    <w:lsdException w:name="Medium List 2 Accent 6" w:semiHidden="0" w:uiPriority="66" w:unhideWhenUsed="0"/>
+    <w:lsdException w:name="Medium Grid 1 Accent 6" w:semiHidden="0" w:uiPriority="67" w:unhideWhenUsed="0"/>
+    <w:lsdException w:name="Medium Grid 2 Accent 6" w:semiHidden="0" w:uiPriority="68" w:unhideWhenUsed="0"/>
+    <w:lsdException w:name="Medium Grid 3 Accent 6" w:semiHidden="0" w:uiPriority="69" w:unhideWhenUsed="0"/>
+    <w:lsdException w:name="Dark List Accent 6" w:semiHidden="0" w:uiPriority="70" w:unhideWhenUsed="0"/>
+    <w:lsdException w:name="Colorful Shading Accent 6" w:semiHidden="0" w:uiPriority="71" w:unhideWhenUsed="0"/>
+    <w:lsdException w:name="Colorful List Accent 6" w:semiHidden="0" w:uiPriority="72" w:unhideWhenUsed="0"/>
+    <w:lsdException w:name="Colorful Grid Accent 6" w:semiHidden="0" w:uiPriority="73" w:unhideWhenUsed="0"/>
+    <w:lsdException w:name="Subtle Emphasis" w:semiHidden="0" w:uiPriority="19" w:unhideWhenUsed="0" w:qFormat="1"/>
+    <w:lsdException w:name="Intense Emphasis" w:semiHidden="0" w:uiPriority="21" w:unhideWhenUsed="0" w:qFormat="1"/>
+    <w:lsdException w:name="Subtle Reference" w:semiHidden="0" w:uiPriority="31" w:unhideWhenUsed="0" w:qFormat="1"/>
+    <w:lsdException w:name="Intense Reference" w:semiHidden="0" w:uiPriority="32" w:unhideWhenUsed="0" w:qFormat="1"/>
+    <w:lsdException w:name="Book Title" w:semiHidden="0" w:uiPriority="33" w:unhideWhenUsed="0" w:qFormat="1"/>
+    <w:lsdException w:name="Bibliography" w:uiPriority="37"/>
+    <w:lsdException w:name="TOC Heading" w:uiPriority="39" w:qFormat="1"/>
+  </w:latentStyles>
+  <w:style w:type="paragraph" w:default="1" w:styleId="Standard">
+    <w:name w:val="Normal"/>
+    <w:qFormat/>
+    <w:rsid w:val="00C223DB"/>
+    <w:pPr>
+      <w:suppressAutoHyphens/>
+    </w:pPr>
+    <w:rPr>
+      <w:rFonts w:ascii="Arial" w:eastAsia="PMingLiU" w:hAnsi="Arial"/>
+      <w:lang w:eastAsia="ar-SA"/>
+    </w:rPr>
+  </w:style>
+  <w:style w:type="paragraph" w:styleId="berschrift1">
+    <w:name w:val="heading 1"/>
+    <w:basedOn w:val="Standard"/>
+    <w:next w:val="Standard"/>
+    <w:link w:val="berschrift1Zchn"/>
+    <w:qFormat/>
+    <w:pPr>
+      <w:keepNext/>
+      <w:numPr>
+        <w:numId w:val="1"/>
+      </w:numPr>
+      <w:outlineLvl w:val="0"/>
+    </w:pPr>
+    <w:rPr>
+      <w:rFonts w:cs="Arial"/>
+      <w:b/>
+      <w:bCs/>
+      <w:kern w:val="1"/>
+      <w:sz w:val="24"/>
+      <w:szCs w:val="32"/>
+    </w:rPr>
+  </w:style>
+  <w:style w:type="paragraph" w:styleId="berschrift2">
+    <w:name w:val="heading 2"/>
+    <w:basedOn w:val="Standard"/>
+    <w:next w:val="Standard"/>
+    <w:link w:val="berschrift2Zchn"/>
+    <w:qFormat/>
+    <w:rsid w:val="005D07BD"/>
+    <w:pPr>
+      <w:keepNext/>
+      <w:numPr>
+        <w:ilvl w:val="1"/>
+        <w:numId w:val="1"/>
+      </w:numPr>
+      <w:outlineLvl w:val="1"/>
+    </w:pPr>
+    <w:rPr>
+      <w:rFonts w:cs="Arial"/>
+      <w:b/>
+      <w:bCs/>
+      <w:iCs/>
+      <w:kern w:val="1"/>
+      <w:sz w:val="22"/>
+      <w:szCs w:val="28"/>
+    </w:rPr>
+  </w:style>
+  <w:style w:type="paragraph" w:styleId="berschrift3">
+    <w:name w:val="heading 3"/>
+    <w:basedOn w:val="Standard"/>
+    <w:next w:val="Standard"/>
+    <w:qFormat/>
+    <w:pPr>
+      <w:keepNext/>
+      <w:numPr>
+        <w:ilvl w:val="2"/>
+        <w:numId w:val="1"/>
+      </w:numPr>
+      <w:outlineLvl w:val="2"/>
+    </w:pPr>
+    <w:rPr>
+      <w:rFonts w:cs="Arial"/>
+      <w:bCs/>
+      <w:kern w:val="1"/>
+      <w:szCs w:val="26"/>
+    </w:rPr>
+  </w:style>
+  <w:style w:type="paragraph" w:styleId="berschrift4">
+    <w:name w:val="heading 4"/>
+    <w:basedOn w:val="Standard"/>
+    <w:next w:val="Standard"/>
+    <w:qFormat/>
+    <w:pPr>
+      <w:keepNext/>
+      <w:numPr>
+        <w:ilvl w:val="3"/>
+        <w:numId w:val="1"/>
+      </w:numPr>
+      <w:outlineLvl w:val="3"/>
+    </w:pPr>
+    <w:rPr>
+      <w:bCs/>
+      <w:kern w:val="1"/>
+      <w:szCs w:val="28"/>
+    </w:rPr>
+  </w:style>
+  <w:style w:type="paragraph" w:styleId="berschrift5">
+    <w:name w:val="heading 5"/>
+    <w:basedOn w:val="Standard"/>
+    <w:next w:val="Standard"/>
+    <w:qFormat/>
+    <w:pPr>
+      <w:keepNext/>
+      <w:numPr>
+        <w:ilvl w:val="4"/>
+        <w:numId w:val="1"/>
+      </w:numPr>
+      <w:outlineLvl w:val="4"/>
+    </w:pPr>
+    <w:rPr>
+      <w:bCs/>
+      <w:iCs/>
+      <w:kern w:val="1"/>
+      <w:szCs w:val="26"/>
+    </w:rPr>
+  </w:style>
+  <w:style w:type="paragraph" w:styleId="berschrift6">
+    <w:name w:val="heading 6"/>
+    <w:basedOn w:val="Standard"/>
+    <w:next w:val="Standard"/>
+    <w:qFormat/>
+    <w:pPr>
+      <w:keepNext/>
+      <w:numPr>
+        <w:ilvl w:val="5"/>
+        <w:numId w:val="1"/>
+      </w:numPr>
+      <w:outlineLvl w:val="5"/>
+    </w:pPr>
+    <w:rPr>
+      <w:bCs/>
+      <w:kern w:val="1"/>
+      <w:szCs w:val="22"/>
+    </w:rPr>
+  </w:style>
+  <w:style w:type="paragraph" w:styleId="berschrift7">
+    <w:name w:val="heading 7"/>
+    <w:basedOn w:val="Standard"/>
+    <w:next w:val="Standard"/>
+    <w:qFormat/>
+    <w:pPr>
+      <w:keepNext/>
+      <w:numPr>
+        <w:ilvl w:val="6"/>
+        <w:numId w:val="1"/>
+      </w:numPr>
+      <w:outlineLvl w:val="6"/>
+    </w:pPr>
+    <w:rPr>
+      <w:kern w:val="1"/>
+    </w:rPr>
+  </w:style>
+  <w:style w:type="paragraph" w:styleId="berschrift8">
+    <w:name w:val="heading 8"/>
+    <w:basedOn w:val="Standard"/>
+    <w:next w:val="Standard"/>
+    <w:qFormat/>
+    <w:pPr>
+      <w:keepNext/>
+      <w:numPr>
+        <w:ilvl w:val="7"/>
+        <w:numId w:val="1"/>
+      </w:numPr>
+      <w:outlineLvl w:val="7"/>
+    </w:pPr>
+    <w:rPr>
+      <w:iCs/>
+      <w:kern w:val="1"/>
+    </w:rPr>
+  </w:style>
+  <w:style w:type="paragraph" w:styleId="berschrift9">
+    <w:name w:val="heading 9"/>
+    <w:basedOn w:val="Standard"/>
+    <w:next w:val="Standard"/>
+    <w:qFormat/>
+    <w:pPr>
+      <w:keepNext/>
+      <w:numPr>
+        <w:ilvl w:val="8"/>
+        <w:numId w:val="1"/>
+      </w:numPr>
+      <w:outlineLvl w:val="8"/>
+    </w:pPr>
+    <w:rPr>
+      <w:rFonts w:cs="Arial"/>
+      <w:kern w:val="1"/>
+      <w:szCs w:val="22"/>
+    </w:rPr>
+  </w:style>
+  <w:style w:type="character" w:default="1" w:styleId="Absatz-Standardschriftart">
+    <w:name w:val="Default Paragraph Font"/>
+    <w:uiPriority w:val="1"/>
+    <w:semiHidden/>
+    <w:unhideWhenUsed/>
+  </w:style>
+  <w:style w:type="table" w:default="1" w:styleId="NormaleTabelle">
+    <w:name w:val="Normal Table"/>
+    <w:uiPriority w:val="99"/>
+    <w:semiHidden/>
+    <w:unhideWhenUsed/>
+    <w:tblPr>
+      <w:tblInd w:w="0" w:type="dxa"/>
+      <w:tblCellMar>
+        <w:top w:w="0" w:type="dxa"/>
+        <w:left w:w="108" w:type="dxa"/>
+        <w:bottom w:w="0" w:type="dxa"/>
+        <w:right w:w="108" w:type="dxa"/>
+      </w:tblCellMar>
+    </w:tblPr>
+  </w:style>
+  <w:style w:type="numbering" w:default="1" w:styleId="KeineListe">
+    <w:name w:val="No List"/>
+    <w:uiPriority w:val="99"/>
+    <w:semiHidden/>
+    <w:unhideWhenUsed/>
+  </w:style>
+  <w:style w:type="character" w:customStyle="1" w:styleId="Absatz-Standardschriftart1">
+    <w:name w:val="Absatz-Standardschriftart1"/>
+  </w:style>
+  <w:style w:type="character" w:styleId="Seitenzahl">
+    <w:name w:val="page number"/>
+    <w:basedOn w:val="Absatz-Standardschriftart1"/>
+  </w:style>
+  <w:style w:type="character" w:customStyle="1" w:styleId="Kommentarzeichen1">
+    <w:name w:val="Kommentarzeichen1"/>
+    <w:rPr>
+      <w:sz w:val="16"/>
+      <w:szCs w:val="16"/>
+    </w:rPr>
+  </w:style>
+  <w:style w:type="character" w:customStyle="1" w:styleId="Car">
+    <w:name w:val="Car"/>
+    <w:rPr>
+      <w:rFonts w:ascii="Arial" w:eastAsia="PMingLiU" w:hAnsi="Arial" w:cs="Arial"/>
+      <w:b/>
+      <w:bCs/>
+      <w:kern w:val="1"/>
+      <w:sz w:val="24"/>
+      <w:szCs w:val="32"/>
+      <w:lang w:val="fr-CH" w:eastAsia="ar-SA" w:bidi="ar-SA"/>
+    </w:rPr>
+  </w:style>
+  <w:style w:type="character" w:customStyle="1" w:styleId="Aufzhlungszeichen1">
+    <w:name w:val="Aufzählungszeichen1"/>
+    <w:rPr>
+      <w:rFonts w:ascii="StarSymbol" w:eastAsia="StarSymbol" w:hAnsi="StarSymbol" w:cs="StarSymbol"/>
+      <w:sz w:val="18"/>
+      <w:szCs w:val="18"/>
+    </w:rPr>
+  </w:style>
+  <w:style w:type="paragraph" w:customStyle="1" w:styleId="berschrift">
+    <w:name w:val="Überschrift"/>
+    <w:basedOn w:val="Standard"/>
+    <w:next w:val="Textkrper"/>
+    <w:pPr>
+      <w:keepNext/>
+      <w:spacing w:before="240" w:after="120"/>
+    </w:pPr>
+    <w:rPr>
+      <w:rFonts w:eastAsia="Lucida Sans Unicode" w:cs="Tahoma"/>
+      <w:sz w:val="28"/>
+      <w:szCs w:val="28"/>
+    </w:rPr>
+  </w:style>
+  <w:style w:type="paragraph" w:styleId="Textkrper">
+    <w:name w:val="Body Text"/>
+    <w:basedOn w:val="Standard"/>
+    <w:link w:val="TextkrperZchn"/>
+    <w:pPr>
+      <w:spacing w:after="120"/>
+    </w:pPr>
+  </w:style>
+  <w:style w:type="paragraph" w:styleId="Liste">
+    <w:name w:val="List"/>
+    <w:basedOn w:val="Textkrper"/>
+    <w:rPr>
+      <w:rFonts w:cs="Tahoma"/>
+    </w:rPr>
+  </w:style>
+  <w:style w:type="paragraph" w:customStyle="1" w:styleId="Beschriftung1">
+    <w:name w:val="Beschriftung1"/>
+    <w:basedOn w:val="Standard"/>
+    <w:pPr>
+      <w:suppressLineNumbers/>
+      <w:spacing w:before="120" w:after="120"/>
+    </w:pPr>
+    <w:rPr>
+      <w:rFonts w:cs="Tahoma"/>
+      <w:i/>
+      <w:iCs/>
+      <w:sz w:val="24"/>
+      <w:szCs w:val="24"/>
+    </w:rPr>
+  </w:style>
+  <w:style w:type="paragraph" w:customStyle="1" w:styleId="Verzeichnis">
+    <w:name w:val="Verzeichnis"/>
+    <w:basedOn w:val="Standard"/>
+    <w:pPr>
+      <w:suppressLineNumbers/>
+    </w:pPr>
+    <w:rPr>
+      <w:rFonts w:cs="Tahoma"/>
+    </w:rPr>
+  </w:style>
+  <w:style w:type="paragraph" w:customStyle="1" w:styleId="Kommentartext1">
+    <w:name w:val="Kommentartext1"/>
+    <w:basedOn w:val="Standard"/>
+    <w:next w:val="Standard"/>
+    <w:rPr>
+      <w:color w:val="000080"/>
+      <w:u w:val="dotted"/>
+    </w:rPr>
+  </w:style>
+  <w:style w:type="paragraph" w:styleId="Kopfzeile">
+    <w:name w:val="header"/>
+    <w:basedOn w:val="Standard"/>
+    <w:rPr>
+      <w:sz w:val="16"/>
+    </w:rPr>
+  </w:style>
+  <w:style w:type="paragraph" w:styleId="Titel">
+    <w:name w:val="Title"/>
+    <w:basedOn w:val="Standard"/>
+    <w:next w:val="Standard"/>
+    <w:qFormat/>
+    <w:pPr>
+      <w:keepNext/>
+    </w:pPr>
+    <w:rPr>
+      <w:rFonts w:cs="Arial"/>
+      <w:b/>
+      <w:bCs/>
+      <w:kern w:val="1"/>
+      <w:sz w:val="40"/>
+      <w:szCs w:val="32"/>
+    </w:rPr>
+  </w:style>
+  <w:style w:type="paragraph" w:styleId="Untertitel">
+    <w:name w:val="Subtitle"/>
+    <w:basedOn w:val="berschrift"/>
+    <w:next w:val="Textkrper"/>
+    <w:qFormat/>
+    <w:pPr>
+      <w:jc w:val="center"/>
+    </w:pPr>
+    <w:rPr>
+      <w:i/>
+      <w:iCs/>
+    </w:rPr>
+  </w:style>
+  <w:style w:type="paragraph" w:customStyle="1" w:styleId="CDBTitel">
+    <w:name w:val="CDB_Titel"/>
+    <w:basedOn w:val="Titel"/>
+    <w:pPr>
+      <w:keepNext w:val="0"/>
+      <w:spacing w:after="260" w:line="480" w:lineRule="exact"/>
+    </w:pPr>
+    <w:rPr>
+      <w:rFonts w:eastAsia="Times New Roman"/>
+      <w:sz w:val="42"/>
+    </w:rPr>
+  </w:style>
+  <w:style w:type="paragraph" w:customStyle="1" w:styleId="TabellenInhalt">
+    <w:name w:val="Tabellen Inhalt"/>
+    <w:basedOn w:val="Standard"/>
+    <w:pPr>
+      <w:suppressLineNumbers/>
+      <w:spacing w:before="20" w:after="20" w:line="260" w:lineRule="exact"/>
+    </w:pPr>
+    <w:rPr>
+      <w:rFonts w:eastAsia="Times New Roman"/>
+    </w:rPr>
+  </w:style>
+  <w:style w:type="paragraph" w:customStyle="1" w:styleId="Tabellenberschrift">
+    <w:name w:val="Tabellen Überschrift"/>
+    <w:basedOn w:val="TabellenInhalt"/>
+    <w:rPr>
+      <w:bCs/>
+      <w:color w:val="FFFFFF"/>
+    </w:rPr>
+  </w:style>
+  <w:style w:type="paragraph" w:styleId="Fuzeile">
+    <w:name w:val="footer"/>
+    <w:basedOn w:val="Standard"/>
+    <w:rPr>
+      <w:sz w:val="16"/>
+      <w:szCs w:val="16"/>
+    </w:rPr>
+  </w:style>
+  <w:style w:type="paragraph" w:styleId="Verzeichnis1">
+    <w:name w:val="toc 1"/>
+    <w:basedOn w:val="Standard"/>
+    <w:next w:val="Standard"/>
+    <w:uiPriority w:val="39"/>
+    <w:pPr>
+      <w:ind w:left="352" w:hanging="352"/>
+    </w:pPr>
+    <w:rPr>
+      <w:kern w:val="1"/>
+    </w:rPr>
+  </w:style>
+  <w:style w:type="paragraph" w:styleId="Verzeichnis2">
+    <w:name w:val="toc 2"/>
+    <w:basedOn w:val="Standard"/>
+    <w:next w:val="Standard"/>
+    <w:uiPriority w:val="39"/>
+    <w:pPr>
+      <w:ind w:left="516" w:hanging="516"/>
+    </w:pPr>
+    <w:rPr>
+      <w:kern w:val="1"/>
+    </w:rPr>
+  </w:style>
+  <w:style w:type="paragraph" w:styleId="Verzeichnis3">
+    <w:name w:val="toc 3"/>
+    <w:basedOn w:val="Standard"/>
+    <w:next w:val="Standard"/>
+    <w:uiPriority w:val="39"/>
+    <w:pPr>
+      <w:ind w:left="686" w:hanging="686"/>
+    </w:pPr>
+    <w:rPr>
+      <w:kern w:val="1"/>
+    </w:rPr>
+  </w:style>
+  <w:style w:type="paragraph" w:styleId="Verzeichnis4">
+    <w:name w:val="toc 4"/>
+    <w:basedOn w:val="Standard"/>
+    <w:next w:val="Standard"/>
+    <w:uiPriority w:val="39"/>
+    <w:pPr>
+      <w:ind w:left="851" w:hanging="851"/>
+    </w:pPr>
+    <w:rPr>
+      <w:kern w:val="1"/>
+    </w:rPr>
+  </w:style>
+  <w:style w:type="paragraph" w:styleId="Verzeichnis5">
+    <w:name w:val="toc 5"/>
+    <w:basedOn w:val="Standard"/>
+    <w:next w:val="Standard"/>
+    <w:semiHidden/>
+    <w:pPr>
+      <w:ind w:left="1021" w:hanging="1021"/>
+    </w:pPr>
+    <w:rPr>
+      <w:kern w:val="1"/>
+    </w:rPr>
+  </w:style>
+  <w:style w:type="paragraph" w:styleId="Verzeichnis6">
+    <w:name w:val="toc 6"/>
+    <w:basedOn w:val="Standard"/>
+    <w:next w:val="Standard"/>
+    <w:semiHidden/>
+    <w:pPr>
+      <w:ind w:left="1185" w:hanging="1185"/>
+    </w:pPr>
+    <w:rPr>
+      <w:kern w:val="1"/>
+    </w:rPr>
+  </w:style>
+  <w:style w:type="paragraph" w:styleId="Verzeichnis7">
+    <w:name w:val="toc 7"/>
+    <w:basedOn w:val="Standard"/>
+    <w:next w:val="Standard"/>
+    <w:semiHidden/>
+    <w:pPr>
+      <w:ind w:left="1349" w:hanging="1349"/>
+    </w:pPr>
+    <w:rPr>
+      <w:kern w:val="1"/>
+    </w:rPr>
+  </w:style>
+  <w:style w:type="paragraph" w:styleId="Verzeichnis8">
+    <w:name w:val="toc 8"/>
+    <w:basedOn w:val="Standard"/>
+    <w:next w:val="Standard"/>
+    <w:semiHidden/>
+    <w:pPr>
+      <w:ind w:left="1520" w:hanging="1520"/>
+    </w:pPr>
+    <w:rPr>
+      <w:kern w:val="1"/>
+    </w:rPr>
+  </w:style>
+  <w:style w:type="paragraph" w:styleId="Verzeichnis9">
+    <w:name w:val="toc 9"/>
+    <w:basedOn w:val="Standard"/>
+    <w:next w:val="Standard"/>
+    <w:semiHidden/>
+    <w:pPr>
+      <w:ind w:left="1684" w:hanging="1684"/>
+    </w:pPr>
+    <w:rPr>
+      <w:kern w:val="1"/>
+    </w:rPr>
+  </w:style>
+  <w:style w:type="paragraph" w:customStyle="1" w:styleId="Textedebulles">
+    <w:name w:val="Texte de bulles"/>
+    <w:basedOn w:val="Standard"/>
+    <w:rPr>
+      <w:rFonts w:ascii="Tahoma" w:hAnsi="Tahoma" w:cs="Tahoma"/>
+      <w:sz w:val="16"/>
+      <w:szCs w:val="16"/>
+    </w:rPr>
+  </w:style>
+  <w:style w:type="paragraph" w:customStyle="1" w:styleId="CDBuLinie">
+    <w:name w:val="CDB_uLinie"/>
+    <w:basedOn w:val="Standard"/>
+    <w:pPr>
+      <w:pBdr>
+        <w:bottom w:val="single" w:sz="4" w:space="1" w:color="000000"/>
+      </w:pBdr>
+      <w:spacing w:after="320"/>
+      <w:ind w:left="28" w:right="28"/>
+    </w:pPr>
+    <w:rPr>
+      <w:rFonts w:eastAsia="Times New Roman"/>
+      <w:sz w:val="15"/>
+      <w:szCs w:val="15"/>
+    </w:rPr>
+  </w:style>
+  <w:style w:type="paragraph" w:customStyle="1" w:styleId="Listennummer51">
+    <w:name w:val="Listennummer 51"/>
+    <w:basedOn w:val="Standard"/>
+    <w:rPr>
+      <w:rFonts w:ascii="Frutiger 45 Light" w:eastAsia="Times New Roman" w:hAnsi="Frutiger 45 Light"/>
+      <w:szCs w:val="24"/>
+      <w:lang w:val="fr-CH"/>
+    </w:rPr>
+  </w:style>
+  <w:style w:type="paragraph" w:customStyle="1" w:styleId="CDBAbsenderinformation">
+    <w:name w:val="CDB_Absenderinformation"/>
+    <w:basedOn w:val="Fuzeile"/>
+    <w:pPr>
+      <w:spacing w:line="200" w:lineRule="exact"/>
+    </w:pPr>
+    <w:rPr>
+      <w:rFonts w:eastAsia="Times New Roman"/>
+      <w:sz w:val="15"/>
+      <w:szCs w:val="15"/>
+    </w:rPr>
+  </w:style>
+  <w:style w:type="paragraph" w:customStyle="1" w:styleId="Inhaltsverzeichnis10">
+    <w:name w:val="Inhaltsverzeichnis 10"/>
+    <w:basedOn w:val="Verzeichnis"/>
+    <w:pPr>
+      <w:tabs>
+        <w:tab w:val="right" w:leader="dot" w:pos="9637"/>
+      </w:tabs>
+      <w:ind w:left="2547"/>
+    </w:pPr>
+  </w:style>
+  <w:style w:type="table" w:styleId="Tabellenraster">
+    <w:name w:val="Table Grid"/>
+    <w:basedOn w:val="NormaleTabelle"/>
+    <w:rsid w:val="009073B5"/>
+    <w:pPr>
+      <w:suppressAutoHyphens/>
+    </w:pPr>
+    <w:tblPr>
+      <w:tblBorders>
+        <w:top w:val="single" w:sz="4" w:space="0" w:color="auto"/>
+        <w:left w:val="single" w:sz="4" w:space="0" w:color="auto"/>
+        <w:bottom w:val="single" w:sz="4" w:space="0" w:color="auto"/>
+        <w:right w:val="single" w:sz="4" w:space="0" w:color="auto"/>
+        <w:insideH w:val="single" w:sz="4" w:space="0" w:color="auto"/>
+        <w:insideV w:val="single" w:sz="4" w:space="0" w:color="auto"/>
+      </w:tblBorders>
+    </w:tblPr>
+  </w:style>
+  <w:style w:type="character" w:styleId="Hyperlink">
+    <w:name w:val="Hyperlink"/>
+    <w:uiPriority w:val="99"/>
+    <w:rsid w:val="00A33095"/>
+    <w:rPr>
+      <w:color w:val="0000FF"/>
+      <w:u w:val="single"/>
+    </w:rPr>
+  </w:style>
+  <w:style w:type="paragraph" w:customStyle="1" w:styleId="zCDBPlatzhalter">
+    <w:name w:val="z_CDB_Platzhalter"/>
+    <w:basedOn w:val="Standard"/>
+    <w:next w:val="Standard"/>
+    <w:rsid w:val="007A471B"/>
+    <w:pPr>
+      <w:suppressAutoHyphens w:val="0"/>
+    </w:pPr>
+    <w:rPr>
+      <w:rFonts w:eastAsia="Times New Roman"/>
+      <w:sz w:val="2"/>
+      <w:szCs w:val="2"/>
+      <w:lang w:eastAsia="de-CH"/>
+    </w:rPr>
+  </w:style>
+  <w:style w:type="paragraph" w:customStyle="1" w:styleId="aTraktNum1EFD">
+    <w:name w:val="_a_Trakt_Num1_EFD"/>
+    <w:basedOn w:val="berschrift1"/>
+    <w:next w:val="TextCDB"/>
+    <w:semiHidden/>
+    <w:qFormat/>
+    <w:rsid w:val="007A471B"/>
+    <w:pPr>
+      <w:keepNext w:val="0"/>
+      <w:numPr>
+        <w:numId w:val="18"/>
+      </w:numPr>
+      <w:tabs>
+        <w:tab w:val="left" w:pos="850"/>
+      </w:tabs>
+      <w:suppressAutoHyphens w:val="0"/>
+      <w:spacing w:before="80" w:after="80" w:line="288" w:lineRule="auto"/>
+      <w:ind w:left="432"/>
+    </w:pPr>
+    <w:rPr>
+      <w:rFonts w:eastAsia="Times New Roman"/>
+      <w:kern w:val="28"/>
+      <w:sz w:val="22"/>
+      <w:lang w:eastAsia="de-CH"/>
+    </w:rPr>
+  </w:style>
+  <w:style w:type="paragraph" w:customStyle="1" w:styleId="TextCDB">
+    <w:name w:val="Text_CDB"/>
+    <w:basedOn w:val="Standard"/>
+    <w:qFormat/>
+    <w:rsid w:val="007A471B"/>
+    <w:pPr>
+      <w:suppressAutoHyphens w:val="0"/>
+      <w:spacing w:after="120" w:line="264" w:lineRule="auto"/>
+    </w:pPr>
+    <w:rPr>
+      <w:rFonts w:eastAsia="Times New Roman"/>
+      <w:sz w:val="22"/>
+      <w:szCs w:val="22"/>
+      <w:lang w:val="en-US" w:eastAsia="de-DE"/>
+    </w:rPr>
+  </w:style>
+  <w:style w:type="paragraph" w:customStyle="1" w:styleId="aTraktNum2EFD">
+    <w:name w:val="_a_Trakt_Num2_EFD"/>
+    <w:basedOn w:val="aTraktNum1EFD"/>
+    <w:next w:val="TextCDB"/>
+    <w:semiHidden/>
+    <w:qFormat/>
+    <w:rsid w:val="007A471B"/>
+    <w:pPr>
+      <w:numPr>
+        <w:ilvl w:val="1"/>
+      </w:numPr>
+      <w:ind w:left="0" w:firstLine="0"/>
+      <w:outlineLvl w:val="1"/>
+    </w:pPr>
+    <w:rPr>
+      <w:b w:val="0"/>
+    </w:rPr>
+  </w:style>
+  <w:style w:type="paragraph" w:customStyle="1" w:styleId="aTraktNum3EFD">
+    <w:name w:val="_a_Trakt_Num3_EFD"/>
+    <w:basedOn w:val="aTraktNum1EFD"/>
+    <w:next w:val="TextCDB"/>
+    <w:semiHidden/>
+    <w:rsid w:val="007A471B"/>
+    <w:pPr>
+      <w:numPr>
+        <w:ilvl w:val="2"/>
+      </w:numPr>
+      <w:ind w:left="0" w:firstLine="0"/>
+      <w:outlineLvl w:val="2"/>
+    </w:pPr>
+    <w:rPr>
+      <w:b w:val="0"/>
+      <w:lang w:val="de-DE"/>
+    </w:rPr>
+  </w:style>
+  <w:style w:type="paragraph" w:customStyle="1" w:styleId="aTraktNum4EFD">
+    <w:name w:val="_a_Trakt_Num4_EFD"/>
+    <w:basedOn w:val="aTraktNum1EFD"/>
+    <w:next w:val="TextCDB"/>
+    <w:semiHidden/>
+    <w:rsid w:val="007A471B"/>
+    <w:pPr>
+      <w:numPr>
+        <w:ilvl w:val="3"/>
+      </w:numPr>
+      <w:tabs>
+        <w:tab w:val="clear" w:pos="864"/>
+        <w:tab w:val="left" w:pos="920"/>
+      </w:tabs>
+      <w:ind w:left="0" w:firstLine="0"/>
+      <w:outlineLvl w:val="3"/>
+    </w:pPr>
+    <w:rPr>
+      <w:b w:val="0"/>
+    </w:rPr>
+  </w:style>
+  <w:style w:type="paragraph" w:styleId="Sprechblasentext">
+    <w:name w:val="Balloon Text"/>
+    <w:basedOn w:val="Standard"/>
+    <w:link w:val="SprechblasentextZchn"/>
+    <w:rsid w:val="00114661"/>
+    <w:rPr>
+      <w:rFonts w:ascii="Tahoma" w:hAnsi="Tahoma" w:cs="Tahoma"/>
+      <w:sz w:val="16"/>
+      <w:szCs w:val="16"/>
+    </w:rPr>
+  </w:style>
+  <w:style w:type="character" w:customStyle="1" w:styleId="SprechblasentextZchn">
+    <w:name w:val="Sprechblasentext Zchn"/>
+    <w:basedOn w:val="Absatz-Standardschriftart"/>
+    <w:link w:val="Sprechblasentext"/>
+    <w:rsid w:val="00114661"/>
+    <w:rPr>
+      <w:rFonts w:ascii="Tahoma" w:eastAsia="PMingLiU" w:hAnsi="Tahoma" w:cs="Tahoma"/>
+      <w:sz w:val="16"/>
+      <w:szCs w:val="16"/>
+      <w:lang w:eastAsia="ar-SA"/>
+    </w:rPr>
+  </w:style>
+  <w:style w:type="paragraph" w:customStyle="1" w:styleId="Zweittrakt">
+    <w:name w:val="Zweittrakt"/>
+    <w:basedOn w:val="Standard"/>
+    <w:next w:val="Textkrper"/>
+    <w:rsid w:val="00FD1265"/>
+    <w:pPr>
+      <w:suppressAutoHyphens w:val="0"/>
+      <w:spacing w:line="260" w:lineRule="atLeast"/>
+    </w:pPr>
+    <w:rPr>
+      <w:rFonts w:eastAsia="Times New Roman"/>
+      <w:sz w:val="22"/>
+      <w:lang w:eastAsia="de-CH"/>
+    </w:rPr>
+  </w:style>
+  <w:style w:type="character" w:customStyle="1" w:styleId="berschrift1Zchn">
+    <w:name w:val="Überschrift 1 Zchn"/>
+    <w:basedOn w:val="Absatz-Standardschriftart"/>
+    <w:link w:val="berschrift1"/>
+    <w:rsid w:val="00BF2F64"/>
+    <w:rPr>
+      <w:rFonts w:ascii="Arial" w:eastAsia="PMingLiU" w:hAnsi="Arial" w:cs="Arial"/>
+      <w:b/>
+      <w:bCs/>
+      <w:kern w:val="1"/>
+      <w:sz w:val="24"/>
+      <w:szCs w:val="32"/>
+      <w:lang w:eastAsia="ar-SA"/>
+    </w:rPr>
+  </w:style>
+  <w:style w:type="character" w:customStyle="1" w:styleId="berschrift2Zchn">
+    <w:name w:val="Überschrift 2 Zchn"/>
+    <w:basedOn w:val="Absatz-Standardschriftart"/>
+    <w:link w:val="berschrift2"/>
+    <w:rsid w:val="00BF2F64"/>
+    <w:rPr>
+      <w:rFonts w:ascii="Arial" w:eastAsia="PMingLiU" w:hAnsi="Arial" w:cs="Arial"/>
+      <w:b/>
+      <w:bCs/>
+      <w:iCs/>
+      <w:kern w:val="1"/>
+      <w:sz w:val="22"/>
+      <w:szCs w:val="28"/>
+      <w:lang w:eastAsia="ar-SA"/>
+    </w:rPr>
+  </w:style>
+  <w:style w:type="character" w:customStyle="1" w:styleId="TextkrperZchn">
+    <w:name w:val="Textkörper Zchn"/>
+    <w:basedOn w:val="Absatz-Standardschriftart"/>
+    <w:link w:val="Textkrper"/>
+    <w:rsid w:val="00BF2F64"/>
+    <w:rPr>
+      <w:rFonts w:ascii="Arial" w:eastAsia="PMingLiU" w:hAnsi="Arial"/>
+      <w:lang w:eastAsia="ar-SA"/>
+    </w:rPr>
+  </w:style>
+  <w:style w:type="paragraph" w:styleId="Listenabsatz">
+    <w:name w:val="List Paragraph"/>
+    <w:basedOn w:val="Standard"/>
+    <w:uiPriority w:val="34"/>
+    <w:qFormat/>
+    <w:rsid w:val="002F2EB6"/>
+    <w:pPr>
+      <w:suppressAutoHyphens w:val="0"/>
+      <w:spacing w:line="260" w:lineRule="atLeast"/>
+      <w:ind w:left="720"/>
+      <w:contextualSpacing/>
+    </w:pPr>
+    <w:rPr>
+      <w:rFonts w:eastAsia="Times New Roman"/>
+      <w:sz w:val="22"/>
+      <w:lang w:eastAsia="de-CH"/>
+    </w:rPr>
+  </w:style>
+</w:styles>
+</file>
+
+<file path=word/stylesWithEffects.xml><?xml version="1.0" encoding="utf-8"?>
+<w:styles xmlns:wpc="http://schemas.microsoft.com/office/word/2010/wordprocessingCanvas" xmlns:mc="http://schemas.openxmlformats.org/markup-compatibility/2006" xmlns:o="urn:schemas-microsoft-com:office:office" xmlns:r="http://schemas.openxmlformats.org/officeDocument/2006/relationships" xmlns:m="http://schemas.openxmlformats.org/officeDocument/2006/math" xmlns:v="urn:schemas-microsoft-com:vml" xmlns:wp14="http://schemas.microsoft.com/office/word/2010/wordprocessingDrawing" xmlns:wp="http://schemas.openxmlformats.org/drawingml/2006/wordprocessingDrawing" xmlns:w10="urn:schemas-microsoft-com:office:word" xmlns:w="http://schemas.openxmlformats.org/wordprocessingml/2006/main" xmlns:w14="http://schemas.microsoft.com/office/word/2010/wordml" xmlns:wpg="http://schemas.microsoft.com/office/word/2010/wordprocessingGroup" xmlns:wpi="http://schemas.microsoft.com/office/word/2010/wordprocessingInk" xmlns:wne="http://schemas.microsoft.com/office/word/2006/wordml" xmlns:wps="http://schemas.microsoft.com/office/word/2010/wordprocessingShape" mc:Ignorable="w14 wp14">
+  <w:docDefaults>
+    <w:rPrDefault>
+      <w:rPr>
+        <w:rFonts w:ascii="Times New Roman" w:eastAsia="Times New Roman" w:hAnsi="Times New Roman" w:cs="Times New Roman"/>
+        <w:lang w:val="de-CH" w:eastAsia="de-CH" w:bidi="ar-SA"/>
+      </w:rPr>
+    </w:rPrDefault>
+    <w:pPrDefault/>
+  </w:docDefaults>
+  <w:latentStyles w:defLockedState="0" w:defUIPriority="0" w:defSemiHidden="1" w:defUnhideWhenUsed="1" w:defQFormat="0" w:count="267">
+    <w:lsdException w:name="Normal" w:semiHidden="0" w:unhideWhenUsed="0" w:qFormat="1"/>
+    <w:lsdException w:name="heading 1" w:semiHidden="0" w:unhideWhenUsed="0" w:qFormat="1"/>
+    <w:lsdException w:name="heading 2" w:semiHidden="0" w:unhideWhenUsed="0" w:qFormat="1"/>
+    <w:lsdException w:name="heading 3" w:semiHidden="0" w:unhideWhenUsed="0" w:qFormat="1"/>
+    <w:lsdException w:name="heading 4" w:semiHidden="0" w:unhideWhenUsed="0" w:qFormat="1"/>
+    <w:lsdException w:name="heading 5" w:semiHidden="0" w:unhideWhenUsed="0" w:qFormat="1"/>
+    <w:lsdException w:name="heading 6" w:semiHidden="0" w:unhideWhenUsed="0" w:qFormat="1"/>
+    <w:lsdException w:name="heading 7" w:qFormat="1"/>
+    <w:lsdException w:name="heading 8" w:qFormat="1"/>
+    <w:lsdException w:name="heading 9" w:qFormat="1"/>
+    <w:lsdException w:name="toc 1" w:uiPriority="39"/>
+    <w:lsdException w:name="toc 2" w:uiPriority="39"/>
+    <w:lsdException w:name="toc 3" w:uiPriority="39"/>
+    <w:lsdException w:name="toc 4" w:uiPriority="39"/>
+    <w:lsdException w:name="caption" w:qFormat="1"/>
+    <w:lsdException w:name="List Number" w:semiHidden="0" w:unhideWhenUsed="0"/>
+    <w:lsdException w:name="List 4" w:semiHidden="0" w:unhideWhenUsed="0"/>
+    <w:lsdException w:name="List 5" w:semiHidden="0" w:unhideWhenUsed="0"/>
+    <w:lsdException w:name="Title" w:semiHidden="0" w:unhideWhenUsed="0" w:qFormat="1"/>
+    <w:lsdException w:name="Subtitle" w:semiHidden="0" w:unhideWhenUsed="0" w:qFormat="1"/>
+    <w:lsdException w:name="Salutation" w:semiHidden="0" w:unhideWhenUsed="0"/>
+    <w:lsdException w:name="Date" w:semiHidden="0" w:unhideWhenUsed="0"/>
+    <w:lsdException w:name="Body Text First Indent" w:semiHidden="0" w:unhideWhenUsed="0"/>
+    <w:lsdException w:name="Hyperlink" w:uiPriority="99"/>
+    <w:lsdException w:name="Strong" w:semiHidden="0" w:unhideWhenUsed="0" w:qFormat="1"/>
+    <w:lsdException w:name="Emphasis" w:semiHidden="0" w:unhideWhenUsed="0" w:qFormat="1"/>
+    <w:lsdException w:name="Table Grid" w:semiHidden="0" w:unhideWhenUsed="0"/>
+    <w:lsdException w:name="Placeholder Text" w:uiPriority="99" w:unhideWhenUsed="0"/>
+    <w:lsdException w:name="No Spacing" w:semiHidden="0" w:uiPriority="1" w:unhideWhenUsed="0" w:qFormat="1"/>
+    <w:lsdException w:name="Light Shading" w:semiHidden="0" w:uiPriority="60" w:unhideWhenUsed="0"/>
+    <w:lsdException w:name="Light List" w:semiHidden="0" w:uiPriority="61" w:unhideWhenUsed="0"/>
+    <w:lsdException w:name="Light Grid" w:semiHidden="0" w:uiPriority="62" w:unhideWhenUsed="0"/>
+    <w:lsdException w:name="Medium Shading 1" w:semiHidden="0" w:uiPriority="63" w:unhideWhenUsed="0"/>
+    <w:lsdException w:name="Medium Shading 2" w:semiHidden="0" w:uiPriority="64" w:unhideWhenUsed="0"/>
+    <w:lsdException w:name="Medium List 1" w:semiHidden="0" w:uiPriority="65" w:unhideWhenUsed="0"/>
+    <w:lsdException w:name="Medium List 2" w:semiHidden="0" w:uiPriority="66" w:unhideWhenUsed="0"/>
+    <w:lsdException w:name="Medium Grid 1" w:semiHidden="0" w:uiPriority="67" w:unhideWhenUsed="0"/>
+    <w:lsdException w:name="Medium Grid 2" w:semiHidden="0" w:uiPriority="68" w:unhideWhenUsed="0"/>
+    <w:lsdException w:name="Medium Grid 3" w:semiHidden="0" w:uiPriority="69" w:unhideWhenUsed="0"/>
+    <w:lsdException w:name="Dark List" w:semiHidden="0" w:uiPriority="70" w:unhideWhenUsed="0"/>
+    <w:lsdException w:name="Colorful Shading" w:semiHidden="0" w:uiPriority="71" w:unhideWhenUsed="0"/>
+    <w:lsdException w:name="Colorful List" w:semiHidden="0" w:uiPriority="72" w:unhideWhenUsed="0"/>
+    <w:lsdException w:name="Colorful Grid" w:semiHidden="0" w:uiPriority="73" w:unhideWhenUsed="0"/>
+    <w:lsdException w:name="Light Shading Accent 1" w:semiHidden="0" w:uiPriority="60" w:unhideWhenUsed="0"/>
+    <w:lsdException w:name="Light List Accent 1" w:semiHidden="0" w:uiPriority="61" w:unhideWhenUsed="0"/>
+    <w:lsdException w:name="Light Grid Accent 1" w:semiHidden="0" w:uiPriority="62" w:unhideWhenUsed="0"/>
+    <w:lsdException w:name="Medium Shading 1 Accent 1" w:semiHidden="0" w:uiPriority="63" w:unhideWhenUsed="0"/>
+    <w:lsdException w:name="Medium Shading 2 Accent 1" w:semiHidden="0" w:uiPriority="64" w:unhideWhenUsed="0"/>
+    <w:lsdException w:name="Medium List 1 Accent 1" w:semiHidden="0" w:uiPriority="65" w:unhideWhenUsed="0"/>
+    <w:lsdException w:name="Revision" w:uiPriority="99" w:unhideWhenUsed="0"/>
+    <w:lsdException w:name="List Paragraph" w:semiHidden="0" w:uiPriority="34" w:unhideWhenUsed="0" w:qFormat="1"/>
+    <w:lsdException w:name="Quote" w:semiHidden="0" w:uiPriority="29" w:unhideWhenUsed="0" w:qFormat="1"/>
+    <w:lsdException w:name="Intense Quote" w:semiHidden="0" w:uiPriority="30" w:unhideWhenUsed="0" w:qFormat="1"/>
+    <w:lsdException w:name="Medium List 2 Accent 1" w:semiHidden="0" w:uiPriority="66" w:unhideWhenUsed="0"/>
+    <w:lsdException w:name="Medium Grid 1 Accent 1" w:semiHidden="0" w:uiPriority="67" w:unhideWhenUsed="0"/>
+    <w:lsdException w:name="Medium Grid 2 Accent 1" w:semiHidden="0" w:uiPriority="68" w:unhideWhenUsed="0"/>
+    <w:lsdException w:name="Medium Grid 3 Accent 1" w:semiHidden="0" w:uiPriority="69" w:unhideWhenUsed="0"/>
+    <w:lsdException w:name="Dark List Accent 1" w:semiHidden="0" w:uiPriority="70" w:unhideWhenUsed="0"/>
+    <w:lsdException w:name="Colorful Shading Accent 1" w:semiHidden="0" w:uiPriority="71" w:unhideWhenUsed="0"/>
+    <w:lsdException w:name="Colorful List Accent 1" w:semiHidden="0" w:uiPriority="72" w:unhideWhenUsed="0"/>
+    <w:lsdException w:name="Colorful Grid Accent 1" w:semiHidden="0" w:uiPriority="73" w:unhideWhenUsed="0"/>
+    <w:lsdException w:name="Light Shading Accent 2" w:semiHidden="0" w:uiPriority="60" w:unhideWhenUsed="0"/>
+    <w:lsdException w:name="Light List Accent 2" w:semiHidden="0" w:uiPriority="61" w:unhideWhenUsed="0"/>
+    <w:lsdException w:name="Light Grid Accent 2" w:semiHidden="0" w:uiPriority="62" w:unhideWhenUsed="0"/>
+    <w:lsdException w:name="Medium Shading 1 Accent 2" w:semiHidden="0" w:uiPriority="63" w:unhideWhenUsed="0"/>
+    <w:lsdException w:name="Medium Shading 2 Accent 2" w:semiHidden="0" w:uiPriority="64" w:unhideWhenUsed="0"/>
+    <w:lsdException w:name="Medium List 1 Accent 2" w:semiHidden="0" w:uiPriority="65" w:unhideWhenUsed="0"/>
+    <w:lsdException w:name="Medium List 2 Accent 2" w:semiHidden="0" w:uiPriority="66" w:unhideWhenUsed="0"/>
+    <w:lsdException w:name="Medium Grid 1 Accent 2" w:semiHidden="0" w:uiPriority="67" w:unhideWhenUsed="0"/>
+    <w:lsdException w:name="Medium Grid 2 Accent 2" w:semiHidden="0" w:uiPriority="68" w:unhideWhenUsed="0"/>
+    <w:lsdException w:name="Medium Grid 3 Accent 2" w:semiHidden="0" w:uiPriority="69" w:unhideWhenUsed="0"/>
+    <w:lsdException w:name="Dark List Accent 2" w:semiHidden="0" w:uiPriority="70" w:unhideWhenUsed="0"/>
+    <w:lsdException w:name="Colorful Shading Accent 2" w:semiHidden="0" w:uiPriority="71" w:unhideWhenUsed="0"/>
+    <w:lsdException w:name="Colorful List Accent 2" w:semiHidden="0" w:uiPriority="72" w:unhideWhenUsed="0"/>
+    <w:lsdException w:name="Colorful Grid Accent 2" w:semiHidden="0" w:uiPriority="73" w:unhideWhenUsed="0"/>
+    <w:lsdException w:name="Light Shading Accent 3" w:semiHidden="0" w:uiPriority="60" w:unhideWhenUsed="0"/>
+    <w:lsdException w:name="Light List Accent 3" w:semiHidden="0" w:uiPriority="61" w:unhideWhenUsed="0"/>
+    <w:lsdException w:name="Light Grid Accent 3" w:semiHidden="0" w:uiPriority="62" w:unhideWhenUsed="0"/>
+    <w:lsdException w:name="Medium Shading 1 Accent 3" w:semiHidden="0" w:uiPriority="63" w:unhideWhenUsed="0"/>
+    <w:lsdException w:name="Medium Shading 2 Accent 3" w:semiHidden="0" w:uiPriority="64" w:unhideWhenUsed="0"/>
+    <w:lsdException w:name="Medium List 1 Accent 3" w:semiHidden="0" w:uiPriority="65" w:unhideWhenUsed="0"/>
+    <w:lsdException w:name="Medium List 2 Accent 3" w:semiHidden="0" w:uiPriority="66" w:unhideWhenUsed="0"/>
+    <w:lsdException w:name="Medium Grid 1 Accent 3" w:semiHidden="0" w:uiPriority="67" w:unhideWhenUsed="0"/>
+    <w:lsdException w:name="Medium Grid 2 Accent 3" w:semiHidden="0" w:uiPriority="68" w:unhideWhenUsed="0"/>
+    <w:lsdException w:name="Medium Grid 3 Accent 3" w:semiHidden="0" w:uiPriority="69" w:unhideWhenUsed="0"/>
+    <w:lsdException w:name="Dark List Accent 3" w:semiHidden="0" w:uiPriority="70" w:unhideWhenUsed="0"/>
+    <w:lsdException w:name="Colorful Shading Accent 3" w:semiHidden="0" w:uiPriority="71" w:unhideWhenUsed="0"/>
+    <w:lsdException w:name="Colorful List Accent 3" w:semiHidden="0" w:uiPriority="72" w:unhideWhenUsed="0"/>
+    <w:lsdException w:name="Colorful Grid Accent 3" w:semiHidden="0" w:uiPriority="73" w:unhideWhenUsed="0"/>
+    <w:lsdException w:name="Light Shading Accent 4" w:semiHidden="0" w:uiPriority="60" w:unhideWhenUsed="0"/>
+    <w:lsdException w:name="Light List Accent 4" w:semiHidden="0" w:uiPriority="61" w:unhideWhenUsed="0"/>
+    <w:lsdException w:name="Light Grid Accent 4" w:semiHidden="0" w:uiPriority="62" w:unhideWhenUsed="0"/>
+    <w:lsdException w:name="Medium Shading 1 Accent 4" w:semiHidden="0" w:uiPriority="63" w:unhideWhenUsed="0"/>
+    <w:lsdException w:name="Medium Shading 2 Accent 4" w:semiHidden="0" w:uiPriority="64" w:unhideWhenUsed="0"/>
+    <w:lsdException w:name="Medium List 1 Accent 4" w:semiHidden="0" w:uiPriority="65" w:unhideWhenUsed="0"/>
+    <w:lsdException w:name="Medium List 2 Accent 4" w:semiHidden="0" w:uiPriority="66" w:unhideWhenUsed="0"/>
+    <w:lsdException w:name="Medium Grid 1 Accent 4" w:semiHidden="0" w:uiPriority="67" w:unhideWhenUsed="0"/>
+    <w:lsdException w:name="Medium Grid 2 Accent 4" w:semiHidden="0" w:uiPriority="68" w:unhideWhenUsed="0"/>
+    <w:lsdException w:name="Medium Grid 3 Accent 4" w:semiHidden="0" w:uiPriority="69" w:unhideWhenUsed="0"/>
+    <w:lsdException w:name="Dark List Accent 4" w:semiHidden="0" w:uiPriority="70" w:unhideWhenUsed="0"/>
+    <w:lsdException w:name="Colorful Shading Accent 4" w:semiHidden="0" w:uiPriority="71" w:unhideWhenUsed="0"/>
+    <w:lsdException w:name="Colorful List Accent 4" w:semiHidden="0" w:uiPriority="72" w:unhideWhenUsed="0"/>
+    <w:lsdException w:name="Colorful Grid Accent 4" w:semiHidden="0" w:uiPriority="73" w:unhideWhenUsed="0"/>
+    <w:lsdException w:name="Light Shading Accent 5" w:semiHidden="0" w:uiPriority="60" w:unhideWhenUsed="0"/>
+    <w:lsdException w:name="Light List Accent 5" w:semiHidden="0" w:uiPriority="61" w:unhideWhenUsed="0"/>
+    <w:lsdException w:name="Light Grid Accent 5" w:semiHidden="0" w:uiPriority="62" w:unhideWhenUsed="0"/>
+    <w:lsdException w:name="Medium Shading 1 Accent 5" w:semiHidden="0" w:uiPriority="63" w:unhideWhenUsed="0"/>
+    <w:lsdException w:name="Medium Shading 2 Accent 5" w:semiHidden="0" w:uiPriority="64" w:unhideWhenUsed="0"/>
+    <w:lsdException w:name="Medium List 1 Accent 5" w:semiHidden="0" w:uiPriority="65" w:unhideWhenUsed="0"/>
+    <w:lsdException w:name="Medium List 2 Accent 5" w:semiHidden="0" w:uiPriority="66" w:unhideWhenUsed="0"/>
+    <w:lsdException w:name="Medium Grid 1 Accent 5" w:semiHidden="0" w:uiPriority="67" w:unhideWhenUsed="0"/>
+    <w:lsdException w:name="Medium Grid 2 Accent 5" w:semiHidden="0" w:uiPriority="68" w:unhideWhenUsed="0"/>
+    <w:lsdException w:name="Medium Grid 3 Accent 5" w:semiHidden="0" w:uiPriority="69" w:unhideWhenUsed="0"/>
+    <w:lsdException w:name="Dark List Accent 5" w:semiHidden="0" w:uiPriority="70" w:unhideWhenUsed="0"/>
+    <w:lsdException w:name="Colorful Shading Accent 5" w:semiHidden="0" w:uiPriority="71" w:unhideWhenUsed="0"/>
+    <w:lsdException w:name="Colorful List Accent 5" w:semiHidden="0" w:uiPriority="72" w:unhideWhenUsed="0"/>
+    <w:lsdException w:name="Colorful Grid Accent 5" w:semiHidden="0" w:uiPriority="73" w:unhideWhenUsed="0"/>
+    <w:lsdException w:name="Light Shading Accent 6" w:semiHidden="0" w:uiPriority="60" w:unhideWhenUsed="0"/>
+    <w:lsdException w:name="Light List Accent 6" w:semiHidden="0" w:uiPriority="61" w:unhideWhenUsed="0"/>
+    <w:lsdException w:name="Light Grid Accent 6" w:semiHidden="0" w:uiPriority="62" w:unhideWhenUsed="0"/>
+    <w:lsdException w:name="Medium Shading 1 Accent 6" w:semiHidden="0" w:uiPriority="63" w:unhideWhenUsed="0"/>
+    <w:lsdException w:name="Medium Shading 2 Accent 6" w:semiHidden="0" w:uiPriority="64" w:unhideWhenUsed="0"/>
+    <w:lsdException w:name="Medium List 1 Accent 6" w:semiHidden="0" w:uiPriority="65" w:unhideWhenUsed="0"/>
+    <w:lsdException w:name="Medium List 2 Accent 6" w:semiHidden="0" w:uiPriority="66" w:unhideWhenUsed="0"/>
+    <w:lsdException w:name="Medium Grid 1 Accent 6" w:semiHidden="0" w:uiPriority="67" w:unhideWhenUsed="0"/>
+    <w:lsdException w:name="Medium Grid 2 Accent 6" w:semiHidden="0" w:uiPriority="68" w:unhideWhenUsed="0"/>
+    <w:lsdException w:name="Medium Grid 3 Accent 6" w:semiHidden="0" w:uiPriority="69" w:unhideWhenUsed="0"/>
+    <w:lsdException w:name="Dark List Accent 6" w:semiHidden="0" w:uiPriority="70" w:unhideWhenUsed="0"/>
+    <w:lsdException w:name="Colorful Shading Accent 6" w:semiHidden="0" w:uiPriority="71" w:unhideWhenUsed="0"/>
+    <w:lsdException w:name="Colorful List Accent 6" w:semiHidden="0" w:uiPriority="72" w:unhideWhenUsed="0"/>
+    <w:lsdException w:name="Colorful Grid Accent 6" w:semiHidden="0" w:uiPriority="73" w:unhideWhenUsed="0"/>
+    <w:lsdException w:name="Subtle Emphasis" w:semiHidden="0" w:uiPriority="19" w:unhideWhenUsed="0" w:qFormat="1"/>
+    <w:lsdException w:name="Intense Emphasis" w:semiHidden="0" w:uiPriority="21" w:unhideWhenUsed="0" w:qFormat="1"/>
+    <w:lsdException w:name="Subtle Reference" w:semiHidden="0" w:uiPriority="31" w:unhideWhenUsed="0" w:qFormat="1"/>
+    <w:lsdException w:name="Intense Reference" w:semiHidden="0" w:uiPriority="32" w:unhideWhenUsed="0" w:qFormat="1"/>
+    <w:lsdException w:name="Book Title" w:semiHidden="0" w:uiPriority="33" w:unhideWhenUsed="0" w:qFormat="1"/>
+    <w:lsdException w:name="Bibliography" w:uiPriority="37"/>
+    <w:lsdException w:name="TOC Heading" w:uiPriority="39" w:qFormat="1"/>
   </w:latentStyles>
   <w:style w:type="paragraph" w:default="1" w:styleId="Standard">
     <w:name w:val="Normal"/>

</xml_diff>

<commit_message>
beginn Schnittstellen Definition in Realisierungsbericht
</commit_message>
<xml_diff>
--- a/doc/3_1_Realisierungsbericht_Variante_AS.docx
+++ b/doc/3_1_Realisierungsbericht_Variante_AS.docx
@@ -6222,22 +6222,20 @@
         <w:br w:type="page"/>
       </w:r>
       <w:bookmarkStart w:id="17" w:name="_Toc288232298"/>
-      <w:bookmarkStart w:id="18" w:name="_GoBack"/>
-      <w:bookmarkEnd w:id="18"/>
     </w:p>
     <w:p>
       <w:pPr>
         <w:pStyle w:val="berschrift3"/>
       </w:pPr>
-      <w:bookmarkStart w:id="19" w:name="_Toc383415391"/>
-      <w:bookmarkStart w:id="20" w:name="_Toc414299001"/>
+      <w:bookmarkStart w:id="18" w:name="_Toc383415391"/>
+      <w:bookmarkStart w:id="19" w:name="_Toc414299001"/>
       <w:r>
         <w:lastRenderedPageBreak/>
         <w:t>Dynamik</w:t>
       </w:r>
       <w:bookmarkEnd w:id="17"/>
+      <w:bookmarkEnd w:id="18"/>
       <w:bookmarkEnd w:id="19"/>
-      <w:bookmarkEnd w:id="20"/>
     </w:p>
     <w:p>
       <w:pPr>
@@ -6398,17 +6396,212 @@
       <w:pPr>
         <w:pStyle w:val="berschrift2"/>
       </w:pPr>
-      <w:bookmarkStart w:id="21" w:name="_Toc288232299"/>
-      <w:bookmarkStart w:id="22" w:name="_Toc383415392"/>
-      <w:bookmarkStart w:id="23" w:name="_Toc414299002"/>
+      <w:bookmarkStart w:id="20" w:name="_Toc288232299"/>
+      <w:bookmarkStart w:id="21" w:name="_Toc383415392"/>
+      <w:bookmarkStart w:id="22" w:name="_Toc414299002"/>
       <w:r>
         <w:t>Schnittstellen</w:t>
       </w:r>
       <w:r>
         <w:t>definitionen</w:t>
       </w:r>
+      <w:bookmarkEnd w:id="20"/>
       <w:bookmarkEnd w:id="21"/>
       <w:bookmarkEnd w:id="22"/>
+    </w:p>
+    <w:p>
+      <w:r>
+        <w:t xml:space="preserve">Wir haben eine Schnittstelle für die </w:t>
+      </w:r>
+      <w:proofErr w:type="spellStart"/>
+      <w:r>
+        <w:t>Persistenzschicht</w:t>
+      </w:r>
+      <w:proofErr w:type="spellEnd"/>
+      <w:r>
+        <w:t>. Diese verwenden wir um Daten zu holen und zu speichern.</w:t>
+      </w:r>
+    </w:p>
+    <w:p/>
+    <w:p>
+      <w:r>
+        <w:t xml:space="preserve">Dazu existiert der </w:t>
+      </w:r>
+      <w:proofErr w:type="spellStart"/>
+      <w:r>
+        <w:t>SQLiteService</w:t>
+      </w:r>
+      <w:proofErr w:type="spellEnd"/>
+      <w:r>
+        <w:t xml:space="preserve"> welcher alle Zugriffe auf die Datenbank </w:t>
+      </w:r>
+      <w:proofErr w:type="spellStart"/>
+      <w:r>
+        <w:t>regelgt</w:t>
+      </w:r>
+      <w:proofErr w:type="spellEnd"/>
+      <w:r>
+        <w:t xml:space="preserve">. Dazu wird das </w:t>
+      </w:r>
+      <w:proofErr w:type="spellStart"/>
+      <w:r>
+        <w:t>Cordova</w:t>
+      </w:r>
+      <w:proofErr w:type="spellEnd"/>
+      <w:r>
+        <w:t xml:space="preserve"> </w:t>
+      </w:r>
+      <w:proofErr w:type="spellStart"/>
+      <w:r>
+        <w:t>SQLite</w:t>
+      </w:r>
+      <w:proofErr w:type="spellEnd"/>
+      <w:r>
+        <w:t xml:space="preserve"> </w:t>
+      </w:r>
+      <w:proofErr w:type="spellStart"/>
+      <w:r>
+        <w:t>Plugin</w:t>
+      </w:r>
+      <w:proofErr w:type="spellEnd"/>
+      <w:r>
+        <w:t xml:space="preserve"> verwendet. Der </w:t>
+      </w:r>
+      <w:proofErr w:type="spellStart"/>
+      <w:r>
+        <w:t>DataService</w:t>
+      </w:r>
+      <w:proofErr w:type="spellEnd"/>
+      <w:r>
+        <w:t xml:space="preserve"> ist eine Abstraktion des </w:t>
+      </w:r>
+      <w:proofErr w:type="spellStart"/>
+      <w:r>
+        <w:t>SQLiteService</w:t>
+      </w:r>
+      <w:proofErr w:type="spellEnd"/>
+      <w:r>
+        <w:t>, der die einzelnen SQL-</w:t>
+      </w:r>
+      <w:proofErr w:type="spellStart"/>
+      <w:r>
+        <w:t>Queries</w:t>
+      </w:r>
+      <w:proofErr w:type="spellEnd"/>
+      <w:r>
+        <w:t xml:space="preserve"> definiert. Diese SQL </w:t>
+      </w:r>
+      <w:proofErr w:type="spellStart"/>
+      <w:r>
+        <w:t>Queries</w:t>
+      </w:r>
+      <w:proofErr w:type="spellEnd"/>
+      <w:r>
+        <w:t xml:space="preserve"> werden dann vom </w:t>
+      </w:r>
+      <w:proofErr w:type="spellStart"/>
+      <w:r>
+        <w:t>SQLite</w:t>
+      </w:r>
+      <w:proofErr w:type="spellEnd"/>
+      <w:r>
+        <w:t xml:space="preserve"> Service auf der Datenbank ausgeführt.</w:t>
+      </w:r>
+    </w:p>
+    <w:p/>
+    <w:p>
+      <w:r>
+        <w:t xml:space="preserve">Im </w:t>
+      </w:r>
+      <w:proofErr w:type="spellStart"/>
+      <w:r>
+        <w:t>SQLiteService</w:t>
+      </w:r>
+      <w:proofErr w:type="spellEnd"/>
+      <w:r>
+        <w:t xml:space="preserve"> werden die SQL-</w:t>
+      </w:r>
+      <w:proofErr w:type="spellStart"/>
+      <w:r>
+        <w:t>Queries</w:t>
+      </w:r>
+      <w:proofErr w:type="spellEnd"/>
+      <w:r>
+        <w:t xml:space="preserve"> dem </w:t>
+      </w:r>
+      <w:proofErr w:type="spellStart"/>
+      <w:r>
+        <w:t>SQLite</w:t>
+      </w:r>
+      <w:proofErr w:type="spellEnd"/>
+      <w:r>
+        <w:t xml:space="preserve"> </w:t>
+      </w:r>
+      <w:proofErr w:type="spellStart"/>
+      <w:r>
+        <w:t>Plugin</w:t>
+      </w:r>
+      <w:proofErr w:type="spellEnd"/>
+      <w:r>
+        <w:t xml:space="preserve"> übergeben. Das </w:t>
+      </w:r>
+      <w:proofErr w:type="spellStart"/>
+      <w:r>
+        <w:t>Plugin</w:t>
+      </w:r>
+      <w:proofErr w:type="spellEnd"/>
+      <w:r>
+        <w:t xml:space="preserve"> führt diese anschliessend aus. Als Resultat erhalten wir </w:t>
+      </w:r>
+      <w:proofErr w:type="spellStart"/>
+      <w:r>
+        <w:t>Result</w:t>
+      </w:r>
+      <w:proofErr w:type="spellEnd"/>
+      <w:r>
+        <w:t xml:space="preserve">-Sets, die anschliessend vom </w:t>
+      </w:r>
+      <w:proofErr w:type="spellStart"/>
+      <w:r>
+        <w:t>SQLiteService</w:t>
+      </w:r>
+      <w:proofErr w:type="spellEnd"/>
+      <w:r>
+        <w:t xml:space="preserve"> zu JSON Objekten </w:t>
+      </w:r>
+      <w:proofErr w:type="spellStart"/>
+      <w:r>
+        <w:t>gemappt</w:t>
+      </w:r>
+      <w:proofErr w:type="spellEnd"/>
+      <w:r>
+        <w:t xml:space="preserve"> </w:t>
+      </w:r>
+      <w:proofErr w:type="spellStart"/>
+      <w:r>
+        <w:t>werden.Auf</w:t>
+      </w:r>
+      <w:proofErr w:type="spellEnd"/>
+      <w:r>
+        <w:t xml:space="preserve"> dem </w:t>
+      </w:r>
+      <w:proofErr w:type="spellStart"/>
+      <w:r>
+        <w:t>Result</w:t>
+      </w:r>
+      <w:proofErr w:type="spellEnd"/>
+      <w:r>
+        <w:t xml:space="preserve">-Set ist eine Liste von </w:t>
+      </w:r>
+      <w:proofErr w:type="spellStart"/>
+      <w:r>
+        <w:t>Rows</w:t>
+      </w:r>
+      <w:proofErr w:type="spellEnd"/>
+      <w:r>
+        <w:t>, die die einzelnen Zeilen des Resultats repräsentieren. Diese Zeilen haben wie von SQL gewohnt als Attribute die im Query selektierten Tabellenspalten.</w:t>
+      </w:r>
+      <w:bookmarkStart w:id="23" w:name="_GoBack"/>
       <w:bookmarkEnd w:id="23"/>
     </w:p>
     <w:p>
@@ -6681,6 +6874,7 @@
       </w:pPr>
       <w:bookmarkStart w:id="27" w:name="_Toc414299004"/>
       <w:r>
+        <w:lastRenderedPageBreak/>
         <w:t>Systemdokumentation</w:t>
       </w:r>
       <w:bookmarkEnd w:id="12"/>
@@ -7275,7 +7469,6 @@
         <w:rPr>
           <w:color w:val="4F81BD"/>
         </w:rPr>
-        <w:lastRenderedPageBreak/>
         <w:t>Anmerkung: Die folgenden Ausführungen gehen von einem von Hand durchgeführten Systemtest aus. Sollten Sie automatisierte Tests durchführen müssen Sie die Testspezifikation sinngemäss anpassen.</w:t>
       </w:r>
     </w:p>

</xml_diff>